<commit_message>
unit tests restructured based on new TNorms  [partly]
</commit_message>
<xml_diff>
--- a/tests/Data_calculations.docx
+++ b/tests/Data_calculations.docx
@@ -328,13 +328,7 @@
               <w:jc w:val="center"/>
             </w:pPr>
             <w:r>
-              <w:t>1</w:t>
-            </w:r>
-            <w:r>
-              <w:t>5</w:t>
-            </w:r>
-            <w:r>
-              <w:t>.05.2025</w:t>
+              <w:t>15.05.2025</w:t>
             </w:r>
           </w:p>
         </w:tc>
@@ -347,10 +341,7 @@
               <w:jc w:val="center"/>
             </w:pPr>
             <w:r>
-              <w:t xml:space="preserve">Added </w:t>
-            </w:r>
-            <w:r>
-              <w:t>data for Gaussian similarity</w:t>
+              <w:t>Added data for Gaussian similarity</w:t>
             </w:r>
           </w:p>
         </w:tc>
@@ -1529,6 +1520,7 @@
               <w:tab w:val="right" w:leader="dot" w:pos="9350"/>
             </w:tabs>
             <w:rPr>
+              <w:rFonts w:eastAsiaTheme="minorEastAsia"/>
               <w:noProof/>
             </w:rPr>
           </w:pPr>
@@ -1541,13 +1533,13 @@
           <w:r>
             <w:fldChar w:fldCharType="separate"/>
           </w:r>
-          <w:hyperlink w:anchor="_Toc198033497" w:history="1">
+          <w:hyperlink w:anchor="_Toc198568958" w:history="1">
             <w:r>
               <w:rPr>
                 <w:rStyle w:val="Hyperlink"/>
                 <w:noProof/>
               </w:rPr>
-              <w:t>Data for testing Implicators</w:t>
+              <w:t>Implicators</w:t>
             </w:r>
             <w:r>
               <w:rPr>
@@ -1568,7 +1560,75 @@
                 <w:noProof/>
                 <w:webHidden/>
               </w:rPr>
-              <w:instrText xml:space="preserve"> PAGEREF _Toc198033497 \h </w:instrText>
+              <w:instrText xml:space="preserve"> PAGEREF _Toc198568958 \h </w:instrText>
+            </w:r>
+            <w:r>
+              <w:rPr>
+                <w:noProof/>
+                <w:webHidden/>
+              </w:rPr>
+            </w:r>
+            <w:r>
+              <w:rPr>
+                <w:noProof/>
+                <w:webHidden/>
+              </w:rPr>
+              <w:fldChar w:fldCharType="separate"/>
+            </w:r>
+            <w:r>
+              <w:rPr>
+                <w:noProof/>
+                <w:webHidden/>
+              </w:rPr>
+              <w:t>4</w:t>
+            </w:r>
+            <w:r>
+              <w:rPr>
+                <w:noProof/>
+                <w:webHidden/>
+              </w:rPr>
+              <w:fldChar w:fldCharType="end"/>
+            </w:r>
+          </w:hyperlink>
+        </w:p>
+        <w:p>
+          <w:pPr>
+            <w:pStyle w:val="TOC2"/>
+            <w:tabs>
+              <w:tab w:val="right" w:leader="dot" w:pos="9350"/>
+            </w:tabs>
+            <w:rPr>
+              <w:noProof/>
+            </w:rPr>
+          </w:pPr>
+          <w:hyperlink w:anchor="_Toc198568959" w:history="1">
+            <w:r>
+              <w:rPr>
+                <w:rStyle w:val="Hyperlink"/>
+                <w:noProof/>
+              </w:rPr>
+              <w:t>Data and outputs</w:t>
+            </w:r>
+            <w:r>
+              <w:rPr>
+                <w:noProof/>
+                <w:webHidden/>
+              </w:rPr>
+              <w:tab/>
+            </w:r>
+            <w:r>
+              <w:rPr>
+                <w:noProof/>
+                <w:webHidden/>
+              </w:rPr>
+              <w:fldChar w:fldCharType="begin"/>
+            </w:r>
+            <w:r>
+              <w:rPr>
+                <w:noProof/>
+                <w:webHidden/>
+              </w:rPr>
+              <w:instrText xml:space="preserve"> PAGEREF _Toc198568959 \h </w:instrText>
             </w:r>
             <w:r>
               <w:rPr>
@@ -1606,16 +1666,31 @@
               <w:tab w:val="right" w:leader="dot" w:pos="9350"/>
             </w:tabs>
             <w:rPr>
+              <w:rFonts w:eastAsiaTheme="minorEastAsia"/>
               <w:noProof/>
             </w:rPr>
           </w:pPr>
-          <w:hyperlink w:anchor="_Toc198033498" w:history="1">
+          <w:hyperlink w:anchor="_Toc198568960" w:history="1">
             <w:r>
               <w:rPr>
                 <w:rStyle w:val="Hyperlink"/>
                 <w:noProof/>
               </w:rPr>
-              <w:t>Data for testing t-norms in a scalar way</w:t>
+              <w:t>Data for testing t-norms in a scala</w:t>
+            </w:r>
+            <w:r>
+              <w:rPr>
+                <w:rStyle w:val="Hyperlink"/>
+                <w:noProof/>
+              </w:rPr>
+              <w:t>r</w:t>
+            </w:r>
+            <w:r>
+              <w:rPr>
+                <w:rStyle w:val="Hyperlink"/>
+                <w:noProof/>
+              </w:rPr>
+              <w:t xml:space="preserve"> way</w:t>
             </w:r>
             <w:r>
               <w:rPr>
@@ -1636,7 +1711,7 @@
                 <w:noProof/>
                 <w:webHidden/>
               </w:rPr>
-              <w:instrText xml:space="preserve"> PAGEREF _Toc198033498 \h </w:instrText>
+              <w:instrText xml:space="preserve"> PAGEREF _Toc198568960 \h </w:instrText>
             </w:r>
             <w:r>
               <w:rPr>
@@ -1674,10 +1749,11 @@
               <w:tab w:val="right" w:leader="dot" w:pos="9350"/>
             </w:tabs>
             <w:rPr>
+              <w:rFonts w:eastAsiaTheme="minorEastAsia"/>
               <w:noProof/>
             </w:rPr>
           </w:pPr>
-          <w:hyperlink w:anchor="_Toc198033499" w:history="1">
+          <w:hyperlink w:anchor="_Toc198568961" w:history="1">
             <w:r>
               <w:rPr>
                 <w:rStyle w:val="Hyperlink"/>
@@ -1704,7 +1780,7 @@
                 <w:noProof/>
                 <w:webHidden/>
               </w:rPr>
-              <w:instrText xml:space="preserve"> PAGEREF _Toc198033499 \h </w:instrText>
+              <w:instrText xml:space="preserve"> PAGEREF _Toc198568961 \h </w:instrText>
             </w:r>
             <w:r>
               <w:rPr>
@@ -1742,16 +1818,17 @@
               <w:tab w:val="right" w:leader="dot" w:pos="9350"/>
             </w:tabs>
             <w:rPr>
+              <w:rFonts w:eastAsiaTheme="minorEastAsia"/>
               <w:noProof/>
             </w:rPr>
           </w:pPr>
-          <w:hyperlink w:anchor="_Toc198033500" w:history="1">
+          <w:hyperlink w:anchor="_Toc198568962" w:history="1">
             <w:r>
               <w:rPr>
                 <w:rStyle w:val="Hyperlink"/>
                 <w:noProof/>
               </w:rPr>
-              <w:t>XXXXXXXXXXXXXXXXXXXX</w:t>
+              <w:t>Similarities</w:t>
             </w:r>
             <w:r>
               <w:rPr>
@@ -1772,7 +1849,7 @@
                 <w:noProof/>
                 <w:webHidden/>
               </w:rPr>
-              <w:instrText xml:space="preserve"> PAGEREF _Toc198033500 \h </w:instrText>
+              <w:instrText xml:space="preserve"> PAGEREF _Toc198568962 \h </w:instrText>
             </w:r>
             <w:r>
               <w:rPr>
@@ -1789,12 +1866,1371 @@
             </w:r>
             <w:r>
               <w:rPr>
-                <w:b/>
-                <w:bCs/>
                 <w:noProof/>
                 <w:webHidden/>
               </w:rPr>
-              <w:t>Error! Bookmark not defined.</w:t>
+              <w:t>7</w:t>
+            </w:r>
+            <w:r>
+              <w:rPr>
+                <w:noProof/>
+                <w:webHidden/>
+              </w:rPr>
+              <w:fldChar w:fldCharType="end"/>
+            </w:r>
+          </w:hyperlink>
+        </w:p>
+        <w:p>
+          <w:pPr>
+            <w:pStyle w:val="TOC2"/>
+            <w:tabs>
+              <w:tab w:val="right" w:leader="dot" w:pos="9350"/>
+            </w:tabs>
+            <w:rPr>
+              <w:noProof/>
+            </w:rPr>
+          </w:pPr>
+          <w:hyperlink w:anchor="_Toc198568963" w:history="1">
+            <w:r>
+              <w:rPr>
+                <w:rStyle w:val="Hyperlink"/>
+                <w:noProof/>
+              </w:rPr>
+              <w:t>X matrix (each row is a data Instance)</w:t>
+            </w:r>
+            <w:r>
+              <w:rPr>
+                <w:noProof/>
+                <w:webHidden/>
+              </w:rPr>
+              <w:tab/>
+            </w:r>
+            <w:r>
+              <w:rPr>
+                <w:noProof/>
+                <w:webHidden/>
+              </w:rPr>
+              <w:fldChar w:fldCharType="begin"/>
+            </w:r>
+            <w:r>
+              <w:rPr>
+                <w:noProof/>
+                <w:webHidden/>
+              </w:rPr>
+              <w:instrText xml:space="preserve"> PAGEREF _Toc198568963 \h </w:instrText>
+            </w:r>
+            <w:r>
+              <w:rPr>
+                <w:noProof/>
+                <w:webHidden/>
+              </w:rPr>
+            </w:r>
+            <w:r>
+              <w:rPr>
+                <w:noProof/>
+                <w:webHidden/>
+              </w:rPr>
+              <w:fldChar w:fldCharType="separate"/>
+            </w:r>
+            <w:r>
+              <w:rPr>
+                <w:noProof/>
+                <w:webHidden/>
+              </w:rPr>
+              <w:t>7</w:t>
+            </w:r>
+            <w:r>
+              <w:rPr>
+                <w:noProof/>
+                <w:webHidden/>
+              </w:rPr>
+              <w:fldChar w:fldCharType="end"/>
+            </w:r>
+          </w:hyperlink>
+        </w:p>
+        <w:p>
+          <w:pPr>
+            <w:pStyle w:val="TOC2"/>
+            <w:tabs>
+              <w:tab w:val="right" w:leader="dot" w:pos="9350"/>
+            </w:tabs>
+            <w:rPr>
+              <w:noProof/>
+            </w:rPr>
+          </w:pPr>
+          <w:hyperlink w:anchor="_Toc198568964" w:history="1">
+            <w:r>
+              <w:rPr>
+                <w:rStyle w:val="Hyperlink"/>
+                <w:noProof/>
+              </w:rPr>
+              <w:t>Element-wise calculations of |v1 - v2|, part of linear similarity</w:t>
+            </w:r>
+            <w:r>
+              <w:rPr>
+                <w:noProof/>
+                <w:webHidden/>
+              </w:rPr>
+              <w:tab/>
+            </w:r>
+            <w:r>
+              <w:rPr>
+                <w:noProof/>
+                <w:webHidden/>
+              </w:rPr>
+              <w:fldChar w:fldCharType="begin"/>
+            </w:r>
+            <w:r>
+              <w:rPr>
+                <w:noProof/>
+                <w:webHidden/>
+              </w:rPr>
+              <w:instrText xml:space="preserve"> PAGEREF _Toc198568964 \h </w:instrText>
+            </w:r>
+            <w:r>
+              <w:rPr>
+                <w:noProof/>
+                <w:webHidden/>
+              </w:rPr>
+            </w:r>
+            <w:r>
+              <w:rPr>
+                <w:noProof/>
+                <w:webHidden/>
+              </w:rPr>
+              <w:fldChar w:fldCharType="separate"/>
+            </w:r>
+            <w:r>
+              <w:rPr>
+                <w:noProof/>
+                <w:webHidden/>
+              </w:rPr>
+              <w:t>7</w:t>
+            </w:r>
+            <w:r>
+              <w:rPr>
+                <w:noProof/>
+                <w:webHidden/>
+              </w:rPr>
+              <w:fldChar w:fldCharType="end"/>
+            </w:r>
+          </w:hyperlink>
+        </w:p>
+        <w:p>
+          <w:pPr>
+            <w:pStyle w:val="TOC2"/>
+            <w:tabs>
+              <w:tab w:val="right" w:leader="dot" w:pos="9350"/>
+            </w:tabs>
+            <w:rPr>
+              <w:noProof/>
+            </w:rPr>
+          </w:pPr>
+          <w:hyperlink w:anchor="_Toc198568965" w:history="1">
+            <w:r>
+              <w:rPr>
+                <w:rStyle w:val="Hyperlink"/>
+                <w:noProof/>
+              </w:rPr>
+              <w:t>Element-wise similarity of Instances (linear similarity)</w:t>
+            </w:r>
+            <w:r>
+              <w:rPr>
+                <w:noProof/>
+                <w:webHidden/>
+              </w:rPr>
+              <w:tab/>
+            </w:r>
+            <w:r>
+              <w:rPr>
+                <w:noProof/>
+                <w:webHidden/>
+              </w:rPr>
+              <w:fldChar w:fldCharType="begin"/>
+            </w:r>
+            <w:r>
+              <w:rPr>
+                <w:noProof/>
+                <w:webHidden/>
+              </w:rPr>
+              <w:instrText xml:space="preserve"> PAGEREF _Toc198568965 \h </w:instrText>
+            </w:r>
+            <w:r>
+              <w:rPr>
+                <w:noProof/>
+                <w:webHidden/>
+              </w:rPr>
+            </w:r>
+            <w:r>
+              <w:rPr>
+                <w:noProof/>
+                <w:webHidden/>
+              </w:rPr>
+              <w:fldChar w:fldCharType="separate"/>
+            </w:r>
+            <w:r>
+              <w:rPr>
+                <w:noProof/>
+                <w:webHidden/>
+              </w:rPr>
+              <w:t>8</w:t>
+            </w:r>
+            <w:r>
+              <w:rPr>
+                <w:noProof/>
+                <w:webHidden/>
+              </w:rPr>
+              <w:fldChar w:fldCharType="end"/>
+            </w:r>
+          </w:hyperlink>
+        </w:p>
+        <w:p>
+          <w:pPr>
+            <w:pStyle w:val="TOC2"/>
+            <w:tabs>
+              <w:tab w:val="right" w:leader="dot" w:pos="9350"/>
+            </w:tabs>
+            <w:rPr>
+              <w:noProof/>
+            </w:rPr>
+          </w:pPr>
+          <w:hyperlink w:anchor="_Toc198568966" w:history="1">
+            <w:r>
+              <w:rPr>
+                <w:rStyle w:val="Hyperlink"/>
+                <w:noProof/>
+              </w:rPr>
+              <w:t>Final similarity_matrix_with_linear_similarity_minimum_tnorm</w:t>
+            </w:r>
+            <w:r>
+              <w:rPr>
+                <w:noProof/>
+                <w:webHidden/>
+              </w:rPr>
+              <w:tab/>
+            </w:r>
+            <w:r>
+              <w:rPr>
+                <w:noProof/>
+                <w:webHidden/>
+              </w:rPr>
+              <w:fldChar w:fldCharType="begin"/>
+            </w:r>
+            <w:r>
+              <w:rPr>
+                <w:noProof/>
+                <w:webHidden/>
+              </w:rPr>
+              <w:instrText xml:space="preserve"> PAGEREF _Toc198568966 \h </w:instrText>
+            </w:r>
+            <w:r>
+              <w:rPr>
+                <w:noProof/>
+                <w:webHidden/>
+              </w:rPr>
+            </w:r>
+            <w:r>
+              <w:rPr>
+                <w:noProof/>
+                <w:webHidden/>
+              </w:rPr>
+              <w:fldChar w:fldCharType="separate"/>
+            </w:r>
+            <w:r>
+              <w:rPr>
+                <w:noProof/>
+                <w:webHidden/>
+              </w:rPr>
+              <w:t>8</w:t>
+            </w:r>
+            <w:r>
+              <w:rPr>
+                <w:noProof/>
+                <w:webHidden/>
+              </w:rPr>
+              <w:fldChar w:fldCharType="end"/>
+            </w:r>
+          </w:hyperlink>
+        </w:p>
+        <w:p>
+          <w:pPr>
+            <w:pStyle w:val="TOC2"/>
+            <w:tabs>
+              <w:tab w:val="right" w:leader="dot" w:pos="9350"/>
+            </w:tabs>
+            <w:rPr>
+              <w:noProof/>
+            </w:rPr>
+          </w:pPr>
+          <w:hyperlink w:anchor="_Toc198568967" w:history="1">
+            <w:r>
+              <w:rPr>
+                <w:rStyle w:val="Hyperlink"/>
+                <w:noProof/>
+              </w:rPr>
+              <w:t>Final similarity_matrix_with_linear_similarity_product_tnorm</w:t>
+            </w:r>
+            <w:r>
+              <w:rPr>
+                <w:noProof/>
+                <w:webHidden/>
+              </w:rPr>
+              <w:tab/>
+            </w:r>
+            <w:r>
+              <w:rPr>
+                <w:noProof/>
+                <w:webHidden/>
+              </w:rPr>
+              <w:fldChar w:fldCharType="begin"/>
+            </w:r>
+            <w:r>
+              <w:rPr>
+                <w:noProof/>
+                <w:webHidden/>
+              </w:rPr>
+              <w:instrText xml:space="preserve"> PAGEREF _Toc198568967 \h </w:instrText>
+            </w:r>
+            <w:r>
+              <w:rPr>
+                <w:noProof/>
+                <w:webHidden/>
+              </w:rPr>
+            </w:r>
+            <w:r>
+              <w:rPr>
+                <w:noProof/>
+                <w:webHidden/>
+              </w:rPr>
+              <w:fldChar w:fldCharType="separate"/>
+            </w:r>
+            <w:r>
+              <w:rPr>
+                <w:noProof/>
+                <w:webHidden/>
+              </w:rPr>
+              <w:t>8</w:t>
+            </w:r>
+            <w:r>
+              <w:rPr>
+                <w:noProof/>
+                <w:webHidden/>
+              </w:rPr>
+              <w:fldChar w:fldCharType="end"/>
+            </w:r>
+          </w:hyperlink>
+        </w:p>
+        <w:p>
+          <w:pPr>
+            <w:pStyle w:val="TOC1"/>
+            <w:tabs>
+              <w:tab w:val="right" w:leader="dot" w:pos="9350"/>
+            </w:tabs>
+            <w:rPr>
+              <w:rFonts w:eastAsiaTheme="minorEastAsia"/>
+              <w:noProof/>
+            </w:rPr>
+          </w:pPr>
+          <w:hyperlink w:anchor="_Toc198568968" w:history="1">
+            <w:r>
+              <w:rPr>
+                <w:rStyle w:val="Hyperlink"/>
+                <w:noProof/>
+              </w:rPr>
+              <w:t>Lower and Upper approximations (ITFRS)</w:t>
+            </w:r>
+            <w:r>
+              <w:rPr>
+                <w:noProof/>
+                <w:webHidden/>
+              </w:rPr>
+              <w:tab/>
+            </w:r>
+            <w:r>
+              <w:rPr>
+                <w:noProof/>
+                <w:webHidden/>
+              </w:rPr>
+              <w:fldChar w:fldCharType="begin"/>
+            </w:r>
+            <w:r>
+              <w:rPr>
+                <w:noProof/>
+                <w:webHidden/>
+              </w:rPr>
+              <w:instrText xml:space="preserve"> PAGEREF _Toc198568968 \h </w:instrText>
+            </w:r>
+            <w:r>
+              <w:rPr>
+                <w:noProof/>
+                <w:webHidden/>
+              </w:rPr>
+            </w:r>
+            <w:r>
+              <w:rPr>
+                <w:noProof/>
+                <w:webHidden/>
+              </w:rPr>
+              <w:fldChar w:fldCharType="separate"/>
+            </w:r>
+            <w:r>
+              <w:rPr>
+                <w:noProof/>
+                <w:webHidden/>
+              </w:rPr>
+              <w:t>9</w:t>
+            </w:r>
+            <w:r>
+              <w:rPr>
+                <w:noProof/>
+                <w:webHidden/>
+              </w:rPr>
+              <w:fldChar w:fldCharType="end"/>
+            </w:r>
+          </w:hyperlink>
+        </w:p>
+        <w:p>
+          <w:pPr>
+            <w:pStyle w:val="TOC2"/>
+            <w:tabs>
+              <w:tab w:val="right" w:leader="dot" w:pos="9350"/>
+            </w:tabs>
+            <w:rPr>
+              <w:noProof/>
+            </w:rPr>
+          </w:pPr>
+          <w:hyperlink w:anchor="_Toc198568969" w:history="1">
+            <w:r>
+              <w:rPr>
+                <w:rStyle w:val="Hyperlink"/>
+                <w:noProof/>
+              </w:rPr>
+              <w:t>y (labels)</w:t>
+            </w:r>
+            <w:r>
+              <w:rPr>
+                <w:noProof/>
+                <w:webHidden/>
+              </w:rPr>
+              <w:tab/>
+            </w:r>
+            <w:r>
+              <w:rPr>
+                <w:noProof/>
+                <w:webHidden/>
+              </w:rPr>
+              <w:fldChar w:fldCharType="begin"/>
+            </w:r>
+            <w:r>
+              <w:rPr>
+                <w:noProof/>
+                <w:webHidden/>
+              </w:rPr>
+              <w:instrText xml:space="preserve"> PAGEREF _Toc198568969 \h </w:instrText>
+            </w:r>
+            <w:r>
+              <w:rPr>
+                <w:noProof/>
+                <w:webHidden/>
+              </w:rPr>
+            </w:r>
+            <w:r>
+              <w:rPr>
+                <w:noProof/>
+                <w:webHidden/>
+              </w:rPr>
+              <w:fldChar w:fldCharType="separate"/>
+            </w:r>
+            <w:r>
+              <w:rPr>
+                <w:noProof/>
+                <w:webHidden/>
+              </w:rPr>
+              <w:t>9</w:t>
+            </w:r>
+            <w:r>
+              <w:rPr>
+                <w:noProof/>
+                <w:webHidden/>
+              </w:rPr>
+              <w:fldChar w:fldCharType="end"/>
+            </w:r>
+          </w:hyperlink>
+        </w:p>
+        <w:p>
+          <w:pPr>
+            <w:pStyle w:val="TOC2"/>
+            <w:tabs>
+              <w:tab w:val="right" w:leader="dot" w:pos="9350"/>
+            </w:tabs>
+            <w:rPr>
+              <w:noProof/>
+            </w:rPr>
+          </w:pPr>
+          <w:hyperlink w:anchor="_Toc198568970" w:history="1">
+            <w:r>
+              <w:rPr>
+                <w:rStyle w:val="Hyperlink"/>
+                <w:noProof/>
+              </w:rPr>
+              <w:t>label_masks (b)</w:t>
+            </w:r>
+            <w:r>
+              <w:rPr>
+                <w:noProof/>
+                <w:webHidden/>
+              </w:rPr>
+              <w:tab/>
+            </w:r>
+            <w:r>
+              <w:rPr>
+                <w:noProof/>
+                <w:webHidden/>
+              </w:rPr>
+              <w:fldChar w:fldCharType="begin"/>
+            </w:r>
+            <w:r>
+              <w:rPr>
+                <w:noProof/>
+                <w:webHidden/>
+              </w:rPr>
+              <w:instrText xml:space="preserve"> PAGEREF _Toc198568970 \h </w:instrText>
+            </w:r>
+            <w:r>
+              <w:rPr>
+                <w:noProof/>
+                <w:webHidden/>
+              </w:rPr>
+            </w:r>
+            <w:r>
+              <w:rPr>
+                <w:noProof/>
+                <w:webHidden/>
+              </w:rPr>
+              <w:fldChar w:fldCharType="separate"/>
+            </w:r>
+            <w:r>
+              <w:rPr>
+                <w:noProof/>
+                <w:webHidden/>
+              </w:rPr>
+              <w:t>9</w:t>
+            </w:r>
+            <w:r>
+              <w:rPr>
+                <w:noProof/>
+                <w:webHidden/>
+              </w:rPr>
+              <w:fldChar w:fldCharType="end"/>
+            </w:r>
+          </w:hyperlink>
+        </w:p>
+        <w:p>
+          <w:pPr>
+            <w:pStyle w:val="TOC2"/>
+            <w:tabs>
+              <w:tab w:val="right" w:leader="dot" w:pos="9350"/>
+            </w:tabs>
+            <w:rPr>
+              <w:noProof/>
+            </w:rPr>
+          </w:pPr>
+          <w:hyperlink w:anchor="_Toc198568971" w:history="1">
+            <w:r>
+              <w:rPr>
+                <w:rStyle w:val="Hyperlink"/>
+                <w:noProof/>
+              </w:rPr>
+              <w:t>similarity_matrix (a)</w:t>
+            </w:r>
+            <w:r>
+              <w:rPr>
+                <w:noProof/>
+                <w:webHidden/>
+              </w:rPr>
+              <w:tab/>
+            </w:r>
+            <w:r>
+              <w:rPr>
+                <w:noProof/>
+                <w:webHidden/>
+              </w:rPr>
+              <w:fldChar w:fldCharType="begin"/>
+            </w:r>
+            <w:r>
+              <w:rPr>
+                <w:noProof/>
+                <w:webHidden/>
+              </w:rPr>
+              <w:instrText xml:space="preserve"> PAGEREF _Toc198568971 \h </w:instrText>
+            </w:r>
+            <w:r>
+              <w:rPr>
+                <w:noProof/>
+                <w:webHidden/>
+              </w:rPr>
+            </w:r>
+            <w:r>
+              <w:rPr>
+                <w:noProof/>
+                <w:webHidden/>
+              </w:rPr>
+              <w:fldChar w:fldCharType="separate"/>
+            </w:r>
+            <w:r>
+              <w:rPr>
+                <w:noProof/>
+                <w:webHidden/>
+              </w:rPr>
+              <w:t>10</w:t>
+            </w:r>
+            <w:r>
+              <w:rPr>
+                <w:noProof/>
+                <w:webHidden/>
+              </w:rPr>
+              <w:fldChar w:fldCharType="end"/>
+            </w:r>
+          </w:hyperlink>
+        </w:p>
+        <w:p>
+          <w:pPr>
+            <w:pStyle w:val="TOC2"/>
+            <w:tabs>
+              <w:tab w:val="right" w:leader="dot" w:pos="9350"/>
+            </w:tabs>
+            <w:rPr>
+              <w:noProof/>
+            </w:rPr>
+          </w:pPr>
+          <w:hyperlink w:anchor="_Toc198568972" w:history="1">
+            <w:r>
+              <w:rPr>
+                <w:rStyle w:val="Hyperlink"/>
+                <w:noProof/>
+              </w:rPr>
+              <w:t>Interim 1 - sim</w:t>
+            </w:r>
+            <w:r>
+              <w:rPr>
+                <w:noProof/>
+                <w:webHidden/>
+              </w:rPr>
+              <w:tab/>
+            </w:r>
+            <w:r>
+              <w:rPr>
+                <w:noProof/>
+                <w:webHidden/>
+              </w:rPr>
+              <w:fldChar w:fldCharType="begin"/>
+            </w:r>
+            <w:r>
+              <w:rPr>
+                <w:noProof/>
+                <w:webHidden/>
+              </w:rPr>
+              <w:instrText xml:space="preserve"> PAGEREF _Toc198568972 \h </w:instrText>
+            </w:r>
+            <w:r>
+              <w:rPr>
+                <w:noProof/>
+                <w:webHidden/>
+              </w:rPr>
+            </w:r>
+            <w:r>
+              <w:rPr>
+                <w:noProof/>
+                <w:webHidden/>
+              </w:rPr>
+              <w:fldChar w:fldCharType="separate"/>
+            </w:r>
+            <w:r>
+              <w:rPr>
+                <w:noProof/>
+                <w:webHidden/>
+              </w:rPr>
+              <w:t>10</w:t>
+            </w:r>
+            <w:r>
+              <w:rPr>
+                <w:noProof/>
+                <w:webHidden/>
+              </w:rPr>
+              <w:fldChar w:fldCharType="end"/>
+            </w:r>
+          </w:hyperlink>
+        </w:p>
+        <w:p>
+          <w:pPr>
+            <w:pStyle w:val="TOC2"/>
+            <w:tabs>
+              <w:tab w:val="right" w:leader="dot" w:pos="9350"/>
+            </w:tabs>
+            <w:rPr>
+              <w:noProof/>
+            </w:rPr>
+          </w:pPr>
+          <w:hyperlink w:anchor="_Toc198568973" w:history="1">
+            <w:r>
+              <w:rPr>
+                <w:rStyle w:val="Hyperlink"/>
+                <w:noProof/>
+              </w:rPr>
+              <w:t>Interim Sim * A(y)</w:t>
+            </w:r>
+            <w:r>
+              <w:rPr>
+                <w:noProof/>
+                <w:webHidden/>
+              </w:rPr>
+              <w:tab/>
+            </w:r>
+            <w:r>
+              <w:rPr>
+                <w:noProof/>
+                <w:webHidden/>
+              </w:rPr>
+              <w:fldChar w:fldCharType="begin"/>
+            </w:r>
+            <w:r>
+              <w:rPr>
+                <w:noProof/>
+                <w:webHidden/>
+              </w:rPr>
+              <w:instrText xml:space="preserve"> PAGEREF _Toc198568973 \h </w:instrText>
+            </w:r>
+            <w:r>
+              <w:rPr>
+                <w:noProof/>
+                <w:webHidden/>
+              </w:rPr>
+            </w:r>
+            <w:r>
+              <w:rPr>
+                <w:noProof/>
+                <w:webHidden/>
+              </w:rPr>
+              <w:fldChar w:fldCharType="separate"/>
+            </w:r>
+            <w:r>
+              <w:rPr>
+                <w:noProof/>
+                <w:webHidden/>
+              </w:rPr>
+              <w:t>10</w:t>
+            </w:r>
+            <w:r>
+              <w:rPr>
+                <w:noProof/>
+                <w:webHidden/>
+              </w:rPr>
+              <w:fldChar w:fldCharType="end"/>
+            </w:r>
+          </w:hyperlink>
+        </w:p>
+        <w:p>
+          <w:pPr>
+            <w:pStyle w:val="TOC2"/>
+            <w:tabs>
+              <w:tab w:val="right" w:leader="dot" w:pos="9350"/>
+            </w:tabs>
+            <w:rPr>
+              <w:noProof/>
+            </w:rPr>
+          </w:pPr>
+          <w:hyperlink w:anchor="_Toc198568974" w:history="1">
+            <w:r>
+              <w:rPr>
+                <w:rStyle w:val="Hyperlink"/>
+                <w:noProof/>
+              </w:rPr>
+              <w:t>Interim 1 - sim + A(y)</w:t>
+            </w:r>
+            <w:r>
+              <w:rPr>
+                <w:noProof/>
+                <w:webHidden/>
+              </w:rPr>
+              <w:tab/>
+            </w:r>
+            <w:r>
+              <w:rPr>
+                <w:noProof/>
+                <w:webHidden/>
+              </w:rPr>
+              <w:fldChar w:fldCharType="begin"/>
+            </w:r>
+            <w:r>
+              <w:rPr>
+                <w:noProof/>
+                <w:webHidden/>
+              </w:rPr>
+              <w:instrText xml:space="preserve"> PAGEREF _Toc198568974 \h </w:instrText>
+            </w:r>
+            <w:r>
+              <w:rPr>
+                <w:noProof/>
+                <w:webHidden/>
+              </w:rPr>
+            </w:r>
+            <w:r>
+              <w:rPr>
+                <w:noProof/>
+                <w:webHidden/>
+              </w:rPr>
+              <w:fldChar w:fldCharType="separate"/>
+            </w:r>
+            <w:r>
+              <w:rPr>
+                <w:noProof/>
+                <w:webHidden/>
+              </w:rPr>
+              <w:t>11</w:t>
+            </w:r>
+            <w:r>
+              <w:rPr>
+                <w:noProof/>
+                <w:webHidden/>
+              </w:rPr>
+              <w:fldChar w:fldCharType="end"/>
+            </w:r>
+          </w:hyperlink>
+        </w:p>
+        <w:p>
+          <w:pPr>
+            <w:pStyle w:val="TOC2"/>
+            <w:tabs>
+              <w:tab w:val="right" w:leader="dot" w:pos="9350"/>
+            </w:tabs>
+            <w:rPr>
+              <w:noProof/>
+            </w:rPr>
+          </w:pPr>
+          <w:hyperlink w:anchor="_Toc198568975" w:history="1">
+            <w:r>
+              <w:rPr>
+                <w:rStyle w:val="Hyperlink"/>
+                <w:noProof/>
+              </w:rPr>
+              <w:t>Luk Implicator results</w:t>
+            </w:r>
+            <w:r>
+              <w:rPr>
+                <w:noProof/>
+                <w:webHidden/>
+              </w:rPr>
+              <w:tab/>
+            </w:r>
+            <w:r>
+              <w:rPr>
+                <w:noProof/>
+                <w:webHidden/>
+              </w:rPr>
+              <w:fldChar w:fldCharType="begin"/>
+            </w:r>
+            <w:r>
+              <w:rPr>
+                <w:noProof/>
+                <w:webHidden/>
+              </w:rPr>
+              <w:instrText xml:space="preserve"> PAGEREF _Toc198568975 \h </w:instrText>
+            </w:r>
+            <w:r>
+              <w:rPr>
+                <w:noProof/>
+                <w:webHidden/>
+              </w:rPr>
+            </w:r>
+            <w:r>
+              <w:rPr>
+                <w:noProof/>
+                <w:webHidden/>
+              </w:rPr>
+              <w:fldChar w:fldCharType="separate"/>
+            </w:r>
+            <w:r>
+              <w:rPr>
+                <w:noProof/>
+                <w:webHidden/>
+              </w:rPr>
+              <w:t>11</w:t>
+            </w:r>
+            <w:r>
+              <w:rPr>
+                <w:noProof/>
+                <w:webHidden/>
+              </w:rPr>
+              <w:fldChar w:fldCharType="end"/>
+            </w:r>
+          </w:hyperlink>
+        </w:p>
+        <w:p>
+          <w:pPr>
+            <w:pStyle w:val="TOC2"/>
+            <w:tabs>
+              <w:tab w:val="right" w:leader="dot" w:pos="9350"/>
+            </w:tabs>
+            <w:rPr>
+              <w:noProof/>
+            </w:rPr>
+          </w:pPr>
+          <w:hyperlink w:anchor="_Toc198568976" w:history="1">
+            <w:r>
+              <w:rPr>
+                <w:rStyle w:val="Hyperlink"/>
+                <w:noProof/>
+              </w:rPr>
+              <w:t>KD Implicator results</w:t>
+            </w:r>
+            <w:r>
+              <w:rPr>
+                <w:noProof/>
+                <w:webHidden/>
+              </w:rPr>
+              <w:tab/>
+            </w:r>
+            <w:r>
+              <w:rPr>
+                <w:noProof/>
+                <w:webHidden/>
+              </w:rPr>
+              <w:fldChar w:fldCharType="begin"/>
+            </w:r>
+            <w:r>
+              <w:rPr>
+                <w:noProof/>
+                <w:webHidden/>
+              </w:rPr>
+              <w:instrText xml:space="preserve"> PAGEREF _Toc198568976 \h </w:instrText>
+            </w:r>
+            <w:r>
+              <w:rPr>
+                <w:noProof/>
+                <w:webHidden/>
+              </w:rPr>
+            </w:r>
+            <w:r>
+              <w:rPr>
+                <w:noProof/>
+                <w:webHidden/>
+              </w:rPr>
+              <w:fldChar w:fldCharType="separate"/>
+            </w:r>
+            <w:r>
+              <w:rPr>
+                <w:noProof/>
+                <w:webHidden/>
+              </w:rPr>
+              <w:t>11</w:t>
+            </w:r>
+            <w:r>
+              <w:rPr>
+                <w:noProof/>
+                <w:webHidden/>
+              </w:rPr>
+              <w:fldChar w:fldCharType="end"/>
+            </w:r>
+          </w:hyperlink>
+        </w:p>
+        <w:p>
+          <w:pPr>
+            <w:pStyle w:val="TOC2"/>
+            <w:tabs>
+              <w:tab w:val="right" w:leader="dot" w:pos="9350"/>
+            </w:tabs>
+            <w:rPr>
+              <w:noProof/>
+            </w:rPr>
+          </w:pPr>
+          <w:hyperlink w:anchor="_Toc198568977" w:history="1">
+            <w:r>
+              <w:rPr>
+                <w:rStyle w:val="Hyperlink"/>
+                <w:noProof/>
+              </w:rPr>
+              <w:t>Reichenbach Implicator results</w:t>
+            </w:r>
+            <w:r>
+              <w:rPr>
+                <w:noProof/>
+                <w:webHidden/>
+              </w:rPr>
+              <w:tab/>
+            </w:r>
+            <w:r>
+              <w:rPr>
+                <w:noProof/>
+                <w:webHidden/>
+              </w:rPr>
+              <w:fldChar w:fldCharType="begin"/>
+            </w:r>
+            <w:r>
+              <w:rPr>
+                <w:noProof/>
+                <w:webHidden/>
+              </w:rPr>
+              <w:instrText xml:space="preserve"> PAGEREF _Toc198568977 \h </w:instrText>
+            </w:r>
+            <w:r>
+              <w:rPr>
+                <w:noProof/>
+                <w:webHidden/>
+              </w:rPr>
+            </w:r>
+            <w:r>
+              <w:rPr>
+                <w:noProof/>
+                <w:webHidden/>
+              </w:rPr>
+              <w:fldChar w:fldCharType="separate"/>
+            </w:r>
+            <w:r>
+              <w:rPr>
+                <w:noProof/>
+                <w:webHidden/>
+              </w:rPr>
+              <w:t>11</w:t>
+            </w:r>
+            <w:r>
+              <w:rPr>
+                <w:noProof/>
+                <w:webHidden/>
+              </w:rPr>
+              <w:fldChar w:fldCharType="end"/>
+            </w:r>
+          </w:hyperlink>
+        </w:p>
+        <w:p>
+          <w:pPr>
+            <w:pStyle w:val="TOC2"/>
+            <w:tabs>
+              <w:tab w:val="right" w:leader="dot" w:pos="9350"/>
+            </w:tabs>
+            <w:rPr>
+              <w:noProof/>
+            </w:rPr>
+          </w:pPr>
+          <w:hyperlink w:anchor="_Toc198568978" w:history="1">
+            <w:r>
+              <w:rPr>
+                <w:rStyle w:val="Hyperlink"/>
+                <w:noProof/>
+              </w:rPr>
+              <w:t>Goedel Implicator results</w:t>
+            </w:r>
+            <w:r>
+              <w:rPr>
+                <w:noProof/>
+                <w:webHidden/>
+              </w:rPr>
+              <w:tab/>
+            </w:r>
+            <w:r>
+              <w:rPr>
+                <w:noProof/>
+                <w:webHidden/>
+              </w:rPr>
+              <w:fldChar w:fldCharType="begin"/>
+            </w:r>
+            <w:r>
+              <w:rPr>
+                <w:noProof/>
+                <w:webHidden/>
+              </w:rPr>
+              <w:instrText xml:space="preserve"> PAGEREF _Toc198568978 \h </w:instrText>
+            </w:r>
+            <w:r>
+              <w:rPr>
+                <w:noProof/>
+                <w:webHidden/>
+              </w:rPr>
+            </w:r>
+            <w:r>
+              <w:rPr>
+                <w:noProof/>
+                <w:webHidden/>
+              </w:rPr>
+              <w:fldChar w:fldCharType="separate"/>
+            </w:r>
+            <w:r>
+              <w:rPr>
+                <w:noProof/>
+                <w:webHidden/>
+              </w:rPr>
+              <w:t>12</w:t>
+            </w:r>
+            <w:r>
+              <w:rPr>
+                <w:noProof/>
+                <w:webHidden/>
+              </w:rPr>
+              <w:fldChar w:fldCharType="end"/>
+            </w:r>
+          </w:hyperlink>
+        </w:p>
+        <w:p>
+          <w:pPr>
+            <w:pStyle w:val="TOC2"/>
+            <w:tabs>
+              <w:tab w:val="right" w:leader="dot" w:pos="9350"/>
+            </w:tabs>
+            <w:rPr>
+              <w:noProof/>
+            </w:rPr>
+          </w:pPr>
+          <w:hyperlink w:anchor="_Toc198568979" w:history="1">
+            <w:r>
+              <w:rPr>
+                <w:rStyle w:val="Hyperlink"/>
+                <w:noProof/>
+              </w:rPr>
+              <w:t>Gaines Implicator results</w:t>
+            </w:r>
+            <w:r>
+              <w:rPr>
+                <w:noProof/>
+                <w:webHidden/>
+              </w:rPr>
+              <w:tab/>
+            </w:r>
+            <w:r>
+              <w:rPr>
+                <w:noProof/>
+                <w:webHidden/>
+              </w:rPr>
+              <w:fldChar w:fldCharType="begin"/>
+            </w:r>
+            <w:r>
+              <w:rPr>
+                <w:noProof/>
+                <w:webHidden/>
+              </w:rPr>
+              <w:instrText xml:space="preserve"> PAGEREF _Toc198568979 \h </w:instrText>
+            </w:r>
+            <w:r>
+              <w:rPr>
+                <w:noProof/>
+                <w:webHidden/>
+              </w:rPr>
+            </w:r>
+            <w:r>
+              <w:rPr>
+                <w:noProof/>
+                <w:webHidden/>
+              </w:rPr>
+              <w:fldChar w:fldCharType="separate"/>
+            </w:r>
+            <w:r>
+              <w:rPr>
+                <w:noProof/>
+                <w:webHidden/>
+              </w:rPr>
+              <w:t>12</w:t>
+            </w:r>
+            <w:r>
+              <w:rPr>
+                <w:noProof/>
+                <w:webHidden/>
+              </w:rPr>
+              <w:fldChar w:fldCharType="end"/>
+            </w:r>
+          </w:hyperlink>
+        </w:p>
+        <w:p>
+          <w:pPr>
+            <w:pStyle w:val="TOC2"/>
+            <w:tabs>
+              <w:tab w:val="right" w:leader="dot" w:pos="9350"/>
+            </w:tabs>
+            <w:rPr>
+              <w:noProof/>
+            </w:rPr>
+          </w:pPr>
+          <w:hyperlink w:anchor="_Toc198568980" w:history="1">
+            <w:r>
+              <w:rPr>
+                <w:rStyle w:val="Hyperlink"/>
+                <w:noProof/>
+              </w:rPr>
+              <w:t>Lower approximation with all Implicators</w:t>
+            </w:r>
+            <w:r>
+              <w:rPr>
+                <w:noProof/>
+                <w:webHidden/>
+              </w:rPr>
+              <w:tab/>
+            </w:r>
+            <w:r>
+              <w:rPr>
+                <w:noProof/>
+                <w:webHidden/>
+              </w:rPr>
+              <w:fldChar w:fldCharType="begin"/>
+            </w:r>
+            <w:r>
+              <w:rPr>
+                <w:noProof/>
+                <w:webHidden/>
+              </w:rPr>
+              <w:instrText xml:space="preserve"> PAGEREF _Toc198568980 \h </w:instrText>
+            </w:r>
+            <w:r>
+              <w:rPr>
+                <w:noProof/>
+                <w:webHidden/>
+              </w:rPr>
+            </w:r>
+            <w:r>
+              <w:rPr>
+                <w:noProof/>
+                <w:webHidden/>
+              </w:rPr>
+              <w:fldChar w:fldCharType="separate"/>
+            </w:r>
+            <w:r>
+              <w:rPr>
+                <w:noProof/>
+                <w:webHidden/>
+              </w:rPr>
+              <w:t>13</w:t>
+            </w:r>
+            <w:r>
+              <w:rPr>
+                <w:noProof/>
+                <w:webHidden/>
+              </w:rPr>
+              <w:fldChar w:fldCharType="end"/>
+            </w:r>
+          </w:hyperlink>
+        </w:p>
+        <w:p>
+          <w:pPr>
+            <w:pStyle w:val="TOC2"/>
+            <w:tabs>
+              <w:tab w:val="right" w:leader="dot" w:pos="9350"/>
+            </w:tabs>
+            <w:rPr>
+              <w:noProof/>
+            </w:rPr>
+          </w:pPr>
+          <w:hyperlink w:anchor="_Toc198568981" w:history="1">
+            <w:r>
+              <w:rPr>
+                <w:rStyle w:val="Hyperlink"/>
+                <w:noProof/>
+              </w:rPr>
+              <w:t>Min and product t-norm(similarity_matrix, label_masks)</w:t>
+            </w:r>
+            <w:r>
+              <w:rPr>
+                <w:noProof/>
+                <w:webHidden/>
+              </w:rPr>
+              <w:tab/>
+            </w:r>
+            <w:r>
+              <w:rPr>
+                <w:noProof/>
+                <w:webHidden/>
+              </w:rPr>
+              <w:fldChar w:fldCharType="begin"/>
+            </w:r>
+            <w:r>
+              <w:rPr>
+                <w:noProof/>
+                <w:webHidden/>
+              </w:rPr>
+              <w:instrText xml:space="preserve"> PAGEREF _Toc198568981 \h </w:instrText>
+            </w:r>
+            <w:r>
+              <w:rPr>
+                <w:noProof/>
+                <w:webHidden/>
+              </w:rPr>
+            </w:r>
+            <w:r>
+              <w:rPr>
+                <w:noProof/>
+                <w:webHidden/>
+              </w:rPr>
+              <w:fldChar w:fldCharType="separate"/>
+            </w:r>
+            <w:r>
+              <w:rPr>
+                <w:noProof/>
+                <w:webHidden/>
+              </w:rPr>
+              <w:t>13</w:t>
+            </w:r>
+            <w:r>
+              <w:rPr>
+                <w:noProof/>
+                <w:webHidden/>
+              </w:rPr>
+              <w:fldChar w:fldCharType="end"/>
+            </w:r>
+          </w:hyperlink>
+        </w:p>
+        <w:p>
+          <w:pPr>
+            <w:pStyle w:val="TOC2"/>
+            <w:tabs>
+              <w:tab w:val="right" w:leader="dot" w:pos="9350"/>
+            </w:tabs>
+            <w:rPr>
+              <w:noProof/>
+            </w:rPr>
+          </w:pPr>
+          <w:hyperlink w:anchor="_Toc198568982" w:history="1">
+            <w:r>
+              <w:rPr>
+                <w:rStyle w:val="Hyperlink"/>
+                <w:noProof/>
+              </w:rPr>
+              <w:t>Upper approximations</w:t>
+            </w:r>
+            <w:r>
+              <w:rPr>
+                <w:noProof/>
+                <w:webHidden/>
+              </w:rPr>
+              <w:tab/>
+            </w:r>
+            <w:r>
+              <w:rPr>
+                <w:noProof/>
+                <w:webHidden/>
+              </w:rPr>
+              <w:fldChar w:fldCharType="begin"/>
+            </w:r>
+            <w:r>
+              <w:rPr>
+                <w:noProof/>
+                <w:webHidden/>
+              </w:rPr>
+              <w:instrText xml:space="preserve"> PAGEREF _Toc198568982 \h </w:instrText>
+            </w:r>
+            <w:r>
+              <w:rPr>
+                <w:noProof/>
+                <w:webHidden/>
+              </w:rPr>
+            </w:r>
+            <w:r>
+              <w:rPr>
+                <w:noProof/>
+                <w:webHidden/>
+              </w:rPr>
+              <w:fldChar w:fldCharType="separate"/>
+            </w:r>
+            <w:r>
+              <w:rPr>
+                <w:noProof/>
+                <w:webHidden/>
+              </w:rPr>
+              <w:t>13</w:t>
             </w:r>
             <w:r>
               <w:rPr>
@@ -1836,11 +3272,16 @@
     <w:p/>
     <w:p/>
     <w:p/>
+    <w:p/>
+    <w:p/>
+    <w:p/>
+    <w:p/>
+    <w:p/>
     <w:p>
       <w:pPr>
         <w:pStyle w:val="Heading1"/>
       </w:pPr>
-      <w:bookmarkStart w:id="0" w:name="_Toc198033497"/>
+      <w:bookmarkStart w:id="0" w:name="_Toc198568958"/>
       <w:r>
         <w:lastRenderedPageBreak/>
         <w:t>Implicators</w:t>
@@ -1851,9 +3292,11 @@
       <w:pPr>
         <w:pStyle w:val="Heading2"/>
       </w:pPr>
+      <w:bookmarkStart w:id="1" w:name="_Toc198568959"/>
       <w:r>
         <w:t>Data and outputs</w:t>
       </w:r>
+      <w:bookmarkEnd w:id="1"/>
     </w:p>
     <w:tbl>
       <w:tblPr>
@@ -2666,7 +4109,7 @@
                 <w:szCs w:val="16"/>
               </w:rPr>
             </w:pPr>
-            <w:bookmarkStart w:id="1" w:name="_Hlk197959521"/>
+            <w:bookmarkStart w:id="2" w:name="_Hlk197959521"/>
             <w:r>
               <w:rPr>
                 <w:sz w:val="16"/>
@@ -4043,7 +5486,7 @@
           </w:p>
         </w:tc>
       </w:tr>
-      <w:bookmarkEnd w:id="1"/>
+      <w:bookmarkEnd w:id="2"/>
     </w:tbl>
     <w:p/>
     <w:p/>
@@ -4075,7 +5518,7 @@
       <w:pPr>
         <w:pStyle w:val="Heading1"/>
       </w:pPr>
-      <w:bookmarkStart w:id="2" w:name="_Toc198033498"/>
+      <w:bookmarkStart w:id="3" w:name="_Toc198568960"/>
       <w:r>
         <w:lastRenderedPageBreak/>
         <w:t>Data for testing t-norms</w:t>
@@ -4089,7 +5532,7 @@
       <w:r>
         <w:t>scalar way</w:t>
       </w:r>
-      <w:bookmarkEnd w:id="2"/>
+      <w:bookmarkEnd w:id="3"/>
     </w:p>
     <w:tbl>
       <w:tblPr>
@@ -6008,7 +7451,7 @@
       <w:pPr>
         <w:pStyle w:val="Heading1"/>
       </w:pPr>
-      <w:bookmarkStart w:id="3" w:name="_Toc198033499"/>
+      <w:bookmarkStart w:id="4" w:name="_Toc198568961"/>
       <w:r>
         <w:lastRenderedPageBreak/>
         <w:t xml:space="preserve">Data for testing t-norms in </w:t>
@@ -6019,7 +7462,7 @@
       <w:r>
         <w:t>map/vectorized way</w:t>
       </w:r>
-      <w:bookmarkEnd w:id="3"/>
+      <w:bookmarkEnd w:id="4"/>
     </w:p>
     <w:p>
       <w:r>
@@ -6584,7 +8027,6 @@
       </w:tr>
     </w:tbl>
     <w:p/>
-    <w:p/>
     <w:p>
       <w:r>
         <w:t>Output of product tnorm</w:t>
@@ -7145,22 +8587,307 @@
       </w:tr>
     </w:tbl>
     <w:p/>
-    <w:p/>
-    <w:p/>
-    <w:p/>
+    <w:p>
+      <w:r>
+        <w:t xml:space="preserve">Output of </w:t>
+      </w:r>
+      <w:r>
+        <w:t>Luk</w:t>
+      </w:r>
+      <w:r>
+        <w:t xml:space="preserve"> tnorm</w:t>
+      </w:r>
+    </w:p>
+    <w:tbl>
+      <w:tblPr>
+        <w:tblStyle w:val="TableGrid"/>
+        <w:tblW w:w="0" w:type="auto"/>
+        <w:tblLook w:val="04A0" w:firstRow="1" w:lastRow="0" w:firstColumn="1" w:lastColumn="0" w:noHBand="0" w:noVBand="1"/>
+      </w:tblPr>
+      <w:tblGrid>
+        <w:gridCol w:w="1870"/>
+        <w:gridCol w:w="1870"/>
+        <w:gridCol w:w="1870"/>
+        <w:gridCol w:w="1870"/>
+        <w:gridCol w:w="1870"/>
+      </w:tblGrid>
+      <w:tr>
+        <w:tc>
+          <w:tcPr>
+            <w:tcW w:w="1870" w:type="dxa"/>
+          </w:tcPr>
+          <w:p>
+            <w:r>
+              <w:t>1.0</w:t>
+            </w:r>
+          </w:p>
+        </w:tc>
+        <w:tc>
+          <w:tcPr>
+            <w:tcW w:w="1870" w:type="dxa"/>
+          </w:tcPr>
+          <w:p>
+            <w:r>
+              <w:t>0.2673</w:t>
+            </w:r>
+          </w:p>
+        </w:tc>
+        <w:tc>
+          <w:tcPr>
+            <w:tcW w:w="1870" w:type="dxa"/>
+          </w:tcPr>
+          <w:p>
+            <w:r>
+              <w:t>0.0</w:t>
+            </w:r>
+          </w:p>
+        </w:tc>
+        <w:tc>
+          <w:tcPr>
+            <w:tcW w:w="1870" w:type="dxa"/>
+          </w:tcPr>
+          <w:p>
+            <w:r>
+              <w:t>0.1197</w:t>
+            </w:r>
+          </w:p>
+        </w:tc>
+        <w:tc>
+          <w:tcPr>
+            <w:tcW w:w="1870" w:type="dxa"/>
+          </w:tcPr>
+          <w:p>
+            <w:r>
+              <w:t>0.0</w:t>
+            </w:r>
+          </w:p>
+        </w:tc>
+      </w:tr>
+      <w:tr>
+        <w:tc>
+          <w:tcPr>
+            <w:tcW w:w="1870" w:type="dxa"/>
+          </w:tcPr>
+          <w:p>
+            <w:r>
+              <w:t>0.2673</w:t>
+            </w:r>
+          </w:p>
+        </w:tc>
+        <w:tc>
+          <w:tcPr>
+            <w:tcW w:w="1870" w:type="dxa"/>
+          </w:tcPr>
+          <w:p>
+            <w:r>
+              <w:t>1.0</w:t>
+            </w:r>
+          </w:p>
+        </w:tc>
+        <w:tc>
+          <w:tcPr>
+            <w:tcW w:w="1870" w:type="dxa"/>
+          </w:tcPr>
+          <w:p>
+            <w:r>
+              <w:t>0.0</w:t>
+            </w:r>
+          </w:p>
+        </w:tc>
+        <w:tc>
+          <w:tcPr>
+            <w:tcW w:w="1870" w:type="dxa"/>
+          </w:tcPr>
+          <w:p>
+            <w:r>
+              <w:t>0.1624</w:t>
+            </w:r>
+          </w:p>
+        </w:tc>
+        <w:tc>
+          <w:tcPr>
+            <w:tcW w:w="1870" w:type="dxa"/>
+          </w:tcPr>
+          <w:p>
+            <w:r>
+              <w:t>0.0</w:t>
+            </w:r>
+          </w:p>
+        </w:tc>
+      </w:tr>
+      <w:tr>
+        <w:tc>
+          <w:tcPr>
+            <w:tcW w:w="1870" w:type="dxa"/>
+          </w:tcPr>
+          <w:p>
+            <w:r>
+              <w:t>0.0</w:t>
+            </w:r>
+          </w:p>
+        </w:tc>
+        <w:tc>
+          <w:tcPr>
+            <w:tcW w:w="1870" w:type="dxa"/>
+          </w:tcPr>
+          <w:p>
+            <w:r>
+              <w:t>0.0</w:t>
+            </w:r>
+          </w:p>
+        </w:tc>
+        <w:tc>
+          <w:tcPr>
+            <w:tcW w:w="1870" w:type="dxa"/>
+          </w:tcPr>
+          <w:p>
+            <w:r>
+              <w:t>1.0</w:t>
+            </w:r>
+          </w:p>
+        </w:tc>
+        <w:tc>
+          <w:tcPr>
+            <w:tcW w:w="1870" w:type="dxa"/>
+          </w:tcPr>
+          <w:p>
+            <w:r>
+              <w:t>0.0</w:t>
+            </w:r>
+          </w:p>
+        </w:tc>
+        <w:tc>
+          <w:tcPr>
+            <w:tcW w:w="1870" w:type="dxa"/>
+          </w:tcPr>
+          <w:p>
+            <w:r>
+              <w:t>0.53217</w:t>
+            </w:r>
+          </w:p>
+        </w:tc>
+      </w:tr>
+      <w:tr>
+        <w:tc>
+          <w:tcPr>
+            <w:tcW w:w="1870" w:type="dxa"/>
+          </w:tcPr>
+          <w:p>
+            <w:r>
+              <w:t>0.1197</w:t>
+            </w:r>
+          </w:p>
+        </w:tc>
+        <w:tc>
+          <w:tcPr>
+            <w:tcW w:w="1870" w:type="dxa"/>
+          </w:tcPr>
+          <w:p>
+            <w:r>
+              <w:t>0.1624</w:t>
+            </w:r>
+          </w:p>
+        </w:tc>
+        <w:tc>
+          <w:tcPr>
+            <w:tcW w:w="1870" w:type="dxa"/>
+          </w:tcPr>
+          <w:p>
+            <w:r>
+              <w:t>0.0</w:t>
+            </w:r>
+          </w:p>
+        </w:tc>
+        <w:tc>
+          <w:tcPr>
+            <w:tcW w:w="1870" w:type="dxa"/>
+          </w:tcPr>
+          <w:p>
+            <w:r>
+              <w:t>1.0</w:t>
+            </w:r>
+          </w:p>
+        </w:tc>
+        <w:tc>
+          <w:tcPr>
+            <w:tcW w:w="1870" w:type="dxa"/>
+          </w:tcPr>
+          <w:p>
+            <w:r>
+              <w:t>0.0</w:t>
+            </w:r>
+          </w:p>
+        </w:tc>
+      </w:tr>
+      <w:tr>
+        <w:tc>
+          <w:tcPr>
+            <w:tcW w:w="1870" w:type="dxa"/>
+          </w:tcPr>
+          <w:p>
+            <w:r>
+              <w:t>0.0</w:t>
+            </w:r>
+          </w:p>
+        </w:tc>
+        <w:tc>
+          <w:tcPr>
+            <w:tcW w:w="1870" w:type="dxa"/>
+          </w:tcPr>
+          <w:p>
+            <w:r>
+              <w:t>0.0</w:t>
+            </w:r>
+          </w:p>
+        </w:tc>
+        <w:tc>
+          <w:tcPr>
+            <w:tcW w:w="1870" w:type="dxa"/>
+          </w:tcPr>
+          <w:p>
+            <w:r>
+              <w:t xml:space="preserve"> 0.53217</w:t>
+            </w:r>
+          </w:p>
+        </w:tc>
+        <w:tc>
+          <w:tcPr>
+            <w:tcW w:w="1870" w:type="dxa"/>
+          </w:tcPr>
+          <w:p>
+            <w:r>
+              <w:t>0.0</w:t>
+            </w:r>
+          </w:p>
+        </w:tc>
+        <w:tc>
+          <w:tcPr>
+            <w:tcW w:w="1870" w:type="dxa"/>
+          </w:tcPr>
+          <w:p>
+            <w:r>
+              <w:t>1.0</w:t>
+            </w:r>
+          </w:p>
+        </w:tc>
+      </w:tr>
+    </w:tbl>
     <w:p>
       <w:pPr>
         <w:pStyle w:val="Heading1"/>
       </w:pPr>
+      <w:bookmarkStart w:id="5" w:name="_Toc198568962"/>
       <w:r>
         <w:lastRenderedPageBreak/>
         <w:t>Similarities</w:t>
       </w:r>
+      <w:bookmarkEnd w:id="5"/>
     </w:p>
     <w:p>
       <w:pPr>
         <w:pStyle w:val="Heading2"/>
       </w:pPr>
+      <w:bookmarkStart w:id="6" w:name="_Toc198568963"/>
       <w:r>
         <w:t xml:space="preserve">X matrix (each row is a data </w:t>
       </w:r>
@@ -7173,6 +8900,7 @@
       <w:r>
         <w:t>)</w:t>
       </w:r>
+      <w:bookmarkEnd w:id="6"/>
     </w:p>
     <w:tbl>
       <w:tblPr>
@@ -7523,6 +9251,7 @@
       <w:pPr>
         <w:pStyle w:val="Heading2"/>
       </w:pPr>
+      <w:bookmarkStart w:id="7" w:name="_Toc198568964"/>
       <w:r>
         <w:t>Element-wise calculation</w:t>
       </w:r>
@@ -7538,6 +9267,7 @@
       <w:r>
         <w:t>linear similarity</w:t>
       </w:r>
+      <w:bookmarkEnd w:id="7"/>
     </w:p>
     <w:p>
       <w:r>
@@ -8488,6 +10218,7 @@
       <w:pPr>
         <w:pStyle w:val="Heading2"/>
       </w:pPr>
+      <w:bookmarkStart w:id="8" w:name="_Toc198568965"/>
       <w:r>
         <w:t>Element-wise</w:t>
       </w:r>
@@ -8512,6 +10243,7 @@
       <w:r>
         <w:t>)</w:t>
       </w:r>
+      <w:bookmarkEnd w:id="8"/>
     </w:p>
     <w:tbl>
       <w:tblPr>
@@ -9523,6 +11255,7 @@
       <w:pPr>
         <w:pStyle w:val="Heading2"/>
       </w:pPr>
+      <w:bookmarkStart w:id="9" w:name="_Toc198568966"/>
       <w:r>
         <w:t xml:space="preserve">Final </w:t>
       </w:r>
@@ -9535,6 +11268,7 @@
       <w:r>
         <w:t>_tnorm</w:t>
       </w:r>
+      <w:bookmarkEnd w:id="9"/>
     </w:p>
     <w:tbl>
       <w:tblPr>
@@ -10063,6 +11797,7 @@
       <w:pPr>
         <w:pStyle w:val="Heading2"/>
       </w:pPr>
+      <w:bookmarkStart w:id="10" w:name="_Toc198568967"/>
       <w:r>
         <w:lastRenderedPageBreak/>
         <w:t xml:space="preserve">Final </w:t>
@@ -10070,6 +11805,7 @@
       <w:r>
         <w:t>similarity_matrix_with_linear_similarity_product_tnorm</w:t>
       </w:r>
+      <w:bookmarkEnd w:id="10"/>
     </w:p>
     <w:tbl>
       <w:tblPr>
@@ -10643,6 +12379,7 @@
       <w:pPr>
         <w:pStyle w:val="Heading1"/>
       </w:pPr>
+      <w:bookmarkStart w:id="11" w:name="_Toc198568968"/>
       <w:r>
         <w:lastRenderedPageBreak/>
         <w:t>Lower and Upper approximations</w:t>
@@ -10650,14 +12387,17 @@
       <w:r>
         <w:t xml:space="preserve"> (ITFRS)</w:t>
       </w:r>
+      <w:bookmarkEnd w:id="11"/>
     </w:p>
     <w:p>
       <w:pPr>
         <w:pStyle w:val="Heading2"/>
       </w:pPr>
+      <w:bookmarkStart w:id="12" w:name="_Toc198568969"/>
       <w:r>
         <w:t>y (labels)</w:t>
       </w:r>
+      <w:bookmarkEnd w:id="12"/>
     </w:p>
     <w:tbl>
       <w:tblPr>
@@ -10847,7 +12587,11 @@
         <w:pStyle w:val="Heading2"/>
       </w:pPr>
       <w:r>
-        <w:t> label_mask</w:t>
+        <w:t> </w:t>
+      </w:r>
+      <w:bookmarkStart w:id="13" w:name="_Toc198568970"/>
+      <w:r>
+        <w:t>label_mask</w:t>
       </w:r>
       <w:r>
         <w:t>s</w:t>
@@ -10855,6 +12599,7 @@
       <w:r>
         <w:t xml:space="preserve"> (b)</w:t>
       </w:r>
+      <w:bookmarkEnd w:id="13"/>
     </w:p>
     <w:p/>
     <w:tbl>
@@ -11326,12 +13071,14 @@
       <w:pPr>
         <w:pStyle w:val="Heading2"/>
       </w:pPr>
+      <w:bookmarkStart w:id="14" w:name="_Toc198568971"/>
       <w:r>
         <w:t>similarity_matrix</w:t>
       </w:r>
       <w:r>
         <w:t xml:space="preserve"> (a)</w:t>
       </w:r>
+      <w:bookmarkEnd w:id="14"/>
     </w:p>
     <w:tbl>
       <w:tblPr>
@@ -11826,6 +13573,7 @@
       <w:pPr>
         <w:pStyle w:val="Heading2"/>
       </w:pPr>
+      <w:bookmarkStart w:id="15" w:name="_Toc198568972"/>
       <w:r>
         <w:t>Interim 1</w:t>
       </w:r>
@@ -11841,6 +13589,7 @@
       <w:r>
         <w:t>sim</w:t>
       </w:r>
+      <w:bookmarkEnd w:id="15"/>
     </w:p>
     <w:tbl>
       <w:tblPr>
@@ -12337,6 +14086,7 @@
       <w:pPr>
         <w:pStyle w:val="Heading2"/>
       </w:pPr>
+      <w:bookmarkStart w:id="16" w:name="_Toc198568973"/>
       <w:r>
         <w:t xml:space="preserve">Interim </w:t>
       </w:r>
@@ -12355,6 +14105,7 @@
       <w:r>
         <w:t>A(y)</w:t>
       </w:r>
+      <w:bookmarkEnd w:id="16"/>
     </w:p>
     <w:tbl>
       <w:tblPr>
@@ -12848,9 +14599,11 @@
       <w:pPr>
         <w:pStyle w:val="Heading2"/>
       </w:pPr>
+      <w:bookmarkStart w:id="17" w:name="_Toc198568974"/>
       <w:r>
         <w:t>Interim 1 - sim + A(y)</w:t>
       </w:r>
+      <w:bookmarkEnd w:id="17"/>
     </w:p>
     <w:tbl>
       <w:tblPr>
@@ -13345,9 +15098,11 @@
       <w:pPr>
         <w:pStyle w:val="Heading2"/>
       </w:pPr>
+      <w:bookmarkStart w:id="18" w:name="_Toc198568975"/>
       <w:r>
         <w:t>Luk Implicator results</w:t>
       </w:r>
+      <w:bookmarkEnd w:id="18"/>
     </w:p>
     <w:tbl>
       <w:tblPr>
@@ -13842,10 +15597,12 @@
       <w:pPr>
         <w:pStyle w:val="Heading2"/>
       </w:pPr>
+      <w:bookmarkStart w:id="19" w:name="_Toc198568976"/>
       <w:r>
         <w:lastRenderedPageBreak/>
         <w:t>KD Implicator results</w:t>
       </w:r>
+      <w:bookmarkEnd w:id="19"/>
     </w:p>
     <w:tbl>
       <w:tblPr>
@@ -14352,9 +16109,11 @@
       <w:pPr>
         <w:pStyle w:val="Heading2"/>
       </w:pPr>
+      <w:bookmarkStart w:id="20" w:name="_Toc198568977"/>
       <w:r>
         <w:t>Reichenbach Implicator results</w:t>
       </w:r>
+      <w:bookmarkEnd w:id="20"/>
     </w:p>
     <w:tbl>
       <w:tblPr>
@@ -14916,9 +16675,11 @@
       <w:pPr>
         <w:pStyle w:val="Heading2"/>
       </w:pPr>
+      <w:bookmarkStart w:id="21" w:name="_Toc198568978"/>
       <w:r>
         <w:t>Goedel Implicator results</w:t>
       </w:r>
+      <w:bookmarkEnd w:id="21"/>
     </w:p>
     <w:tbl>
       <w:tblPr>
@@ -15461,9 +17222,11 @@
       <w:pPr>
         <w:pStyle w:val="Heading2"/>
       </w:pPr>
+      <w:bookmarkStart w:id="22" w:name="_Toc198568979"/>
       <w:r>
         <w:t>Gaines Implicator results</w:t>
       </w:r>
+      <w:bookmarkEnd w:id="22"/>
     </w:p>
     <w:tbl>
       <w:tblPr>
@@ -16036,9 +17799,11 @@
       <w:pPr>
         <w:pStyle w:val="Heading2"/>
       </w:pPr>
+      <w:bookmarkStart w:id="23" w:name="_Toc198568980"/>
       <w:r>
         <w:t>Lower approximation with all Implicators</w:t>
       </w:r>
+      <w:bookmarkEnd w:id="23"/>
     </w:p>
     <w:tbl>
       <w:tblPr>
@@ -16539,6 +18304,7 @@
       <w:pPr>
         <w:pStyle w:val="Heading2"/>
       </w:pPr>
+      <w:bookmarkStart w:id="24" w:name="_Toc198568981"/>
       <w:r>
         <w:t xml:space="preserve">Min and product </w:t>
       </w:r>
@@ -16557,6 +18323,7 @@
       <w:r>
         <w:t>s)</w:t>
       </w:r>
+      <w:bookmarkEnd w:id="24"/>
     </w:p>
     <w:tbl>
       <w:tblPr>
@@ -17143,9 +18910,11 @@
       <w:pPr>
         <w:pStyle w:val="Heading2"/>
       </w:pPr>
+      <w:bookmarkStart w:id="25" w:name="_Toc198568982"/>
       <w:r>
         <w:t>Upper approximations</w:t>
       </w:r>
+      <w:bookmarkEnd w:id="25"/>
     </w:p>
     <w:tbl>
       <w:tblPr>
@@ -18662,6 +20431,19 @@
       <w:u w:val="single"/>
     </w:rPr>
   </w:style>
+  <w:style w:type="paragraph" w:styleId="TOC2">
+    <w:name w:val="toc 2"/>
+    <w:basedOn w:val="Normal"/>
+    <w:next w:val="Normal"/>
+    <w:autoRedefine/>
+    <w:uiPriority w:val="39"/>
+    <w:unhideWhenUsed/>
+    <w:rsid w:val="002E4156"/>
+    <w:pPr>
+      <w:spacing w:after="100"/>
+      <w:ind w:left="240"/>
+    </w:pPr>
+  </w:style>
 </w:styles>
 </file>
 

</xml_diff>

<commit_message>
data for testing owa_weights added
</commit_message>
<xml_diff>
--- a/tests/Data_calculations.docx
+++ b/tests/Data_calculations.docx
@@ -17,13 +17,21 @@
     </w:p>
     <w:p>
       <w:r>
-        <w:t>For F</w:t>
+        <w:t xml:space="preserve">For </w:t>
+      </w:r>
+      <w:proofErr w:type="spellStart"/>
+      <w:r>
+        <w:t>F</w:t>
       </w:r>
       <w:r>
         <w:t>Rs</w:t>
       </w:r>
       <w:r>
-        <w:t>utils library (</w:t>
+        <w:t>utils</w:t>
+      </w:r>
+      <w:proofErr w:type="spellEnd"/>
+      <w:r>
+        <w:t xml:space="preserve"> library (</w:t>
       </w:r>
       <w:r>
         <w:t>https://github.com/mehi64/FR</w:t>
@@ -110,24 +118,21 @@
                 <w:i/>
                 <w:iCs/>
               </w:rPr>
-              <w:t>Date (dd.mm.YYYY)</w:t>
-            </w:r>
-          </w:p>
-        </w:tc>
-        <w:tc>
-          <w:tcPr>
-            <w:tcW w:w="5220" w:type="dxa"/>
-          </w:tcPr>
-          <w:p>
-            <w:pPr>
-              <w:jc w:val="center"/>
+              <w:t>Date (</w:t>
+            </w:r>
+            <w:proofErr w:type="spellStart"/>
+            <w:proofErr w:type="gramStart"/>
+            <w:r>
               <w:rPr>
                 <w:b/>
                 <w:bCs/>
                 <w:i/>
                 <w:iCs/>
               </w:rPr>
-            </w:pPr>
+              <w:t>dd.mm.YYYY</w:t>
+            </w:r>
+            <w:proofErr w:type="spellEnd"/>
+            <w:proofErr w:type="gramEnd"/>
             <w:r>
               <w:rPr>
                 <w:b/>
@@ -135,13 +140,13 @@
                 <w:i/>
                 <w:iCs/>
               </w:rPr>
-              <w:t>Change</w:t>
-            </w:r>
-          </w:p>
-        </w:tc>
-        <w:tc>
-          <w:tcPr>
-            <w:tcW w:w="1705" w:type="dxa"/>
+              <w:t>)</w:t>
+            </w:r>
+          </w:p>
+        </w:tc>
+        <w:tc>
+          <w:tcPr>
+            <w:tcW w:w="5220" w:type="dxa"/>
           </w:tcPr>
           <w:p>
             <w:pPr>
@@ -160,6 +165,31 @@
                 <w:i/>
                 <w:iCs/>
               </w:rPr>
+              <w:t>Change</w:t>
+            </w:r>
+          </w:p>
+        </w:tc>
+        <w:tc>
+          <w:tcPr>
+            <w:tcW w:w="1705" w:type="dxa"/>
+          </w:tcPr>
+          <w:p>
+            <w:pPr>
+              <w:jc w:val="center"/>
+              <w:rPr>
+                <w:b/>
+                <w:bCs/>
+                <w:i/>
+                <w:iCs/>
+              </w:rPr>
+            </w:pPr>
+            <w:r>
+              <w:rPr>
+                <w:b/>
+                <w:bCs/>
+                <w:i/>
+                <w:iCs/>
+              </w:rPr>
               <w:t>Person</w:t>
             </w:r>
           </w:p>
@@ -203,8 +233,13 @@
               <w:t>-</w:t>
             </w:r>
             <w:r>
-              <w:t>norm, implicator</w:t>
-            </w:r>
+              <w:t xml:space="preserve">norm, </w:t>
+            </w:r>
+            <w:proofErr w:type="spellStart"/>
+            <w:r>
+              <w:t>implicator</w:t>
+            </w:r>
+            <w:proofErr w:type="spellEnd"/>
             <w:r>
               <w:t xml:space="preserve"> test</w:t>
             </w:r>
@@ -1533,7 +1568,7 @@
           <w:r>
             <w:fldChar w:fldCharType="separate"/>
           </w:r>
-          <w:hyperlink w:anchor="_Toc198568958" w:history="1">
+          <w:hyperlink w:anchor="_Toc198908042" w:history="1">
             <w:r>
               <w:rPr>
                 <w:rStyle w:val="Hyperlink"/>
@@ -1560,7 +1595,7 @@
                 <w:noProof/>
                 <w:webHidden/>
               </w:rPr>
-              <w:instrText xml:space="preserve"> PAGEREF _Toc198568958 \h </w:instrText>
+              <w:instrText xml:space="preserve"> PAGEREF _Toc198908042 \h </w:instrText>
             </w:r>
             <w:r>
               <w:rPr>
@@ -1598,10 +1633,11 @@
               <w:tab w:val="right" w:leader="dot" w:pos="9350"/>
             </w:tabs>
             <w:rPr>
+              <w:rFonts w:eastAsiaTheme="minorEastAsia"/>
               <w:noProof/>
             </w:rPr>
           </w:pPr>
-          <w:hyperlink w:anchor="_Toc198568959" w:history="1">
+          <w:hyperlink w:anchor="_Toc198908043" w:history="1">
             <w:r>
               <w:rPr>
                 <w:rStyle w:val="Hyperlink"/>
@@ -1628,7 +1664,7 @@
                 <w:noProof/>
                 <w:webHidden/>
               </w:rPr>
-              <w:instrText xml:space="preserve"> PAGEREF _Toc198568959 \h </w:instrText>
+              <w:instrText xml:space="preserve"> PAGEREF _Toc198908043 \h </w:instrText>
             </w:r>
             <w:r>
               <w:rPr>
@@ -1670,7 +1706,7 @@
               <w:noProof/>
             </w:rPr>
           </w:pPr>
-          <w:hyperlink w:anchor="_Toc198568960" w:history="1">
+          <w:hyperlink w:anchor="_Toc198908044" w:history="1">
             <w:r>
               <w:rPr>
                 <w:rStyle w:val="Hyperlink"/>
@@ -1697,7 +1733,7 @@
                 <w:noProof/>
                 <w:webHidden/>
               </w:rPr>
-              <w:instrText xml:space="preserve"> PAGEREF _Toc198568960 \h </w:instrText>
+              <w:instrText xml:space="preserve"> PAGEREF _Toc198908044 \h </w:instrText>
             </w:r>
             <w:r>
               <w:rPr>
@@ -1739,7 +1775,7 @@
               <w:noProof/>
             </w:rPr>
           </w:pPr>
-          <w:hyperlink w:anchor="_Toc198568961" w:history="1">
+          <w:hyperlink w:anchor="_Toc198908045" w:history="1">
             <w:r>
               <w:rPr>
                 <w:rStyle w:val="Hyperlink"/>
@@ -1766,7 +1802,7 @@
                 <w:noProof/>
                 <w:webHidden/>
               </w:rPr>
-              <w:instrText xml:space="preserve"> PAGEREF _Toc198568961 \h </w:instrText>
+              <w:instrText xml:space="preserve"> PAGEREF _Toc198908045 \h </w:instrText>
             </w:r>
             <w:r>
               <w:rPr>
@@ -1808,7 +1844,7 @@
               <w:noProof/>
             </w:rPr>
           </w:pPr>
-          <w:hyperlink w:anchor="_Toc198568962" w:history="1">
+          <w:hyperlink w:anchor="_Toc198908046" w:history="1">
             <w:r>
               <w:rPr>
                 <w:rStyle w:val="Hyperlink"/>
@@ -1835,7 +1871,7 @@
                 <w:noProof/>
                 <w:webHidden/>
               </w:rPr>
-              <w:instrText xml:space="preserve"> PAGEREF _Toc198568962 \h </w:instrText>
+              <w:instrText xml:space="preserve"> PAGEREF _Toc198908046 \h </w:instrText>
             </w:r>
             <w:r>
               <w:rPr>
@@ -1873,10 +1909,11 @@
               <w:tab w:val="right" w:leader="dot" w:pos="9350"/>
             </w:tabs>
             <w:rPr>
+              <w:rFonts w:eastAsiaTheme="minorEastAsia"/>
               <w:noProof/>
             </w:rPr>
           </w:pPr>
-          <w:hyperlink w:anchor="_Toc198568963" w:history="1">
+          <w:hyperlink w:anchor="_Toc198908047" w:history="1">
             <w:r>
               <w:rPr>
                 <w:rStyle w:val="Hyperlink"/>
@@ -1903,7 +1940,7 @@
                 <w:noProof/>
                 <w:webHidden/>
               </w:rPr>
-              <w:instrText xml:space="preserve"> PAGEREF _Toc198568963 \h </w:instrText>
+              <w:instrText xml:space="preserve"> PAGEREF _Toc198908047 \h </w:instrText>
             </w:r>
             <w:r>
               <w:rPr>
@@ -1941,16 +1978,17 @@
               <w:tab w:val="right" w:leader="dot" w:pos="9350"/>
             </w:tabs>
             <w:rPr>
+              <w:rFonts w:eastAsiaTheme="minorEastAsia"/>
               <w:noProof/>
             </w:rPr>
           </w:pPr>
-          <w:hyperlink w:anchor="_Toc198568964" w:history="1">
+          <w:hyperlink w:anchor="_Toc198908048" w:history="1">
             <w:r>
               <w:rPr>
                 <w:rStyle w:val="Hyperlink"/>
                 <w:noProof/>
               </w:rPr>
-              <w:t>Element-wise calculations of |v1 - v2|, part of linear similarity</w:t>
+              <w:t>Linear similarity</w:t>
             </w:r>
             <w:r>
               <w:rPr>
@@ -1971,7 +2009,7 @@
                 <w:noProof/>
                 <w:webHidden/>
               </w:rPr>
-              <w:instrText xml:space="preserve"> PAGEREF _Toc198568964 \h </w:instrText>
+              <w:instrText xml:space="preserve"> PAGEREF _Toc198908048 \h </w:instrText>
             </w:r>
             <w:r>
               <w:rPr>
@@ -1992,6 +2030,346 @@
                 <w:webHidden/>
               </w:rPr>
               <w:t>8</w:t>
+            </w:r>
+            <w:r>
+              <w:rPr>
+                <w:noProof/>
+                <w:webHidden/>
+              </w:rPr>
+              <w:fldChar w:fldCharType="end"/>
+            </w:r>
+          </w:hyperlink>
+        </w:p>
+        <w:p>
+          <w:pPr>
+            <w:pStyle w:val="TOC3"/>
+            <w:tabs>
+              <w:tab w:val="right" w:leader="dot" w:pos="9350"/>
+            </w:tabs>
+            <w:rPr>
+              <w:noProof/>
+            </w:rPr>
+          </w:pPr>
+          <w:hyperlink w:anchor="_Toc198908049" w:history="1">
+            <w:r>
+              <w:rPr>
+                <w:rStyle w:val="Hyperlink"/>
+                <w:noProof/>
+              </w:rPr>
+              <w:t>Element-wise calculations of |v1 - v2|, part of linear similarity</w:t>
+            </w:r>
+            <w:r>
+              <w:rPr>
+                <w:noProof/>
+                <w:webHidden/>
+              </w:rPr>
+              <w:tab/>
+            </w:r>
+            <w:r>
+              <w:rPr>
+                <w:noProof/>
+                <w:webHidden/>
+              </w:rPr>
+              <w:fldChar w:fldCharType="begin"/>
+            </w:r>
+            <w:r>
+              <w:rPr>
+                <w:noProof/>
+                <w:webHidden/>
+              </w:rPr>
+              <w:instrText xml:space="preserve"> PAGEREF _Toc198908049 \h </w:instrText>
+            </w:r>
+            <w:r>
+              <w:rPr>
+                <w:noProof/>
+                <w:webHidden/>
+              </w:rPr>
+            </w:r>
+            <w:r>
+              <w:rPr>
+                <w:noProof/>
+                <w:webHidden/>
+              </w:rPr>
+              <w:fldChar w:fldCharType="separate"/>
+            </w:r>
+            <w:r>
+              <w:rPr>
+                <w:noProof/>
+                <w:webHidden/>
+              </w:rPr>
+              <w:t>8</w:t>
+            </w:r>
+            <w:r>
+              <w:rPr>
+                <w:noProof/>
+                <w:webHidden/>
+              </w:rPr>
+              <w:fldChar w:fldCharType="end"/>
+            </w:r>
+          </w:hyperlink>
+        </w:p>
+        <w:p>
+          <w:pPr>
+            <w:pStyle w:val="TOC3"/>
+            <w:tabs>
+              <w:tab w:val="right" w:leader="dot" w:pos="9350"/>
+            </w:tabs>
+            <w:rPr>
+              <w:noProof/>
+            </w:rPr>
+          </w:pPr>
+          <w:hyperlink w:anchor="_Toc198908050" w:history="1">
+            <w:r>
+              <w:rPr>
+                <w:rStyle w:val="Hyperlink"/>
+                <w:noProof/>
+              </w:rPr>
+              <w:t>Element-wise similarity of Instances (linear similarity)</w:t>
+            </w:r>
+            <w:r>
+              <w:rPr>
+                <w:noProof/>
+                <w:webHidden/>
+              </w:rPr>
+              <w:tab/>
+            </w:r>
+            <w:r>
+              <w:rPr>
+                <w:noProof/>
+                <w:webHidden/>
+              </w:rPr>
+              <w:fldChar w:fldCharType="begin"/>
+            </w:r>
+            <w:r>
+              <w:rPr>
+                <w:noProof/>
+                <w:webHidden/>
+              </w:rPr>
+              <w:instrText xml:space="preserve"> PAGEREF _Toc198908050 \h </w:instrText>
+            </w:r>
+            <w:r>
+              <w:rPr>
+                <w:noProof/>
+                <w:webHidden/>
+              </w:rPr>
+            </w:r>
+            <w:r>
+              <w:rPr>
+                <w:noProof/>
+                <w:webHidden/>
+              </w:rPr>
+              <w:fldChar w:fldCharType="separate"/>
+            </w:r>
+            <w:r>
+              <w:rPr>
+                <w:noProof/>
+                <w:webHidden/>
+              </w:rPr>
+              <w:t>8</w:t>
+            </w:r>
+            <w:r>
+              <w:rPr>
+                <w:noProof/>
+                <w:webHidden/>
+              </w:rPr>
+              <w:fldChar w:fldCharType="end"/>
+            </w:r>
+          </w:hyperlink>
+        </w:p>
+        <w:p>
+          <w:pPr>
+            <w:pStyle w:val="TOC3"/>
+            <w:tabs>
+              <w:tab w:val="right" w:leader="dot" w:pos="9350"/>
+            </w:tabs>
+            <w:rPr>
+              <w:noProof/>
+            </w:rPr>
+          </w:pPr>
+          <w:hyperlink w:anchor="_Toc198908051" w:history="1">
+            <w:r>
+              <w:rPr>
+                <w:rStyle w:val="Hyperlink"/>
+                <w:noProof/>
+              </w:rPr>
+              <w:t>Final similarity_matrix_with_linear_similarity_minimum_tnorm</w:t>
+            </w:r>
+            <w:r>
+              <w:rPr>
+                <w:noProof/>
+                <w:webHidden/>
+              </w:rPr>
+              <w:tab/>
+            </w:r>
+            <w:r>
+              <w:rPr>
+                <w:noProof/>
+                <w:webHidden/>
+              </w:rPr>
+              <w:fldChar w:fldCharType="begin"/>
+            </w:r>
+            <w:r>
+              <w:rPr>
+                <w:noProof/>
+                <w:webHidden/>
+              </w:rPr>
+              <w:instrText xml:space="preserve"> PAGEREF _Toc198908051 \h </w:instrText>
+            </w:r>
+            <w:r>
+              <w:rPr>
+                <w:noProof/>
+                <w:webHidden/>
+              </w:rPr>
+            </w:r>
+            <w:r>
+              <w:rPr>
+                <w:noProof/>
+                <w:webHidden/>
+              </w:rPr>
+              <w:fldChar w:fldCharType="separate"/>
+            </w:r>
+            <w:r>
+              <w:rPr>
+                <w:noProof/>
+                <w:webHidden/>
+              </w:rPr>
+              <w:t>8</w:t>
+            </w:r>
+            <w:r>
+              <w:rPr>
+                <w:noProof/>
+                <w:webHidden/>
+              </w:rPr>
+              <w:fldChar w:fldCharType="end"/>
+            </w:r>
+          </w:hyperlink>
+        </w:p>
+        <w:p>
+          <w:pPr>
+            <w:pStyle w:val="TOC3"/>
+            <w:tabs>
+              <w:tab w:val="right" w:leader="dot" w:pos="9350"/>
+            </w:tabs>
+            <w:rPr>
+              <w:noProof/>
+            </w:rPr>
+          </w:pPr>
+          <w:hyperlink w:anchor="_Toc198908052" w:history="1">
+            <w:r>
+              <w:rPr>
+                <w:rStyle w:val="Hyperlink"/>
+                <w:noProof/>
+              </w:rPr>
+              <w:t>Final similarity_matrix_with_linear_similarity_product_tnorm</w:t>
+            </w:r>
+            <w:r>
+              <w:rPr>
+                <w:noProof/>
+                <w:webHidden/>
+              </w:rPr>
+              <w:tab/>
+            </w:r>
+            <w:r>
+              <w:rPr>
+                <w:noProof/>
+                <w:webHidden/>
+              </w:rPr>
+              <w:fldChar w:fldCharType="begin"/>
+            </w:r>
+            <w:r>
+              <w:rPr>
+                <w:noProof/>
+                <w:webHidden/>
+              </w:rPr>
+              <w:instrText xml:space="preserve"> PAGEREF _Toc198908052 \h </w:instrText>
+            </w:r>
+            <w:r>
+              <w:rPr>
+                <w:noProof/>
+                <w:webHidden/>
+              </w:rPr>
+            </w:r>
+            <w:r>
+              <w:rPr>
+                <w:noProof/>
+                <w:webHidden/>
+              </w:rPr>
+              <w:fldChar w:fldCharType="separate"/>
+            </w:r>
+            <w:r>
+              <w:rPr>
+                <w:noProof/>
+                <w:webHidden/>
+              </w:rPr>
+              <w:t>9</w:t>
+            </w:r>
+            <w:r>
+              <w:rPr>
+                <w:noProof/>
+                <w:webHidden/>
+              </w:rPr>
+              <w:fldChar w:fldCharType="end"/>
+            </w:r>
+          </w:hyperlink>
+        </w:p>
+        <w:p>
+          <w:pPr>
+            <w:pStyle w:val="TOC3"/>
+            <w:tabs>
+              <w:tab w:val="right" w:leader="dot" w:pos="9350"/>
+            </w:tabs>
+            <w:rPr>
+              <w:noProof/>
+            </w:rPr>
+          </w:pPr>
+          <w:hyperlink w:anchor="_Toc198908053" w:history="1">
+            <w:r>
+              <w:rPr>
+                <w:rStyle w:val="Hyperlink"/>
+                <w:noProof/>
+              </w:rPr>
+              <w:t>Final similarity_matrix_with_linear_similarity_luk_tnorm</w:t>
+            </w:r>
+            <w:r>
+              <w:rPr>
+                <w:noProof/>
+                <w:webHidden/>
+              </w:rPr>
+              <w:tab/>
+            </w:r>
+            <w:r>
+              <w:rPr>
+                <w:noProof/>
+                <w:webHidden/>
+              </w:rPr>
+              <w:fldChar w:fldCharType="begin"/>
+            </w:r>
+            <w:r>
+              <w:rPr>
+                <w:noProof/>
+                <w:webHidden/>
+              </w:rPr>
+              <w:instrText xml:space="preserve"> PAGEREF _Toc198908053 \h </w:instrText>
+            </w:r>
+            <w:r>
+              <w:rPr>
+                <w:noProof/>
+                <w:webHidden/>
+              </w:rPr>
+            </w:r>
+            <w:r>
+              <w:rPr>
+                <w:noProof/>
+                <w:webHidden/>
+              </w:rPr>
+              <w:fldChar w:fldCharType="separate"/>
+            </w:r>
+            <w:r>
+              <w:rPr>
+                <w:noProof/>
+                <w:webHidden/>
+              </w:rPr>
+              <w:t>9</w:t>
             </w:r>
             <w:r>
               <w:rPr>
@@ -2009,16 +2387,17 @@
               <w:tab w:val="right" w:leader="dot" w:pos="9350"/>
             </w:tabs>
             <w:rPr>
+              <w:rFonts w:eastAsiaTheme="minorEastAsia"/>
               <w:noProof/>
             </w:rPr>
           </w:pPr>
-          <w:hyperlink w:anchor="_Toc198568965" w:history="1">
+          <w:hyperlink w:anchor="_Toc198908054" w:history="1">
             <w:r>
               <w:rPr>
                 <w:rStyle w:val="Hyperlink"/>
                 <w:noProof/>
               </w:rPr>
-              <w:t>Element-wise similarity of Instances (linear similarity)</w:t>
+              <w:t>Gaussian Similarity</w:t>
             </w:r>
             <w:r>
               <w:rPr>
@@ -2039,7 +2418,7 @@
                 <w:noProof/>
                 <w:webHidden/>
               </w:rPr>
-              <w:instrText xml:space="preserve"> PAGEREF _Toc198568965 \h </w:instrText>
+              <w:instrText xml:space="preserve"> PAGEREF _Toc198908054 \h </w:instrText>
             </w:r>
             <w:r>
               <w:rPr>
@@ -2059,7 +2438,7 @@
                 <w:noProof/>
                 <w:webHidden/>
               </w:rPr>
-              <w:t>8</w:t>
+              <w:t>10</w:t>
             </w:r>
             <w:r>
               <w:rPr>
@@ -2072,7 +2451,7 @@
         </w:p>
         <w:p>
           <w:pPr>
-            <w:pStyle w:val="TOC2"/>
+            <w:pStyle w:val="TOC3"/>
             <w:tabs>
               <w:tab w:val="right" w:leader="dot" w:pos="9350"/>
             </w:tabs>
@@ -2080,13 +2459,28 @@
               <w:noProof/>
             </w:rPr>
           </w:pPr>
-          <w:hyperlink w:anchor="_Toc198568966" w:history="1">
+          <w:hyperlink w:anchor="_Toc198908055" w:history="1">
             <w:r>
               <w:rPr>
                 <w:rStyle w:val="Hyperlink"/>
                 <w:noProof/>
               </w:rPr>
-              <w:t>Final similarity_matrix_with_linear_similarity_minimum_tnorm</w:t>
+              <w:t>Element-wise calculations of (v1 - v2)</w:t>
+            </w:r>
+            <w:r>
+              <w:rPr>
+                <w:rStyle w:val="Hyperlink"/>
+                <w:noProof/>
+                <w:vertAlign w:val="superscript"/>
+              </w:rPr>
+              <w:t>2</w:t>
+            </w:r>
+            <w:r>
+              <w:rPr>
+                <w:rStyle w:val="Hyperlink"/>
+                <w:noProof/>
+              </w:rPr>
+              <w:t>, part of the Gaussian similarity</w:t>
             </w:r>
             <w:r>
               <w:rPr>
@@ -2107,7 +2501,7 @@
                 <w:noProof/>
                 <w:webHidden/>
               </w:rPr>
-              <w:instrText xml:space="preserve"> PAGEREF _Toc198568966 \h </w:instrText>
+              <w:instrText xml:space="preserve"> PAGEREF _Toc198908055 \h </w:instrText>
             </w:r>
             <w:r>
               <w:rPr>
@@ -2127,7 +2521,7 @@
                 <w:noProof/>
                 <w:webHidden/>
               </w:rPr>
-              <w:t>8</w:t>
+              <w:t>10</w:t>
             </w:r>
             <w:r>
               <w:rPr>
@@ -2140,7 +2534,7 @@
         </w:p>
         <w:p>
           <w:pPr>
-            <w:pStyle w:val="TOC2"/>
+            <w:pStyle w:val="TOC3"/>
             <w:tabs>
               <w:tab w:val="right" w:leader="dot" w:pos="9350"/>
             </w:tabs>
@@ -2148,13 +2542,13 @@
               <w:noProof/>
             </w:rPr>
           </w:pPr>
-          <w:hyperlink w:anchor="_Toc198568967" w:history="1">
+          <w:hyperlink w:anchor="_Toc198908056" w:history="1">
             <w:r>
               <w:rPr>
                 <w:rStyle w:val="Hyperlink"/>
                 <w:noProof/>
               </w:rPr>
-              <w:t>Final similarity_matrix_with_linear_similarity_product_tnorm</w:t>
+              <w:t>Gaussian similarity elementwise (sigma = 0.67)</w:t>
             </w:r>
             <w:r>
               <w:rPr>
@@ -2175,7 +2569,7 @@
                 <w:noProof/>
                 <w:webHidden/>
               </w:rPr>
-              <w:instrText xml:space="preserve"> PAGEREF _Toc198568967 \h </w:instrText>
+              <w:instrText xml:space="preserve"> PAGEREF _Toc198908056 \h </w:instrText>
             </w:r>
             <w:r>
               <w:rPr>
@@ -2195,7 +2589,211 @@
                 <w:noProof/>
                 <w:webHidden/>
               </w:rPr>
-              <w:t>9</w:t>
+              <w:t>10</w:t>
+            </w:r>
+            <w:r>
+              <w:rPr>
+                <w:noProof/>
+                <w:webHidden/>
+              </w:rPr>
+              <w:fldChar w:fldCharType="end"/>
+            </w:r>
+          </w:hyperlink>
+        </w:p>
+        <w:p>
+          <w:pPr>
+            <w:pStyle w:val="TOC3"/>
+            <w:tabs>
+              <w:tab w:val="right" w:leader="dot" w:pos="9350"/>
+            </w:tabs>
+            <w:rPr>
+              <w:noProof/>
+            </w:rPr>
+          </w:pPr>
+          <w:hyperlink w:anchor="_Toc198908057" w:history="1">
+            <w:r>
+              <w:rPr>
+                <w:rStyle w:val="Hyperlink"/>
+                <w:noProof/>
+              </w:rPr>
+              <w:t>Gaussian similarity with product tnorm</w:t>
+            </w:r>
+            <w:r>
+              <w:rPr>
+                <w:noProof/>
+                <w:webHidden/>
+              </w:rPr>
+              <w:tab/>
+            </w:r>
+            <w:r>
+              <w:rPr>
+                <w:noProof/>
+                <w:webHidden/>
+              </w:rPr>
+              <w:fldChar w:fldCharType="begin"/>
+            </w:r>
+            <w:r>
+              <w:rPr>
+                <w:noProof/>
+                <w:webHidden/>
+              </w:rPr>
+              <w:instrText xml:space="preserve"> PAGEREF _Toc198908057 \h </w:instrText>
+            </w:r>
+            <w:r>
+              <w:rPr>
+                <w:noProof/>
+                <w:webHidden/>
+              </w:rPr>
+            </w:r>
+            <w:r>
+              <w:rPr>
+                <w:noProof/>
+                <w:webHidden/>
+              </w:rPr>
+              <w:fldChar w:fldCharType="separate"/>
+            </w:r>
+            <w:r>
+              <w:rPr>
+                <w:noProof/>
+                <w:webHidden/>
+              </w:rPr>
+              <w:t>10</w:t>
+            </w:r>
+            <w:r>
+              <w:rPr>
+                <w:noProof/>
+                <w:webHidden/>
+              </w:rPr>
+              <w:fldChar w:fldCharType="end"/>
+            </w:r>
+          </w:hyperlink>
+        </w:p>
+        <w:p>
+          <w:pPr>
+            <w:pStyle w:val="TOC3"/>
+            <w:tabs>
+              <w:tab w:val="right" w:leader="dot" w:pos="9350"/>
+            </w:tabs>
+            <w:rPr>
+              <w:noProof/>
+            </w:rPr>
+          </w:pPr>
+          <w:hyperlink w:anchor="_Toc198908058" w:history="1">
+            <w:r>
+              <w:rPr>
+                <w:rStyle w:val="Hyperlink"/>
+                <w:noProof/>
+              </w:rPr>
+              <w:t>Gaussian similarity with minimum tnorm</w:t>
+            </w:r>
+            <w:r>
+              <w:rPr>
+                <w:noProof/>
+                <w:webHidden/>
+              </w:rPr>
+              <w:tab/>
+            </w:r>
+            <w:r>
+              <w:rPr>
+                <w:noProof/>
+                <w:webHidden/>
+              </w:rPr>
+              <w:fldChar w:fldCharType="begin"/>
+            </w:r>
+            <w:r>
+              <w:rPr>
+                <w:noProof/>
+                <w:webHidden/>
+              </w:rPr>
+              <w:instrText xml:space="preserve"> PAGEREF _Toc198908058 \h </w:instrText>
+            </w:r>
+            <w:r>
+              <w:rPr>
+                <w:noProof/>
+                <w:webHidden/>
+              </w:rPr>
+            </w:r>
+            <w:r>
+              <w:rPr>
+                <w:noProof/>
+                <w:webHidden/>
+              </w:rPr>
+              <w:fldChar w:fldCharType="separate"/>
+            </w:r>
+            <w:r>
+              <w:rPr>
+                <w:noProof/>
+                <w:webHidden/>
+              </w:rPr>
+              <w:t>10</w:t>
+            </w:r>
+            <w:r>
+              <w:rPr>
+                <w:noProof/>
+                <w:webHidden/>
+              </w:rPr>
+              <w:fldChar w:fldCharType="end"/>
+            </w:r>
+          </w:hyperlink>
+        </w:p>
+        <w:p>
+          <w:pPr>
+            <w:pStyle w:val="TOC3"/>
+            <w:tabs>
+              <w:tab w:val="right" w:leader="dot" w:pos="9350"/>
+            </w:tabs>
+            <w:rPr>
+              <w:noProof/>
+            </w:rPr>
+          </w:pPr>
+          <w:hyperlink w:anchor="_Toc198908059" w:history="1">
+            <w:r>
+              <w:rPr>
+                <w:rStyle w:val="Hyperlink"/>
+                <w:noProof/>
+              </w:rPr>
+              <w:t>Gaussian similarity with luk tnorm</w:t>
+            </w:r>
+            <w:r>
+              <w:rPr>
+                <w:noProof/>
+                <w:webHidden/>
+              </w:rPr>
+              <w:tab/>
+            </w:r>
+            <w:r>
+              <w:rPr>
+                <w:noProof/>
+                <w:webHidden/>
+              </w:rPr>
+              <w:fldChar w:fldCharType="begin"/>
+            </w:r>
+            <w:r>
+              <w:rPr>
+                <w:noProof/>
+                <w:webHidden/>
+              </w:rPr>
+              <w:instrText xml:space="preserve"> PAGEREF _Toc198908059 \h </w:instrText>
+            </w:r>
+            <w:r>
+              <w:rPr>
+                <w:noProof/>
+                <w:webHidden/>
+              </w:rPr>
+            </w:r>
+            <w:r>
+              <w:rPr>
+                <w:noProof/>
+                <w:webHidden/>
+              </w:rPr>
+              <w:fldChar w:fldCharType="separate"/>
+            </w:r>
+            <w:r>
+              <w:rPr>
+                <w:noProof/>
+                <w:webHidden/>
+              </w:rPr>
+              <w:t>11</w:t>
             </w:r>
             <w:r>
               <w:rPr>
@@ -2217,7 +2815,7 @@
               <w:noProof/>
             </w:rPr>
           </w:pPr>
-          <w:hyperlink w:anchor="_Toc198568968" w:history="1">
+          <w:hyperlink w:anchor="_Toc198908060" w:history="1">
             <w:r>
               <w:rPr>
                 <w:rStyle w:val="Hyperlink"/>
@@ -2244,7 +2842,7 @@
                 <w:noProof/>
                 <w:webHidden/>
               </w:rPr>
-              <w:instrText xml:space="preserve"> PAGEREF _Toc198568968 \h </w:instrText>
+              <w:instrText xml:space="preserve"> PAGEREF _Toc198908060 \h </w:instrText>
             </w:r>
             <w:r>
               <w:rPr>
@@ -2282,10 +2880,11 @@
               <w:tab w:val="right" w:leader="dot" w:pos="9350"/>
             </w:tabs>
             <w:rPr>
+              <w:rFonts w:eastAsiaTheme="minorEastAsia"/>
               <w:noProof/>
             </w:rPr>
           </w:pPr>
-          <w:hyperlink w:anchor="_Toc198568969" w:history="1">
+          <w:hyperlink w:anchor="_Toc198908061" w:history="1">
             <w:r>
               <w:rPr>
                 <w:rStyle w:val="Hyperlink"/>
@@ -2312,7 +2911,7 @@
                 <w:noProof/>
                 <w:webHidden/>
               </w:rPr>
-              <w:instrText xml:space="preserve"> PAGEREF _Toc198568969 \h </w:instrText>
+              <w:instrText xml:space="preserve"> PAGEREF _Toc198908061 \h </w:instrText>
             </w:r>
             <w:r>
               <w:rPr>
@@ -2350,10 +2949,11 @@
               <w:tab w:val="right" w:leader="dot" w:pos="9350"/>
             </w:tabs>
             <w:rPr>
+              <w:rFonts w:eastAsiaTheme="minorEastAsia"/>
               <w:noProof/>
             </w:rPr>
           </w:pPr>
-          <w:hyperlink w:anchor="_Toc198568970" w:history="1">
+          <w:hyperlink w:anchor="_Toc198908062" w:history="1">
             <w:r>
               <w:rPr>
                 <w:rStyle w:val="Hyperlink"/>
@@ -2380,7 +2980,7 @@
                 <w:noProof/>
                 <w:webHidden/>
               </w:rPr>
-              <w:instrText xml:space="preserve"> PAGEREF _Toc198568970 \h </w:instrText>
+              <w:instrText xml:space="preserve"> PAGEREF _Toc198908062 \h </w:instrText>
             </w:r>
             <w:r>
               <w:rPr>
@@ -2418,10 +3018,11 @@
               <w:tab w:val="right" w:leader="dot" w:pos="9350"/>
             </w:tabs>
             <w:rPr>
+              <w:rFonts w:eastAsiaTheme="minorEastAsia"/>
               <w:noProof/>
             </w:rPr>
           </w:pPr>
-          <w:hyperlink w:anchor="_Toc198568971" w:history="1">
+          <w:hyperlink w:anchor="_Toc198908063" w:history="1">
             <w:r>
               <w:rPr>
                 <w:rStyle w:val="Hyperlink"/>
@@ -2448,7 +3049,7 @@
                 <w:noProof/>
                 <w:webHidden/>
               </w:rPr>
-              <w:instrText xml:space="preserve"> PAGEREF _Toc198568971 \h </w:instrText>
+              <w:instrText xml:space="preserve"> PAGEREF _Toc198908063 \h </w:instrText>
             </w:r>
             <w:r>
               <w:rPr>
@@ -2486,10 +3087,11 @@
               <w:tab w:val="right" w:leader="dot" w:pos="9350"/>
             </w:tabs>
             <w:rPr>
+              <w:rFonts w:eastAsiaTheme="minorEastAsia"/>
               <w:noProof/>
             </w:rPr>
           </w:pPr>
-          <w:hyperlink w:anchor="_Toc198568972" w:history="1">
+          <w:hyperlink w:anchor="_Toc198908064" w:history="1">
             <w:r>
               <w:rPr>
                 <w:rStyle w:val="Hyperlink"/>
@@ -2516,7 +3118,7 @@
                 <w:noProof/>
                 <w:webHidden/>
               </w:rPr>
-              <w:instrText xml:space="preserve"> PAGEREF _Toc198568972 \h </w:instrText>
+              <w:instrText xml:space="preserve"> PAGEREF _Toc198908064 \h </w:instrText>
             </w:r>
             <w:r>
               <w:rPr>
@@ -2554,10 +3156,11 @@
               <w:tab w:val="right" w:leader="dot" w:pos="9350"/>
             </w:tabs>
             <w:rPr>
+              <w:rFonts w:eastAsiaTheme="minorEastAsia"/>
               <w:noProof/>
             </w:rPr>
           </w:pPr>
-          <w:hyperlink w:anchor="_Toc198568973" w:history="1">
+          <w:hyperlink w:anchor="_Toc198908065" w:history="1">
             <w:r>
               <w:rPr>
                 <w:rStyle w:val="Hyperlink"/>
@@ -2584,7 +3187,7 @@
                 <w:noProof/>
                 <w:webHidden/>
               </w:rPr>
-              <w:instrText xml:space="preserve"> PAGEREF _Toc198568973 \h </w:instrText>
+              <w:instrText xml:space="preserve"> PAGEREF _Toc198908065 \h </w:instrText>
             </w:r>
             <w:r>
               <w:rPr>
@@ -2622,10 +3225,11 @@
               <w:tab w:val="right" w:leader="dot" w:pos="9350"/>
             </w:tabs>
             <w:rPr>
+              <w:rFonts w:eastAsiaTheme="minorEastAsia"/>
               <w:noProof/>
             </w:rPr>
           </w:pPr>
-          <w:hyperlink w:anchor="_Toc198568974" w:history="1">
+          <w:hyperlink w:anchor="_Toc198908066" w:history="1">
             <w:r>
               <w:rPr>
                 <w:rStyle w:val="Hyperlink"/>
@@ -2652,7 +3256,7 @@
                 <w:noProof/>
                 <w:webHidden/>
               </w:rPr>
-              <w:instrText xml:space="preserve"> PAGEREF _Toc198568974 \h </w:instrText>
+              <w:instrText xml:space="preserve"> PAGEREF _Toc198908066 \h </w:instrText>
             </w:r>
             <w:r>
               <w:rPr>
@@ -2690,10 +3294,11 @@
               <w:tab w:val="right" w:leader="dot" w:pos="9350"/>
             </w:tabs>
             <w:rPr>
+              <w:rFonts w:eastAsiaTheme="minorEastAsia"/>
               <w:noProof/>
             </w:rPr>
           </w:pPr>
-          <w:hyperlink w:anchor="_Toc198568975" w:history="1">
+          <w:hyperlink w:anchor="_Toc198908067" w:history="1">
             <w:r>
               <w:rPr>
                 <w:rStyle w:val="Hyperlink"/>
@@ -2720,7 +3325,7 @@
                 <w:noProof/>
                 <w:webHidden/>
               </w:rPr>
-              <w:instrText xml:space="preserve"> PAGEREF _Toc198568975 \h </w:instrText>
+              <w:instrText xml:space="preserve"> PAGEREF _Toc198908067 \h </w:instrText>
             </w:r>
             <w:r>
               <w:rPr>
@@ -2758,10 +3363,11 @@
               <w:tab w:val="right" w:leader="dot" w:pos="9350"/>
             </w:tabs>
             <w:rPr>
+              <w:rFonts w:eastAsiaTheme="minorEastAsia"/>
               <w:noProof/>
             </w:rPr>
           </w:pPr>
-          <w:hyperlink w:anchor="_Toc198568976" w:history="1">
+          <w:hyperlink w:anchor="_Toc198908068" w:history="1">
             <w:r>
               <w:rPr>
                 <w:rStyle w:val="Hyperlink"/>
@@ -2788,7 +3394,7 @@
                 <w:noProof/>
                 <w:webHidden/>
               </w:rPr>
-              <w:instrText xml:space="preserve"> PAGEREF _Toc198568976 \h </w:instrText>
+              <w:instrText xml:space="preserve"> PAGEREF _Toc198908068 \h </w:instrText>
             </w:r>
             <w:r>
               <w:rPr>
@@ -2826,10 +3432,11 @@
               <w:tab w:val="right" w:leader="dot" w:pos="9350"/>
             </w:tabs>
             <w:rPr>
+              <w:rFonts w:eastAsiaTheme="minorEastAsia"/>
               <w:noProof/>
             </w:rPr>
           </w:pPr>
-          <w:hyperlink w:anchor="_Toc198568977" w:history="1">
+          <w:hyperlink w:anchor="_Toc198908069" w:history="1">
             <w:r>
               <w:rPr>
                 <w:rStyle w:val="Hyperlink"/>
@@ -2856,7 +3463,7 @@
                 <w:noProof/>
                 <w:webHidden/>
               </w:rPr>
-              <w:instrText xml:space="preserve"> PAGEREF _Toc198568977 \h </w:instrText>
+              <w:instrText xml:space="preserve"> PAGEREF _Toc198908069 \h </w:instrText>
             </w:r>
             <w:r>
               <w:rPr>
@@ -2894,10 +3501,11 @@
               <w:tab w:val="right" w:leader="dot" w:pos="9350"/>
             </w:tabs>
             <w:rPr>
+              <w:rFonts w:eastAsiaTheme="minorEastAsia"/>
               <w:noProof/>
             </w:rPr>
           </w:pPr>
-          <w:hyperlink w:anchor="_Toc198568978" w:history="1">
+          <w:hyperlink w:anchor="_Toc198908070" w:history="1">
             <w:r>
               <w:rPr>
                 <w:rStyle w:val="Hyperlink"/>
@@ -2924,7 +3532,7 @@
                 <w:noProof/>
                 <w:webHidden/>
               </w:rPr>
-              <w:instrText xml:space="preserve"> PAGEREF _Toc198568978 \h </w:instrText>
+              <w:instrText xml:space="preserve"> PAGEREF _Toc198908070 \h </w:instrText>
             </w:r>
             <w:r>
               <w:rPr>
@@ -2962,10 +3570,11 @@
               <w:tab w:val="right" w:leader="dot" w:pos="9350"/>
             </w:tabs>
             <w:rPr>
+              <w:rFonts w:eastAsiaTheme="minorEastAsia"/>
               <w:noProof/>
             </w:rPr>
           </w:pPr>
-          <w:hyperlink w:anchor="_Toc198568979" w:history="1">
+          <w:hyperlink w:anchor="_Toc198908071" w:history="1">
             <w:r>
               <w:rPr>
                 <w:rStyle w:val="Hyperlink"/>
@@ -2992,7 +3601,7 @@
                 <w:noProof/>
                 <w:webHidden/>
               </w:rPr>
-              <w:instrText xml:space="preserve"> PAGEREF _Toc198568979 \h </w:instrText>
+              <w:instrText xml:space="preserve"> PAGEREF _Toc198908071 \h </w:instrText>
             </w:r>
             <w:r>
               <w:rPr>
@@ -3030,10 +3639,11 @@
               <w:tab w:val="right" w:leader="dot" w:pos="9350"/>
             </w:tabs>
             <w:rPr>
+              <w:rFonts w:eastAsiaTheme="minorEastAsia"/>
               <w:noProof/>
             </w:rPr>
           </w:pPr>
-          <w:hyperlink w:anchor="_Toc198568980" w:history="1">
+          <w:hyperlink w:anchor="_Toc198908072" w:history="1">
             <w:r>
               <w:rPr>
                 <w:rStyle w:val="Hyperlink"/>
@@ -3060,7 +3670,7 @@
                 <w:noProof/>
                 <w:webHidden/>
               </w:rPr>
-              <w:instrText xml:space="preserve"> PAGEREF _Toc198568980 \h </w:instrText>
+              <w:instrText xml:space="preserve"> PAGEREF _Toc198908072 \h </w:instrText>
             </w:r>
             <w:r>
               <w:rPr>
@@ -3098,10 +3708,11 @@
               <w:tab w:val="right" w:leader="dot" w:pos="9350"/>
             </w:tabs>
             <w:rPr>
+              <w:rFonts w:eastAsiaTheme="minorEastAsia"/>
               <w:noProof/>
             </w:rPr>
           </w:pPr>
-          <w:hyperlink w:anchor="_Toc198568981" w:history="1">
+          <w:hyperlink w:anchor="_Toc198908073" w:history="1">
             <w:r>
               <w:rPr>
                 <w:rStyle w:val="Hyperlink"/>
@@ -3128,7 +3739,7 @@
                 <w:noProof/>
                 <w:webHidden/>
               </w:rPr>
-              <w:instrText xml:space="preserve"> PAGEREF _Toc198568981 \h </w:instrText>
+              <w:instrText xml:space="preserve"> PAGEREF _Toc198908073 \h </w:instrText>
             </w:r>
             <w:r>
               <w:rPr>
@@ -3166,10 +3777,11 @@
               <w:tab w:val="right" w:leader="dot" w:pos="9350"/>
             </w:tabs>
             <w:rPr>
+              <w:rFonts w:eastAsiaTheme="minorEastAsia"/>
               <w:noProof/>
             </w:rPr>
           </w:pPr>
-          <w:hyperlink w:anchor="_Toc198568982" w:history="1">
+          <w:hyperlink w:anchor="_Toc198908074" w:history="1">
             <w:r>
               <w:rPr>
                 <w:rStyle w:val="Hyperlink"/>
@@ -3196,7 +3808,7 @@
                 <w:noProof/>
                 <w:webHidden/>
               </w:rPr>
-              <w:instrText xml:space="preserve"> PAGEREF _Toc198568982 \h </w:instrText>
+              <w:instrText xml:space="preserve"> PAGEREF _Toc198908074 \h </w:instrText>
             </w:r>
             <w:r>
               <w:rPr>
@@ -3259,26 +3871,24 @@
     <w:p/>
     <w:p/>
     <w:p/>
-    <w:p/>
-    <w:p/>
-    <w:p/>
-    <w:p/>
     <w:p>
       <w:pPr>
         <w:pStyle w:val="Heading1"/>
       </w:pPr>
-      <w:bookmarkStart w:id="0" w:name="_Toc198568958"/>
+      <w:bookmarkStart w:id="0" w:name="_Toc198908042"/>
+      <w:proofErr w:type="spellStart"/>
       <w:r>
         <w:lastRenderedPageBreak/>
         <w:t>Implicators</w:t>
       </w:r>
       <w:bookmarkEnd w:id="0"/>
+      <w:proofErr w:type="spellEnd"/>
     </w:p>
     <w:p>
       <w:pPr>
         <w:pStyle w:val="Heading2"/>
       </w:pPr>
-      <w:bookmarkStart w:id="1" w:name="_Toc198568959"/>
+      <w:bookmarkStart w:id="1" w:name="_Toc198908043"/>
       <w:r>
         <w:t>Data and outputs</w:t>
       </w:r>
@@ -3576,6 +4186,7 @@
                 <w:szCs w:val="16"/>
               </w:rPr>
             </w:pPr>
+            <w:proofErr w:type="spellStart"/>
             <w:r>
               <w:rPr>
                 <w:b/>
@@ -3585,6 +4196,7 @@
               </w:rPr>
               <w:t>reichenbach</w:t>
             </w:r>
+            <w:proofErr w:type="spellEnd"/>
           </w:p>
           <w:p>
             <w:pPr>
@@ -5504,7 +6116,7 @@
       <w:pPr>
         <w:pStyle w:val="Heading1"/>
       </w:pPr>
-      <w:bookmarkStart w:id="3" w:name="_Toc198568960"/>
+      <w:bookmarkStart w:id="3" w:name="_Toc198908044"/>
       <w:r>
         <w:lastRenderedPageBreak/>
         <w:t>Data for testing t-norms</w:t>
@@ -5612,6 +6224,7 @@
                 <w:szCs w:val="16"/>
               </w:rPr>
             </w:pPr>
+            <w:proofErr w:type="spellStart"/>
             <w:r>
               <w:rPr>
                 <w:sz w:val="16"/>
@@ -5619,6 +6232,7 @@
               </w:rPr>
               <w:t>a+b</w:t>
             </w:r>
+            <w:proofErr w:type="spellEnd"/>
           </w:p>
         </w:tc>
         <w:tc>
@@ -5689,47 +6303,44 @@
                 <w:sz w:val="16"/>
                 <w:szCs w:val="16"/>
               </w:rPr>
-              <w:t>Min tnorm</w:t>
-            </w:r>
-          </w:p>
-        </w:tc>
-        <w:tc>
-          <w:tcPr>
-            <w:tcW w:w="1096" w:type="dxa"/>
-          </w:tcPr>
-          <w:p>
-            <w:pPr>
+              <w:t xml:space="preserve">Min </w:t>
+            </w:r>
+            <w:proofErr w:type="spellStart"/>
+            <w:r>
               <w:rPr>
                 <w:b/>
                 <w:bCs/>
                 <w:sz w:val="16"/>
                 <w:szCs w:val="16"/>
               </w:rPr>
-            </w:pPr>
-            <w:r>
+              <w:t>tnorm</w:t>
+            </w:r>
+            <w:proofErr w:type="spellEnd"/>
+          </w:p>
+        </w:tc>
+        <w:tc>
+          <w:tcPr>
+            <w:tcW w:w="1096" w:type="dxa"/>
+          </w:tcPr>
+          <w:p>
+            <w:pPr>
               <w:rPr>
                 <w:b/>
                 <w:bCs/>
                 <w:sz w:val="16"/>
                 <w:szCs w:val="16"/>
               </w:rPr>
-              <w:t>Product tnorn</w:t>
-            </w:r>
-          </w:p>
-        </w:tc>
-        <w:tc>
-          <w:tcPr>
-            <w:tcW w:w="1170" w:type="dxa"/>
-          </w:tcPr>
-          <w:p>
-            <w:pPr>
+            </w:pPr>
+            <w:r>
               <w:rPr>
                 <w:b/>
                 <w:bCs/>
                 <w:sz w:val="16"/>
                 <w:szCs w:val="16"/>
               </w:rPr>
-            </w:pPr>
+              <w:t xml:space="preserve">Product </w:t>
+            </w:r>
+            <w:proofErr w:type="spellStart"/>
             <w:r>
               <w:rPr>
                 <w:b/>
@@ -5737,8 +6348,44 @@
                 <w:sz w:val="16"/>
                 <w:szCs w:val="16"/>
               </w:rPr>
-              <w:t>Lukasiewicz tnorm</w:t>
-            </w:r>
+              <w:t>tnorn</w:t>
+            </w:r>
+            <w:proofErr w:type="spellEnd"/>
+          </w:p>
+        </w:tc>
+        <w:tc>
+          <w:tcPr>
+            <w:tcW w:w="1170" w:type="dxa"/>
+          </w:tcPr>
+          <w:p>
+            <w:pPr>
+              <w:rPr>
+                <w:b/>
+                <w:bCs/>
+                <w:sz w:val="16"/>
+                <w:szCs w:val="16"/>
+              </w:rPr>
+            </w:pPr>
+            <w:r>
+              <w:rPr>
+                <w:b/>
+                <w:bCs/>
+                <w:sz w:val="16"/>
+                <w:szCs w:val="16"/>
+              </w:rPr>
+              <w:t xml:space="preserve">Lukasiewicz </w:t>
+            </w:r>
+            <w:proofErr w:type="spellStart"/>
+            <w:r>
+              <w:rPr>
+                <w:b/>
+                <w:bCs/>
+                <w:sz w:val="16"/>
+                <w:szCs w:val="16"/>
+              </w:rPr>
+              <w:t>tnorm</w:t>
+            </w:r>
+            <w:proofErr w:type="spellEnd"/>
           </w:p>
         </w:tc>
         <w:tc>
@@ -7437,7 +8084,7 @@
       <w:pPr>
         <w:pStyle w:val="Heading1"/>
       </w:pPr>
-      <w:bookmarkStart w:id="4" w:name="_Toc198568961"/>
+      <w:bookmarkStart w:id="4" w:name="_Toc198908045"/>
       <w:r>
         <w:lastRenderedPageBreak/>
         <w:t xml:space="preserve">Data for testing t-norms in </w:t>
@@ -8015,8 +8662,13 @@
     <w:p/>
     <w:p>
       <w:r>
-        <w:t>Output of product tnorm</w:t>
+        <w:t xml:space="preserve">Output of product </w:t>
       </w:r>
+      <w:proofErr w:type="spellStart"/>
+      <w:r>
+        <w:t>tnorm</w:t>
+      </w:r>
+      <w:proofErr w:type="spellEnd"/>
     </w:p>
     <w:tbl>
       <w:tblPr>
@@ -8295,8 +8947,13 @@
     <w:p/>
     <w:p>
       <w:r>
-        <w:t>Output of minimum tnorm</w:t>
+        <w:t xml:space="preserve">Output of minimum </w:t>
       </w:r>
+      <w:proofErr w:type="spellStart"/>
+      <w:r>
+        <w:t>tnorm</w:t>
+      </w:r>
+      <w:proofErr w:type="spellEnd"/>
     </w:p>
     <w:tbl>
       <w:tblPr>
@@ -8575,8 +9232,13 @@
     <w:p/>
     <w:p>
       <w:r>
-        <w:t>Output of Luk tnorm</w:t>
+        <w:t xml:space="preserve">Output of Luk </w:t>
       </w:r>
+      <w:proofErr w:type="spellStart"/>
+      <w:r>
+        <w:t>tnorm</w:t>
+      </w:r>
+      <w:proofErr w:type="spellEnd"/>
     </w:p>
     <w:tbl>
       <w:tblPr>
@@ -8856,7 +9518,7 @@
       <w:pPr>
         <w:pStyle w:val="Heading1"/>
       </w:pPr>
-      <w:bookmarkStart w:id="5" w:name="_Toc198568962"/>
+      <w:bookmarkStart w:id="5" w:name="_Toc198908046"/>
       <w:r>
         <w:lastRenderedPageBreak/>
         <w:t>Similarities</w:t>
@@ -8867,7 +9529,7 @@
       <w:pPr>
         <w:pStyle w:val="Heading2"/>
       </w:pPr>
-      <w:bookmarkStart w:id="6" w:name="_Toc198568963"/>
+      <w:bookmarkStart w:id="6" w:name="_Toc198908047"/>
       <w:r>
         <w:t xml:space="preserve">X matrix (each row is a data </w:t>
       </w:r>
@@ -9231,15 +9893,17 @@
       <w:pPr>
         <w:pStyle w:val="Heading2"/>
       </w:pPr>
+      <w:bookmarkStart w:id="7" w:name="_Toc198908048"/>
       <w:r>
         <w:t>Linear similarity</w:t>
       </w:r>
+      <w:bookmarkEnd w:id="7"/>
     </w:p>
     <w:p>
       <w:pPr>
         <w:pStyle w:val="Heading3"/>
       </w:pPr>
-      <w:bookmarkStart w:id="7" w:name="_Toc198568964"/>
+      <w:bookmarkStart w:id="8" w:name="_Toc198908049"/>
       <w:r>
         <w:t>Element-wise calculation</w:t>
       </w:r>
@@ -9255,11 +9919,19 @@
       <w:r>
         <w:t>linear similarity</w:t>
       </w:r>
-      <w:bookmarkEnd w:id="7"/>
+      <w:bookmarkEnd w:id="8"/>
     </w:p>
     <w:p>
       <w:r>
-        <w:t>The matrix is symmetric.</w:t>
+        <w:t xml:space="preserve">The matrix is </w:t>
+      </w:r>
+      <w:proofErr w:type="gramStart"/>
+      <w:r>
+        <w:t>symmetric</w:t>
+      </w:r>
+      <w:proofErr w:type="gramEnd"/>
+      <w:r>
+        <w:t>.</w:t>
       </w:r>
     </w:p>
     <w:tbl>
@@ -10051,6 +10723,7 @@
                 <w:szCs w:val="20"/>
               </w:rPr>
             </w:pPr>
+            <w:proofErr w:type="gramStart"/>
             <w:r>
               <w:rPr>
                 <w:rStyle w:val="Strong"/>
@@ -10075,6 +10748,7 @@
               </w:rPr>
               <w:t xml:space="preserve"> 5</w:t>
             </w:r>
+            <w:proofErr w:type="gramEnd"/>
           </w:p>
         </w:tc>
         <w:tc>
@@ -10206,7 +10880,7 @@
       <w:pPr>
         <w:pStyle w:val="Heading3"/>
       </w:pPr>
-      <w:bookmarkStart w:id="8" w:name="_Toc198568965"/>
+      <w:bookmarkStart w:id="9" w:name="_Toc198908050"/>
       <w:r>
         <w:t>Element-wise</w:t>
       </w:r>
@@ -10231,7 +10905,7 @@
       <w:r>
         <w:t>)</w:t>
       </w:r>
-      <w:bookmarkEnd w:id="8"/>
+      <w:bookmarkEnd w:id="9"/>
     </w:p>
     <w:tbl>
       <w:tblPr>
@@ -10508,8 +11182,17 @@
                 <w:sz w:val="20"/>
                 <w:szCs w:val="20"/>
               </w:rPr>
-              <w:t>[0.37, 0.86, 0.8 ]</w:t>
-            </w:r>
+              <w:t xml:space="preserve">[0.37, 0.86, </w:t>
+            </w:r>
+            <w:proofErr w:type="gramStart"/>
+            <w:r>
+              <w:rPr>
+                <w:sz w:val="20"/>
+                <w:szCs w:val="20"/>
+              </w:rPr>
+              <w:t>0.8 ]</w:t>
+            </w:r>
+            <w:proofErr w:type="gramEnd"/>
           </w:p>
         </w:tc>
         <w:tc>
@@ -10550,7 +11233,23 @@
                 <w:sz w:val="20"/>
                 <w:szCs w:val="20"/>
               </w:rPr>
-              <w:t>[0.1 , 0.96, 0.99]</w:t>
+              <w:t>[</w:t>
+            </w:r>
+            <w:proofErr w:type="gramStart"/>
+            <w:r>
+              <w:rPr>
+                <w:sz w:val="20"/>
+                <w:szCs w:val="20"/>
+              </w:rPr>
+              <w:t>0.1 ,</w:t>
+            </w:r>
+            <w:proofErr w:type="gramEnd"/>
+            <w:r>
+              <w:rPr>
+                <w:sz w:val="20"/>
+                <w:szCs w:val="20"/>
+              </w:rPr>
+              <w:t xml:space="preserve"> 0.96, 0.99]</w:t>
             </w:r>
           </w:p>
         </w:tc>
@@ -10618,7 +11317,15 @@
                 <w:sz w:val="20"/>
                 <w:szCs w:val="20"/>
               </w:rPr>
-              <w:t>[0.9</w:t>
+              <w:t>[</w:t>
+            </w:r>
+            <w:proofErr w:type="gramStart"/>
+            <w:r>
+              <w:rPr>
+                <w:sz w:val="20"/>
+                <w:szCs w:val="20"/>
+              </w:rPr>
+              <w:t>0.9</w:t>
             </w:r>
             <w:r>
               <w:rPr>
@@ -10632,7 +11339,15 @@
                 <w:sz w:val="20"/>
                 <w:szCs w:val="20"/>
               </w:rPr>
-              <w:t xml:space="preserve"> , 0.54, 0.55]</w:t>
+              <w:t xml:space="preserve"> ,</w:t>
+            </w:r>
+            <w:proofErr w:type="gramEnd"/>
+            <w:r>
+              <w:rPr>
+                <w:sz w:val="20"/>
+                <w:szCs w:val="20"/>
+              </w:rPr>
+              <w:t xml:space="preserve"> 0.54, 0.55]</w:t>
             </w:r>
           </w:p>
         </w:tc>
@@ -10675,7 +11390,23 @@
                 <w:sz w:val="20"/>
                 <w:szCs w:val="20"/>
               </w:rPr>
-              <w:t>[0.47, 0.4 , 0.35]</w:t>
+              <w:t xml:space="preserve">[0.47, </w:t>
+            </w:r>
+            <w:proofErr w:type="gramStart"/>
+            <w:r>
+              <w:rPr>
+                <w:sz w:val="20"/>
+                <w:szCs w:val="20"/>
+              </w:rPr>
+              <w:t>0.4 ,</w:t>
+            </w:r>
+            <w:proofErr w:type="gramEnd"/>
+            <w:r>
+              <w:rPr>
+                <w:sz w:val="20"/>
+                <w:szCs w:val="20"/>
+              </w:rPr>
+              <w:t xml:space="preserve"> 0.35]</w:t>
             </w:r>
           </w:p>
         </w:tc>
@@ -10696,8 +11427,33 @@
                 <w:sz w:val="20"/>
                 <w:szCs w:val="20"/>
               </w:rPr>
-              <w:t>[0.29, 0.7 , 0.8 ]</w:t>
-            </w:r>
+              <w:t xml:space="preserve">[0.29, </w:t>
+            </w:r>
+            <w:proofErr w:type="gramStart"/>
+            <w:r>
+              <w:rPr>
+                <w:sz w:val="20"/>
+                <w:szCs w:val="20"/>
+              </w:rPr>
+              <w:t>0.7 ,</w:t>
+            </w:r>
+            <w:proofErr w:type="gramEnd"/>
+            <w:r>
+              <w:rPr>
+                <w:sz w:val="20"/>
+                <w:szCs w:val="20"/>
+              </w:rPr>
+              <w:t xml:space="preserve"> </w:t>
+            </w:r>
+            <w:proofErr w:type="gramStart"/>
+            <w:r>
+              <w:rPr>
+                <w:sz w:val="20"/>
+                <w:szCs w:val="20"/>
+              </w:rPr>
+              <w:t>0.8 ]</w:t>
+            </w:r>
+            <w:proofErr w:type="gramEnd"/>
           </w:p>
         </w:tc>
         <w:tc>
@@ -10717,7 +11473,39 @@
                 <w:sz w:val="20"/>
                 <w:szCs w:val="20"/>
               </w:rPr>
-              <w:t>[0.2 , 0.5 , 0.54]</w:t>
+              <w:t>[</w:t>
+            </w:r>
+            <w:proofErr w:type="gramStart"/>
+            <w:r>
+              <w:rPr>
+                <w:sz w:val="20"/>
+                <w:szCs w:val="20"/>
+              </w:rPr>
+              <w:t>0.2 ,</w:t>
+            </w:r>
+            <w:proofErr w:type="gramEnd"/>
+            <w:r>
+              <w:rPr>
+                <w:sz w:val="20"/>
+                <w:szCs w:val="20"/>
+              </w:rPr>
+              <w:t xml:space="preserve"> </w:t>
+            </w:r>
+            <w:proofErr w:type="gramStart"/>
+            <w:r>
+              <w:rPr>
+                <w:sz w:val="20"/>
+                <w:szCs w:val="20"/>
+              </w:rPr>
+              <w:t>0.5 ,</w:t>
+            </w:r>
+            <w:proofErr w:type="gramEnd"/>
+            <w:r>
+              <w:rPr>
+                <w:sz w:val="20"/>
+                <w:szCs w:val="20"/>
+              </w:rPr>
+              <w:t xml:space="preserve"> 0.54]</w:t>
             </w:r>
           </w:p>
         </w:tc>
@@ -10785,7 +11573,15 @@
                 <w:sz w:val="20"/>
                 <w:szCs w:val="20"/>
               </w:rPr>
-              <w:t>[0.37, 0.86, 0.8</w:t>
+              <w:t xml:space="preserve">[0.37, 0.86, </w:t>
+            </w:r>
+            <w:proofErr w:type="gramStart"/>
+            <w:r>
+              <w:rPr>
+                <w:sz w:val="20"/>
+                <w:szCs w:val="20"/>
+              </w:rPr>
+              <w:t>0.8</w:t>
             </w:r>
             <w:r>
               <w:rPr>
@@ -10801,6 +11597,7 @@
               </w:rPr>
               <w:t xml:space="preserve"> ]</w:t>
             </w:r>
+            <w:proofErr w:type="gramEnd"/>
           </w:p>
         </w:tc>
         <w:tc>
@@ -10820,7 +11617,23 @@
                 <w:sz w:val="20"/>
                 <w:szCs w:val="20"/>
               </w:rPr>
-              <w:t>[0.47, 0.4 , 0.35]</w:t>
+              <w:t xml:space="preserve">[0.47, </w:t>
+            </w:r>
+            <w:proofErr w:type="gramStart"/>
+            <w:r>
+              <w:rPr>
+                <w:sz w:val="20"/>
+                <w:szCs w:val="20"/>
+              </w:rPr>
+              <w:t>0.4 ,</w:t>
+            </w:r>
+            <w:proofErr w:type="gramEnd"/>
+            <w:r>
+              <w:rPr>
+                <w:sz w:val="20"/>
+                <w:szCs w:val="20"/>
+              </w:rPr>
+              <w:t xml:space="preserve"> 0.35]</w:t>
             </w:r>
           </w:p>
         </w:tc>
@@ -10863,7 +11676,23 @@
                 <w:sz w:val="20"/>
                 <w:szCs w:val="20"/>
               </w:rPr>
-              <w:t>[0.82, 0.7 , 0.55]</w:t>
+              <w:t xml:space="preserve">[0.82, </w:t>
+            </w:r>
+            <w:proofErr w:type="gramStart"/>
+            <w:r>
+              <w:rPr>
+                <w:sz w:val="20"/>
+                <w:szCs w:val="20"/>
+              </w:rPr>
+              <w:t>0.7 ,</w:t>
+            </w:r>
+            <w:proofErr w:type="gramEnd"/>
+            <w:r>
+              <w:rPr>
+                <w:sz w:val="20"/>
+                <w:szCs w:val="20"/>
+              </w:rPr>
+              <w:t xml:space="preserve"> 0.55]</w:t>
             </w:r>
           </w:p>
         </w:tc>
@@ -10884,7 +11713,23 @@
                 <w:sz w:val="20"/>
                 <w:szCs w:val="20"/>
               </w:rPr>
-              <w:t>[0.73, 0.9 , 0.81]</w:t>
+              <w:t xml:space="preserve">[0.73, </w:t>
+            </w:r>
+            <w:proofErr w:type="gramStart"/>
+            <w:r>
+              <w:rPr>
+                <w:sz w:val="20"/>
+                <w:szCs w:val="20"/>
+              </w:rPr>
+              <w:t>0.9 ,</w:t>
+            </w:r>
+            <w:proofErr w:type="gramEnd"/>
+            <w:r>
+              <w:rPr>
+                <w:sz w:val="20"/>
+                <w:szCs w:val="20"/>
+              </w:rPr>
+              <w:t xml:space="preserve"> 0.81]</w:t>
             </w:r>
           </w:p>
         </w:tc>
@@ -10973,7 +11818,15 @@
                 <w:sz w:val="20"/>
                 <w:szCs w:val="20"/>
               </w:rPr>
-              <w:t>[0.29, 0.7</w:t>
+              <w:t xml:space="preserve">[0.29, </w:t>
+            </w:r>
+            <w:proofErr w:type="gramStart"/>
+            <w:r>
+              <w:rPr>
+                <w:sz w:val="20"/>
+                <w:szCs w:val="20"/>
+              </w:rPr>
+              <w:t>0.7</w:t>
             </w:r>
             <w:r>
               <w:rPr>
@@ -10987,8 +11840,25 @@
                 <w:sz w:val="20"/>
                 <w:szCs w:val="20"/>
               </w:rPr>
-              <w:t xml:space="preserve"> , 0.8 ]</w:t>
-            </w:r>
+              <w:t xml:space="preserve"> ,</w:t>
+            </w:r>
+            <w:proofErr w:type="gramEnd"/>
+            <w:r>
+              <w:rPr>
+                <w:sz w:val="20"/>
+                <w:szCs w:val="20"/>
+              </w:rPr>
+              <w:t xml:space="preserve"> </w:t>
+            </w:r>
+            <w:proofErr w:type="gramStart"/>
+            <w:r>
+              <w:rPr>
+                <w:sz w:val="20"/>
+                <w:szCs w:val="20"/>
+              </w:rPr>
+              <w:t>0.8 ]</w:t>
+            </w:r>
+            <w:proofErr w:type="gramEnd"/>
           </w:p>
         </w:tc>
         <w:tc>
@@ -11008,7 +11878,23 @@
                 <w:sz w:val="20"/>
                 <w:szCs w:val="20"/>
               </w:rPr>
-              <w:t>[0.82, 0.7 , 0.55]</w:t>
+              <w:t xml:space="preserve">[0.82, </w:t>
+            </w:r>
+            <w:proofErr w:type="gramStart"/>
+            <w:r>
+              <w:rPr>
+                <w:sz w:val="20"/>
+                <w:szCs w:val="20"/>
+              </w:rPr>
+              <w:t>0.7 ,</w:t>
+            </w:r>
+            <w:proofErr w:type="gramEnd"/>
+            <w:r>
+              <w:rPr>
+                <w:sz w:val="20"/>
+                <w:szCs w:val="20"/>
+              </w:rPr>
+              <w:t xml:space="preserve"> 0.55]</w:t>
             </w:r>
           </w:p>
         </w:tc>
@@ -11051,7 +11937,23 @@
                 <w:sz w:val="20"/>
                 <w:szCs w:val="20"/>
               </w:rPr>
-              <w:t>[0.91, 0.8 , 0.74]</w:t>
+              <w:t xml:space="preserve">[0.91, </w:t>
+            </w:r>
+            <w:proofErr w:type="gramStart"/>
+            <w:r>
+              <w:rPr>
+                <w:sz w:val="20"/>
+                <w:szCs w:val="20"/>
+              </w:rPr>
+              <w:t>0.8 ,</w:t>
+            </w:r>
+            <w:proofErr w:type="gramEnd"/>
+            <w:r>
+              <w:rPr>
+                <w:sz w:val="20"/>
+                <w:szCs w:val="20"/>
+              </w:rPr>
+              <w:t xml:space="preserve"> 0.74]</w:t>
             </w:r>
           </w:p>
         </w:tc>
@@ -11068,6 +11970,7 @@
                 <w:szCs w:val="20"/>
               </w:rPr>
             </w:pPr>
+            <w:proofErr w:type="gramStart"/>
             <w:r>
               <w:rPr>
                 <w:rStyle w:val="Strong"/>
@@ -11100,6 +12003,7 @@
               </w:rPr>
               <w:t xml:space="preserve"> 5</w:t>
             </w:r>
+            <w:proofErr w:type="gramEnd"/>
           </w:p>
         </w:tc>
         <w:tc>
@@ -11119,7 +12023,15 @@
                 <w:sz w:val="20"/>
                 <w:szCs w:val="20"/>
               </w:rPr>
-              <w:t>[0.1</w:t>
+              <w:t>[</w:t>
+            </w:r>
+            <w:proofErr w:type="gramStart"/>
+            <w:r>
+              <w:rPr>
+                <w:sz w:val="20"/>
+                <w:szCs w:val="20"/>
+              </w:rPr>
+              <w:t>0.1</w:t>
             </w:r>
             <w:r>
               <w:rPr>
@@ -11133,7 +12045,15 @@
                 <w:sz w:val="20"/>
                 <w:szCs w:val="20"/>
               </w:rPr>
-              <w:t xml:space="preserve"> , 0.96, 0.99]</w:t>
+              <w:t xml:space="preserve"> ,</w:t>
+            </w:r>
+            <w:proofErr w:type="gramEnd"/>
+            <w:r>
+              <w:rPr>
+                <w:sz w:val="20"/>
+                <w:szCs w:val="20"/>
+              </w:rPr>
+              <w:t xml:space="preserve"> 0.96, 0.99]</w:t>
             </w:r>
           </w:p>
         </w:tc>
@@ -11154,7 +12074,15 @@
                 <w:sz w:val="20"/>
                 <w:szCs w:val="20"/>
               </w:rPr>
-              <w:t>[0.2</w:t>
+              <w:t>[</w:t>
+            </w:r>
+            <w:proofErr w:type="gramStart"/>
+            <w:r>
+              <w:rPr>
+                <w:sz w:val="20"/>
+                <w:szCs w:val="20"/>
+              </w:rPr>
+              <w:t>0.2</w:t>
             </w:r>
             <w:r>
               <w:rPr>
@@ -11168,7 +12096,31 @@
                 <w:sz w:val="20"/>
                 <w:szCs w:val="20"/>
               </w:rPr>
-              <w:t xml:space="preserve"> , 0.5 , 0.54]</w:t>
+              <w:t xml:space="preserve"> ,</w:t>
+            </w:r>
+            <w:proofErr w:type="gramEnd"/>
+            <w:r>
+              <w:rPr>
+                <w:sz w:val="20"/>
+                <w:szCs w:val="20"/>
+              </w:rPr>
+              <w:t xml:space="preserve"> </w:t>
+            </w:r>
+            <w:proofErr w:type="gramStart"/>
+            <w:r>
+              <w:rPr>
+                <w:sz w:val="20"/>
+                <w:szCs w:val="20"/>
+              </w:rPr>
+              <w:t>0.5 ,</w:t>
+            </w:r>
+            <w:proofErr w:type="gramEnd"/>
+            <w:r>
+              <w:rPr>
+                <w:sz w:val="20"/>
+                <w:szCs w:val="20"/>
+              </w:rPr>
+              <w:t xml:space="preserve"> 0.54]</w:t>
             </w:r>
           </w:p>
         </w:tc>
@@ -11189,7 +12141,23 @@
                 <w:sz w:val="20"/>
                 <w:szCs w:val="20"/>
               </w:rPr>
-              <w:t>[0.73, 0.9 , 0.81]</w:t>
+              <w:t xml:space="preserve">[0.73, </w:t>
+            </w:r>
+            <w:proofErr w:type="gramStart"/>
+            <w:r>
+              <w:rPr>
+                <w:sz w:val="20"/>
+                <w:szCs w:val="20"/>
+              </w:rPr>
+              <w:t>0.9 ,</w:t>
+            </w:r>
+            <w:proofErr w:type="gramEnd"/>
+            <w:r>
+              <w:rPr>
+                <w:sz w:val="20"/>
+                <w:szCs w:val="20"/>
+              </w:rPr>
+              <w:t xml:space="preserve"> 0.81]</w:t>
             </w:r>
           </w:p>
         </w:tc>
@@ -11210,7 +12178,23 @@
                 <w:sz w:val="20"/>
                 <w:szCs w:val="20"/>
               </w:rPr>
-              <w:t>[0.91, 0.8 , 0.74]</w:t>
+              <w:t xml:space="preserve">[0.91, </w:t>
+            </w:r>
+            <w:proofErr w:type="gramStart"/>
+            <w:r>
+              <w:rPr>
+                <w:sz w:val="20"/>
+                <w:szCs w:val="20"/>
+              </w:rPr>
+              <w:t>0.8 ,</w:t>
+            </w:r>
+            <w:proofErr w:type="gramEnd"/>
+            <w:r>
+              <w:rPr>
+                <w:sz w:val="20"/>
+                <w:szCs w:val="20"/>
+              </w:rPr>
+              <w:t xml:space="preserve"> 0.74]</w:t>
             </w:r>
           </w:p>
         </w:tc>
@@ -11243,10 +12227,11 @@
       <w:pPr>
         <w:pStyle w:val="Heading3"/>
       </w:pPr>
-      <w:bookmarkStart w:id="9" w:name="_Toc198568966"/>
+      <w:bookmarkStart w:id="10" w:name="_Toc198908051"/>
       <w:r>
         <w:t xml:space="preserve">Final </w:t>
       </w:r>
+      <w:proofErr w:type="spellStart"/>
       <w:r>
         <w:t>similarity_matrix_with_linear_similarity_</w:t>
       </w:r>
@@ -11256,7 +12241,8 @@
       <w:r>
         <w:t>_tnorm</w:t>
       </w:r>
-      <w:bookmarkEnd w:id="9"/>
+      <w:bookmarkEnd w:id="10"/>
+      <w:proofErr w:type="spellEnd"/>
     </w:p>
     <w:tbl>
       <w:tblPr>
@@ -11785,15 +12771,17 @@
       <w:pPr>
         <w:pStyle w:val="Heading3"/>
       </w:pPr>
-      <w:bookmarkStart w:id="10" w:name="_Toc198568967"/>
+      <w:bookmarkStart w:id="11" w:name="_Toc198908052"/>
       <w:r>
         <w:lastRenderedPageBreak/>
         <w:t xml:space="preserve">Final </w:t>
       </w:r>
+      <w:proofErr w:type="spellStart"/>
       <w:r>
         <w:t>similarity_matrix_with_linear_similarity_product_tnorm</w:t>
       </w:r>
-      <w:bookmarkEnd w:id="10"/>
+      <w:bookmarkEnd w:id="11"/>
+      <w:proofErr w:type="spellEnd"/>
     </w:p>
     <w:tbl>
       <w:tblPr>
@@ -12347,9 +13335,11 @@
       <w:pPr>
         <w:pStyle w:val="Heading3"/>
       </w:pPr>
+      <w:bookmarkStart w:id="12" w:name="_Toc198908053"/>
       <w:r>
         <w:t xml:space="preserve">Final </w:t>
       </w:r>
+      <w:proofErr w:type="spellStart"/>
       <w:r>
         <w:t>similarity_matrix_with_linear_similarity_</w:t>
       </w:r>
@@ -12359,6 +13349,8 @@
       <w:r>
         <w:t>_tnorm</w:t>
       </w:r>
+      <w:bookmarkEnd w:id="12"/>
+      <w:proofErr w:type="spellEnd"/>
     </w:p>
     <w:tbl>
       <w:tblPr>
@@ -12861,15 +13853,18 @@
       <w:pPr>
         <w:pStyle w:val="Heading2"/>
       </w:pPr>
+      <w:bookmarkStart w:id="13" w:name="_Toc198908054"/>
       <w:r>
         <w:lastRenderedPageBreak/>
         <w:t>Gaussian Similarity</w:t>
       </w:r>
+      <w:bookmarkEnd w:id="13"/>
     </w:p>
     <w:p>
       <w:pPr>
         <w:pStyle w:val="Heading3"/>
       </w:pPr>
+      <w:bookmarkStart w:id="14" w:name="_Toc198908055"/>
       <w:r>
         <w:t>Element-wise calculations of (v1 - v2)</w:t>
       </w:r>
@@ -12891,10 +13886,19 @@
       <w:r>
         <w:t xml:space="preserve"> similarity</w:t>
       </w:r>
+      <w:bookmarkEnd w:id="14"/>
     </w:p>
     <w:p>
       <w:r>
-        <w:t>The matrix is symmetric.</w:t>
+        <w:t xml:space="preserve">The matrix is </w:t>
+      </w:r>
+      <w:proofErr w:type="gramStart"/>
+      <w:r>
+        <w:t>symmetric</w:t>
+      </w:r>
+      <w:proofErr w:type="gramEnd"/>
+      <w:r>
+        <w:t>.</w:t>
       </w:r>
     </w:p>
     <w:tbl>
@@ -13582,6 +14586,7 @@
                 <w:szCs w:val="20"/>
               </w:rPr>
             </w:pPr>
+            <w:proofErr w:type="gramStart"/>
             <w:r>
               <w:rPr>
                 <w:rStyle w:val="Strong"/>
@@ -13606,6 +14611,7 @@
               </w:rPr>
               <w:t xml:space="preserve"> 5</w:t>
             </w:r>
+            <w:proofErr w:type="gramEnd"/>
           </w:p>
         </w:tc>
         <w:tc>
@@ -13721,12 +14727,14 @@
       <w:pPr>
         <w:pStyle w:val="Heading3"/>
       </w:pPr>
+      <w:bookmarkStart w:id="15" w:name="_Toc198908056"/>
       <w:r>
         <w:t>Gaussian similarity elementwise</w:t>
       </w:r>
       <w:r>
         <w:t xml:space="preserve"> (sigma = 0.67)</w:t>
       </w:r>
+      <w:bookmarkEnd w:id="15"/>
     </w:p>
     <w:tbl>
       <w:tblPr>
@@ -13877,337 +14885,919 @@
                 <w:szCs w:val="12"/>
                 <w:highlight w:val="yellow"/>
               </w:rPr>
-              <w:t>[1.0000</w:t>
-            </w:r>
+              <w:t>[1.0000, 1.0000, 1.0000]</w:t>
+            </w:r>
+          </w:p>
+        </w:tc>
+        <w:tc>
+          <w:tcPr>
+            <w:tcW w:w="1710" w:type="dxa"/>
+            <w:vAlign w:val="center"/>
+          </w:tcPr>
+          <w:p>
+            <w:pPr>
+              <w:rPr>
+                <w:sz w:val="12"/>
+                <w:szCs w:val="12"/>
+              </w:rPr>
+            </w:pPr>
+            <w:r>
+              <w:rPr>
+                <w:sz w:val="12"/>
+                <w:szCs w:val="12"/>
+              </w:rPr>
+              <w:t>[0.9889</w:t>
+            </w:r>
+            <w:r>
+              <w:rPr>
+                <w:sz w:val="12"/>
+                <w:szCs w:val="12"/>
+              </w:rPr>
+              <w:t xml:space="preserve">, </w:t>
+            </w:r>
+            <w:r>
+              <w:rPr>
+                <w:sz w:val="12"/>
+                <w:szCs w:val="12"/>
+              </w:rPr>
+              <w:t>0.7900</w:t>
+            </w:r>
+            <w:r>
+              <w:rPr>
+                <w:sz w:val="12"/>
+                <w:szCs w:val="12"/>
+              </w:rPr>
+              <w:t xml:space="preserve">, </w:t>
+            </w:r>
+            <w:r>
+              <w:rPr>
+                <w:sz w:val="12"/>
+                <w:szCs w:val="12"/>
+              </w:rPr>
+              <w:t>0.7981]</w:t>
+            </w:r>
+          </w:p>
+        </w:tc>
+        <w:tc>
+          <w:tcPr>
+            <w:tcW w:w="1710" w:type="dxa"/>
+            <w:vAlign w:val="center"/>
+          </w:tcPr>
+          <w:p>
+            <w:pPr>
+              <w:rPr>
+                <w:sz w:val="12"/>
+                <w:szCs w:val="12"/>
+              </w:rPr>
+            </w:pPr>
+            <w:r>
+              <w:rPr>
+                <w:sz w:val="12"/>
+                <w:szCs w:val="12"/>
+              </w:rPr>
+              <w:t>[0.6427</w:t>
+            </w:r>
+            <w:r>
+              <w:rPr>
+                <w:sz w:val="12"/>
+                <w:szCs w:val="12"/>
+              </w:rPr>
+              <w:t xml:space="preserve">, </w:t>
+            </w:r>
+            <w:r>
+              <w:rPr>
+                <w:sz w:val="12"/>
+                <w:szCs w:val="12"/>
+              </w:rPr>
+              <w:t>0.9784</w:t>
+            </w:r>
+            <w:r>
+              <w:rPr>
+                <w:sz w:val="12"/>
+                <w:szCs w:val="12"/>
+              </w:rPr>
+              <w:t xml:space="preserve">, </w:t>
+            </w:r>
+            <w:r>
+              <w:rPr>
+                <w:sz w:val="12"/>
+                <w:szCs w:val="12"/>
+              </w:rPr>
+              <w:t>0.9564]</w:t>
+            </w:r>
+          </w:p>
+        </w:tc>
+        <w:tc>
+          <w:tcPr>
+            <w:tcW w:w="1710" w:type="dxa"/>
+            <w:vAlign w:val="center"/>
+          </w:tcPr>
+          <w:p>
+            <w:pPr>
+              <w:rPr>
+                <w:sz w:val="12"/>
+                <w:szCs w:val="12"/>
+              </w:rPr>
+            </w:pPr>
+            <w:r>
+              <w:rPr>
+                <w:sz w:val="12"/>
+                <w:szCs w:val="12"/>
+              </w:rPr>
+              <w:t>[0.4815</w:t>
+            </w:r>
+            <w:r>
+              <w:rPr>
+                <w:sz w:val="12"/>
+                <w:szCs w:val="12"/>
+              </w:rPr>
+              <w:t xml:space="preserve">, </w:t>
+            </w:r>
+            <w:r>
+              <w:rPr>
+                <w:sz w:val="12"/>
+                <w:szCs w:val="12"/>
+              </w:rPr>
+              <w:t>0.9719</w:t>
+            </w:r>
+            <w:r>
+              <w:rPr>
+                <w:sz w:val="12"/>
+                <w:szCs w:val="12"/>
+              </w:rPr>
+              <w:t xml:space="preserve">, </w:t>
+            </w:r>
+            <w:r>
+              <w:rPr>
+                <w:sz w:val="12"/>
+                <w:szCs w:val="12"/>
+              </w:rPr>
+              <w:t>0.9328]</w:t>
+            </w:r>
+          </w:p>
+        </w:tc>
+        <w:tc>
+          <w:tcPr>
+            <w:tcW w:w="1615" w:type="dxa"/>
+            <w:vAlign w:val="center"/>
+          </w:tcPr>
+          <w:p>
+            <w:pPr>
+              <w:rPr>
+                <w:sz w:val="12"/>
+                <w:szCs w:val="12"/>
+              </w:rPr>
+            </w:pPr>
+            <w:r>
+              <w:rPr>
+                <w:sz w:val="12"/>
+                <w:szCs w:val="12"/>
+              </w:rPr>
+              <w:t>[0.4057</w:t>
+            </w:r>
+            <w:r>
+              <w:rPr>
+                <w:sz w:val="12"/>
+                <w:szCs w:val="12"/>
+              </w:rPr>
+              <w:t xml:space="preserve">, </w:t>
+            </w:r>
+            <w:r>
+              <w:rPr>
+                <w:sz w:val="12"/>
+                <w:szCs w:val="12"/>
+              </w:rPr>
+              <w:t>0.9982</w:t>
+            </w:r>
+            <w:r>
+              <w:rPr>
+                <w:sz w:val="12"/>
+                <w:szCs w:val="12"/>
+              </w:rPr>
+              <w:t xml:space="preserve">, </w:t>
+            </w:r>
+            <w:r>
+              <w:rPr>
+                <w:sz w:val="12"/>
+                <w:szCs w:val="12"/>
+              </w:rPr>
+              <w:t>0.9999]</w:t>
+            </w:r>
+          </w:p>
+        </w:tc>
+      </w:tr>
+      <w:tr>
+        <w:tc>
+          <w:tcPr>
+            <w:tcW w:w="805" w:type="dxa"/>
+          </w:tcPr>
+          <w:p>
+            <w:pPr>
+              <w:rPr>
+                <w:sz w:val="20"/>
+                <w:szCs w:val="20"/>
+              </w:rPr>
+            </w:pPr>
+            <w:r>
+              <w:rPr>
+                <w:rStyle w:val="Strong"/>
+                <w:sz w:val="20"/>
+                <w:szCs w:val="20"/>
+              </w:rPr>
+              <w:t>Inst</w:t>
+            </w:r>
+            <w:r>
+              <w:rPr>
+                <w:rStyle w:val="Strong"/>
+                <w:sz w:val="20"/>
+                <w:szCs w:val="20"/>
+              </w:rPr>
+              <w:t xml:space="preserve"> </w:t>
+            </w:r>
+            <w:r>
+              <w:rPr>
+                <w:rStyle w:val="Strong"/>
+                <w:sz w:val="20"/>
+                <w:szCs w:val="20"/>
+              </w:rPr>
+              <w:t>2</w:t>
+            </w:r>
+          </w:p>
+        </w:tc>
+        <w:tc>
+          <w:tcPr>
+            <w:tcW w:w="1800" w:type="dxa"/>
+            <w:vAlign w:val="center"/>
+          </w:tcPr>
+          <w:p>
+            <w:pPr>
+              <w:rPr>
+                <w:sz w:val="12"/>
+                <w:szCs w:val="12"/>
+              </w:rPr>
+            </w:pPr>
+            <w:r>
+              <w:rPr>
+                <w:sz w:val="12"/>
+                <w:szCs w:val="12"/>
+              </w:rPr>
+              <w:t>[0.9889</w:t>
+            </w:r>
+            <w:r>
+              <w:rPr>
+                <w:sz w:val="12"/>
+                <w:szCs w:val="12"/>
+              </w:rPr>
+              <w:t xml:space="preserve">, </w:t>
+            </w:r>
+            <w:r>
+              <w:rPr>
+                <w:sz w:val="12"/>
+                <w:szCs w:val="12"/>
+              </w:rPr>
+              <w:t>0.7900</w:t>
+            </w:r>
+            <w:r>
+              <w:rPr>
+                <w:sz w:val="12"/>
+                <w:szCs w:val="12"/>
+              </w:rPr>
+              <w:t xml:space="preserve">, </w:t>
+            </w:r>
+            <w:r>
+              <w:rPr>
+                <w:sz w:val="12"/>
+                <w:szCs w:val="12"/>
+              </w:rPr>
+              <w:t>0.7981]</w:t>
+            </w:r>
+          </w:p>
+        </w:tc>
+        <w:tc>
+          <w:tcPr>
+            <w:tcW w:w="1710" w:type="dxa"/>
+            <w:vAlign w:val="center"/>
+          </w:tcPr>
+          <w:p>
+            <w:pPr>
+              <w:rPr>
+                <w:sz w:val="12"/>
+                <w:szCs w:val="12"/>
+              </w:rPr>
+            </w:pPr>
             <w:r>
               <w:rPr>
                 <w:sz w:val="12"/>
                 <w:szCs w:val="12"/>
                 <w:highlight w:val="yellow"/>
               </w:rPr>
+              <w:t>[1.0000, 1.0000, 1.0000]</w:t>
+            </w:r>
+          </w:p>
+        </w:tc>
+        <w:tc>
+          <w:tcPr>
+            <w:tcW w:w="1710" w:type="dxa"/>
+            <w:vAlign w:val="center"/>
+          </w:tcPr>
+          <w:p>
+            <w:pPr>
+              <w:rPr>
+                <w:sz w:val="12"/>
+                <w:szCs w:val="12"/>
+              </w:rPr>
+            </w:pPr>
+            <w:r>
+              <w:rPr>
+                <w:sz w:val="12"/>
+                <w:szCs w:val="12"/>
+              </w:rPr>
+              <w:t>[0.7313</w:t>
+            </w:r>
+            <w:r>
+              <w:rPr>
+                <w:sz w:val="12"/>
+                <w:szCs w:val="12"/>
+              </w:rPr>
               <w:t xml:space="preserve">, </w:t>
             </w:r>
             <w:r>
+              <w:rPr>
+                <w:sz w:val="12"/>
+                <w:szCs w:val="12"/>
+              </w:rPr>
+              <w:t>0.6697</w:t>
+            </w:r>
+            <w:r>
+              <w:rPr>
+                <w:sz w:val="12"/>
+                <w:szCs w:val="12"/>
+              </w:rPr>
+              <w:t xml:space="preserve">, </w:t>
+            </w:r>
+            <w:r>
+              <w:rPr>
+                <w:sz w:val="12"/>
+                <w:szCs w:val="12"/>
+              </w:rPr>
+              <w:t>0.6246]</w:t>
+            </w:r>
+          </w:p>
+        </w:tc>
+        <w:tc>
+          <w:tcPr>
+            <w:tcW w:w="1710" w:type="dxa"/>
+            <w:vAlign w:val="center"/>
+          </w:tcPr>
+          <w:p>
+            <w:pPr>
+              <w:rPr>
+                <w:sz w:val="12"/>
+                <w:szCs w:val="12"/>
+              </w:rPr>
+            </w:pPr>
+            <w:r>
+              <w:rPr>
+                <w:sz w:val="12"/>
+                <w:szCs w:val="12"/>
+              </w:rPr>
+              <w:t>[0.5704</w:t>
+            </w:r>
+            <w:r>
+              <w:rPr>
+                <w:sz w:val="12"/>
+                <w:szCs w:val="12"/>
+              </w:rPr>
+              <w:t xml:space="preserve">, </w:t>
+            </w:r>
+            <w:r>
+              <w:rPr>
+                <w:sz w:val="12"/>
+                <w:szCs w:val="12"/>
+              </w:rPr>
+              <w:t>0.9046</w:t>
+            </w:r>
+            <w:r>
+              <w:rPr>
+                <w:sz w:val="12"/>
+                <w:szCs w:val="12"/>
+              </w:rPr>
+              <w:t xml:space="preserve">, </w:t>
+            </w:r>
+            <w:r>
+              <w:rPr>
+                <w:sz w:val="12"/>
+                <w:szCs w:val="12"/>
+              </w:rPr>
+              <w:t>0.9564]</w:t>
+            </w:r>
+          </w:p>
+        </w:tc>
+        <w:tc>
+          <w:tcPr>
+            <w:tcW w:w="1615" w:type="dxa"/>
+            <w:vAlign w:val="center"/>
+          </w:tcPr>
+          <w:p>
+            <w:pPr>
+              <w:rPr>
+                <w:sz w:val="12"/>
+                <w:szCs w:val="12"/>
+              </w:rPr>
+            </w:pPr>
+            <w:r>
+              <w:rPr>
+                <w:sz w:val="12"/>
+                <w:szCs w:val="12"/>
+              </w:rPr>
+              <w:t>[0.4902</w:t>
+            </w:r>
+            <w:r>
+              <w:rPr>
+                <w:sz w:val="12"/>
+                <w:szCs w:val="12"/>
+              </w:rPr>
+              <w:t xml:space="preserve">, </w:t>
+            </w:r>
+            <w:r>
+              <w:rPr>
+                <w:sz w:val="12"/>
+                <w:szCs w:val="12"/>
+              </w:rPr>
+              <w:t>0.7569</w:t>
+            </w:r>
+            <w:r>
+              <w:rPr>
+                <w:sz w:val="12"/>
+                <w:szCs w:val="12"/>
+              </w:rPr>
+              <w:t xml:space="preserve">, </w:t>
+            </w:r>
+            <w:r>
+              <w:rPr>
+                <w:sz w:val="12"/>
+                <w:szCs w:val="12"/>
+              </w:rPr>
+              <w:t>0.7900]</w:t>
+            </w:r>
+          </w:p>
+        </w:tc>
+      </w:tr>
+      <w:tr>
+        <w:tc>
+          <w:tcPr>
+            <w:tcW w:w="805" w:type="dxa"/>
+          </w:tcPr>
+          <w:p>
+            <w:pPr>
+              <w:rPr>
+                <w:sz w:val="20"/>
+                <w:szCs w:val="20"/>
+              </w:rPr>
+            </w:pPr>
+            <w:r>
+              <w:rPr>
+                <w:rStyle w:val="Strong"/>
+                <w:sz w:val="20"/>
+                <w:szCs w:val="20"/>
+              </w:rPr>
+              <w:t>Inst</w:t>
+            </w:r>
+            <w:r>
+              <w:rPr>
+                <w:rStyle w:val="Strong"/>
+                <w:sz w:val="20"/>
+                <w:szCs w:val="20"/>
+              </w:rPr>
+              <w:t xml:space="preserve"> </w:t>
+            </w:r>
+            <w:r>
+              <w:rPr>
+                <w:rStyle w:val="Strong"/>
+                <w:sz w:val="20"/>
+                <w:szCs w:val="20"/>
+              </w:rPr>
+              <w:t>3</w:t>
+            </w:r>
+          </w:p>
+        </w:tc>
+        <w:tc>
+          <w:tcPr>
+            <w:tcW w:w="1800" w:type="dxa"/>
+            <w:vAlign w:val="center"/>
+          </w:tcPr>
+          <w:p>
+            <w:pPr>
+              <w:rPr>
+                <w:sz w:val="12"/>
+                <w:szCs w:val="12"/>
+              </w:rPr>
+            </w:pPr>
+            <w:r>
+              <w:rPr>
+                <w:sz w:val="12"/>
+                <w:szCs w:val="12"/>
+              </w:rPr>
+              <w:t>[0.6427</w:t>
+            </w:r>
+            <w:r>
+              <w:rPr>
+                <w:sz w:val="12"/>
+                <w:szCs w:val="12"/>
+              </w:rPr>
+              <w:t xml:space="preserve">, </w:t>
+            </w:r>
+            <w:r>
+              <w:rPr>
+                <w:sz w:val="12"/>
+                <w:szCs w:val="12"/>
+              </w:rPr>
+              <w:t>0.9784</w:t>
+            </w:r>
+            <w:r>
+              <w:rPr>
+                <w:sz w:val="12"/>
+                <w:szCs w:val="12"/>
+              </w:rPr>
+              <w:t xml:space="preserve">, </w:t>
+            </w:r>
+            <w:r>
+              <w:rPr>
+                <w:sz w:val="12"/>
+                <w:szCs w:val="12"/>
+              </w:rPr>
+              <w:t>0.9564]</w:t>
+            </w:r>
+          </w:p>
+        </w:tc>
+        <w:tc>
+          <w:tcPr>
+            <w:tcW w:w="1710" w:type="dxa"/>
+            <w:vAlign w:val="center"/>
+          </w:tcPr>
+          <w:p>
+            <w:pPr>
+              <w:rPr>
+                <w:sz w:val="12"/>
+                <w:szCs w:val="12"/>
+              </w:rPr>
+            </w:pPr>
+            <w:r>
+              <w:rPr>
+                <w:sz w:val="12"/>
+                <w:szCs w:val="12"/>
+              </w:rPr>
+              <w:t>[0.7313</w:t>
+            </w:r>
+            <w:r>
+              <w:rPr>
+                <w:sz w:val="12"/>
+                <w:szCs w:val="12"/>
+              </w:rPr>
+              <w:t xml:space="preserve">, </w:t>
+            </w:r>
+            <w:r>
+              <w:rPr>
+                <w:sz w:val="12"/>
+                <w:szCs w:val="12"/>
+              </w:rPr>
+              <w:t>0.6697</w:t>
+            </w:r>
+            <w:r>
+              <w:rPr>
+                <w:sz w:val="12"/>
+                <w:szCs w:val="12"/>
+              </w:rPr>
+              <w:t xml:space="preserve">, </w:t>
+            </w:r>
+            <w:r>
+              <w:rPr>
+                <w:sz w:val="12"/>
+                <w:szCs w:val="12"/>
+              </w:rPr>
+              <w:t>0.6246]</w:t>
+            </w:r>
+          </w:p>
+        </w:tc>
+        <w:tc>
+          <w:tcPr>
+            <w:tcW w:w="1710" w:type="dxa"/>
+            <w:vAlign w:val="center"/>
+          </w:tcPr>
+          <w:p>
+            <w:pPr>
               <w:rPr>
                 <w:sz w:val="12"/>
                 <w:szCs w:val="12"/>
                 <w:highlight w:val="yellow"/>
               </w:rPr>
-              <w:t>1.0000</w:t>
-            </w:r>
+            </w:pPr>
             <w:r>
               <w:rPr>
                 <w:sz w:val="12"/>
                 <w:szCs w:val="12"/>
                 <w:highlight w:val="yellow"/>
               </w:rPr>
+              <w:t>[1.0000, 1.0000, 1.0000]</w:t>
+            </w:r>
+          </w:p>
+        </w:tc>
+        <w:tc>
+          <w:tcPr>
+            <w:tcW w:w="1710" w:type="dxa"/>
+            <w:vAlign w:val="center"/>
+          </w:tcPr>
+          <w:p>
+            <w:pPr>
+              <w:rPr>
+                <w:sz w:val="12"/>
+                <w:szCs w:val="12"/>
+              </w:rPr>
+            </w:pPr>
+            <w:r>
+              <w:rPr>
+                <w:sz w:val="12"/>
+                <w:szCs w:val="12"/>
+              </w:rPr>
+              <w:t>[0.9646</w:t>
+            </w:r>
+            <w:r>
+              <w:rPr>
+                <w:sz w:val="12"/>
+                <w:szCs w:val="12"/>
+              </w:rPr>
               <w:t xml:space="preserve">, </w:t>
             </w:r>
             <w:r>
+              <w:rPr>
+                <w:sz w:val="12"/>
+                <w:szCs w:val="12"/>
+              </w:rPr>
+              <w:t>0.9046</w:t>
+            </w:r>
+            <w:r>
+              <w:rPr>
+                <w:sz w:val="12"/>
+                <w:szCs w:val="12"/>
+              </w:rPr>
+              <w:t xml:space="preserve">, </w:t>
+            </w:r>
+            <w:r>
+              <w:rPr>
+                <w:sz w:val="12"/>
+                <w:szCs w:val="12"/>
+              </w:rPr>
+              <w:t>0.7981]</w:t>
+            </w:r>
+          </w:p>
+        </w:tc>
+        <w:tc>
+          <w:tcPr>
+            <w:tcW w:w="1615" w:type="dxa"/>
+            <w:vAlign w:val="center"/>
+          </w:tcPr>
+          <w:p>
+            <w:pPr>
+              <w:rPr>
+                <w:sz w:val="12"/>
+                <w:szCs w:val="12"/>
+              </w:rPr>
+            </w:pPr>
+            <w:r>
+              <w:rPr>
+                <w:sz w:val="12"/>
+                <w:szCs w:val="12"/>
+              </w:rPr>
+              <w:t>[0.9220</w:t>
+            </w:r>
+            <w:r>
+              <w:rPr>
+                <w:sz w:val="12"/>
+                <w:szCs w:val="12"/>
+              </w:rPr>
+              <w:t xml:space="preserve">, </w:t>
+            </w:r>
+            <w:r>
+              <w:rPr>
+                <w:sz w:val="12"/>
+                <w:szCs w:val="12"/>
+              </w:rPr>
+              <w:t>0.9889</w:t>
+            </w:r>
+            <w:r>
+              <w:rPr>
+                <w:sz w:val="12"/>
+                <w:szCs w:val="12"/>
+              </w:rPr>
+              <w:t xml:space="preserve">, </w:t>
+            </w:r>
+            <w:r>
+              <w:rPr>
+                <w:sz w:val="12"/>
+                <w:szCs w:val="12"/>
+              </w:rPr>
+              <w:t>0.9606]</w:t>
+            </w:r>
+          </w:p>
+        </w:tc>
+      </w:tr>
+      <w:tr>
+        <w:tc>
+          <w:tcPr>
+            <w:tcW w:w="805" w:type="dxa"/>
+          </w:tcPr>
+          <w:p>
+            <w:pPr>
+              <w:rPr>
+                <w:sz w:val="20"/>
+                <w:szCs w:val="20"/>
+              </w:rPr>
+            </w:pPr>
+            <w:r>
+              <w:rPr>
+                <w:rStyle w:val="Strong"/>
+                <w:sz w:val="20"/>
+                <w:szCs w:val="20"/>
+              </w:rPr>
+              <w:t>Inst</w:t>
+            </w:r>
+            <w:r>
+              <w:rPr>
+                <w:rStyle w:val="Strong"/>
+                <w:sz w:val="20"/>
+                <w:szCs w:val="20"/>
+              </w:rPr>
+              <w:t xml:space="preserve"> </w:t>
+            </w:r>
+            <w:r>
+              <w:rPr>
+                <w:rStyle w:val="Strong"/>
+                <w:sz w:val="20"/>
+                <w:szCs w:val="20"/>
+              </w:rPr>
+              <w:t>4</w:t>
+            </w:r>
+          </w:p>
+        </w:tc>
+        <w:tc>
+          <w:tcPr>
+            <w:tcW w:w="1800" w:type="dxa"/>
+            <w:vAlign w:val="center"/>
+          </w:tcPr>
+          <w:p>
+            <w:pPr>
+              <w:rPr>
+                <w:sz w:val="12"/>
+                <w:szCs w:val="12"/>
+              </w:rPr>
+            </w:pPr>
+            <w:r>
+              <w:rPr>
+                <w:sz w:val="12"/>
+                <w:szCs w:val="12"/>
+              </w:rPr>
+              <w:t>[0.4815</w:t>
+            </w:r>
+            <w:r>
+              <w:rPr>
+                <w:sz w:val="12"/>
+                <w:szCs w:val="12"/>
+              </w:rPr>
+              <w:t xml:space="preserve">, </w:t>
+            </w:r>
+            <w:r>
+              <w:rPr>
+                <w:sz w:val="12"/>
+                <w:szCs w:val="12"/>
+              </w:rPr>
+              <w:t>0.9719</w:t>
+            </w:r>
+            <w:r>
+              <w:rPr>
+                <w:sz w:val="12"/>
+                <w:szCs w:val="12"/>
+              </w:rPr>
+              <w:t xml:space="preserve">, </w:t>
+            </w:r>
+            <w:r>
+              <w:rPr>
+                <w:sz w:val="12"/>
+                <w:szCs w:val="12"/>
+              </w:rPr>
+              <w:t>0.9328]</w:t>
+            </w:r>
+          </w:p>
+        </w:tc>
+        <w:tc>
+          <w:tcPr>
+            <w:tcW w:w="1710" w:type="dxa"/>
+            <w:vAlign w:val="center"/>
+          </w:tcPr>
+          <w:p>
+            <w:pPr>
+              <w:rPr>
+                <w:sz w:val="12"/>
+                <w:szCs w:val="12"/>
+              </w:rPr>
+            </w:pPr>
+            <w:r>
+              <w:rPr>
+                <w:sz w:val="12"/>
+                <w:szCs w:val="12"/>
+              </w:rPr>
+              <w:t>[0.5704</w:t>
+            </w:r>
+            <w:r>
+              <w:rPr>
+                <w:sz w:val="12"/>
+                <w:szCs w:val="12"/>
+              </w:rPr>
+              <w:t xml:space="preserve">, </w:t>
+            </w:r>
+            <w:r>
+              <w:rPr>
+                <w:sz w:val="12"/>
+                <w:szCs w:val="12"/>
+              </w:rPr>
+              <w:t>0.9046</w:t>
+            </w:r>
+            <w:r>
+              <w:rPr>
+                <w:sz w:val="12"/>
+                <w:szCs w:val="12"/>
+              </w:rPr>
+              <w:t xml:space="preserve">, </w:t>
+            </w:r>
+            <w:r>
+              <w:rPr>
+                <w:sz w:val="12"/>
+                <w:szCs w:val="12"/>
+              </w:rPr>
+              <w:t>0.9564]</w:t>
+            </w:r>
+          </w:p>
+        </w:tc>
+        <w:tc>
+          <w:tcPr>
+            <w:tcW w:w="1710" w:type="dxa"/>
+            <w:vAlign w:val="center"/>
+          </w:tcPr>
+          <w:p>
+            <w:pPr>
+              <w:rPr>
+                <w:sz w:val="12"/>
+                <w:szCs w:val="12"/>
+              </w:rPr>
+            </w:pPr>
+            <w:r>
+              <w:rPr>
+                <w:sz w:val="12"/>
+                <w:szCs w:val="12"/>
+              </w:rPr>
+              <w:t>[0.9646</w:t>
+            </w:r>
+            <w:r>
+              <w:rPr>
+                <w:sz w:val="12"/>
+                <w:szCs w:val="12"/>
+              </w:rPr>
+              <w:t xml:space="preserve">, </w:t>
+            </w:r>
+            <w:r>
+              <w:rPr>
+                <w:sz w:val="12"/>
+                <w:szCs w:val="12"/>
+              </w:rPr>
+              <w:t>0.9046</w:t>
+            </w:r>
+            <w:r>
+              <w:rPr>
+                <w:sz w:val="12"/>
+                <w:szCs w:val="12"/>
+              </w:rPr>
+              <w:t xml:space="preserve">, </w:t>
+            </w:r>
+            <w:r>
+              <w:rPr>
+                <w:sz w:val="12"/>
+                <w:szCs w:val="12"/>
+              </w:rPr>
+              <w:t>0.7981]</w:t>
+            </w:r>
+          </w:p>
+        </w:tc>
+        <w:tc>
+          <w:tcPr>
+            <w:tcW w:w="1710" w:type="dxa"/>
+            <w:vAlign w:val="center"/>
+          </w:tcPr>
+          <w:p>
+            <w:pPr>
               <w:rPr>
                 <w:sz w:val="12"/>
                 <w:szCs w:val="12"/>
                 <w:highlight w:val="yellow"/>
               </w:rPr>
-              <w:t>1.0000]</w:t>
-            </w:r>
-          </w:p>
-        </w:tc>
-        <w:tc>
-          <w:tcPr>
-            <w:tcW w:w="1710" w:type="dxa"/>
-            <w:vAlign w:val="center"/>
-          </w:tcPr>
-          <w:p>
-            <w:pPr>
-              <w:rPr>
-                <w:sz w:val="12"/>
-                <w:szCs w:val="12"/>
-              </w:rPr>
-            </w:pPr>
-            <w:r>
-              <w:rPr>
-                <w:sz w:val="12"/>
-                <w:szCs w:val="12"/>
-              </w:rPr>
-              <w:t>[0.9889</w:t>
-            </w:r>
-            <w:r>
-              <w:rPr>
-                <w:sz w:val="12"/>
-                <w:szCs w:val="12"/>
-              </w:rPr>
-              <w:t xml:space="preserve">, </w:t>
-            </w:r>
-            <w:r>
-              <w:rPr>
-                <w:sz w:val="12"/>
-                <w:szCs w:val="12"/>
-              </w:rPr>
-              <w:t>0.7900</w:t>
-            </w:r>
-            <w:r>
-              <w:rPr>
-                <w:sz w:val="12"/>
-                <w:szCs w:val="12"/>
-              </w:rPr>
-              <w:t xml:space="preserve">, </w:t>
-            </w:r>
-            <w:r>
-              <w:rPr>
-                <w:sz w:val="12"/>
-                <w:szCs w:val="12"/>
-              </w:rPr>
-              <w:t>0.7981]</w:t>
-            </w:r>
-          </w:p>
-        </w:tc>
-        <w:tc>
-          <w:tcPr>
-            <w:tcW w:w="1710" w:type="dxa"/>
-            <w:vAlign w:val="center"/>
-          </w:tcPr>
-          <w:p>
-            <w:pPr>
-              <w:rPr>
-                <w:sz w:val="12"/>
-                <w:szCs w:val="12"/>
-              </w:rPr>
-            </w:pPr>
-            <w:r>
-              <w:rPr>
-                <w:sz w:val="12"/>
-                <w:szCs w:val="12"/>
-              </w:rPr>
-              <w:t>[0.6427</w:t>
-            </w:r>
-            <w:r>
-              <w:rPr>
-                <w:sz w:val="12"/>
-                <w:szCs w:val="12"/>
-              </w:rPr>
-              <w:t xml:space="preserve">, </w:t>
-            </w:r>
-            <w:r>
-              <w:rPr>
-                <w:sz w:val="12"/>
-                <w:szCs w:val="12"/>
-              </w:rPr>
-              <w:t>0.9784</w:t>
-            </w:r>
-            <w:r>
-              <w:rPr>
-                <w:sz w:val="12"/>
-                <w:szCs w:val="12"/>
-              </w:rPr>
-              <w:t xml:space="preserve">, </w:t>
-            </w:r>
-            <w:r>
-              <w:rPr>
-                <w:sz w:val="12"/>
-                <w:szCs w:val="12"/>
-              </w:rPr>
-              <w:t>0.9564]</w:t>
-            </w:r>
-          </w:p>
-        </w:tc>
-        <w:tc>
-          <w:tcPr>
-            <w:tcW w:w="1710" w:type="dxa"/>
-            <w:vAlign w:val="center"/>
-          </w:tcPr>
-          <w:p>
-            <w:pPr>
-              <w:rPr>
-                <w:sz w:val="12"/>
-                <w:szCs w:val="12"/>
-              </w:rPr>
-            </w:pPr>
-            <w:r>
-              <w:rPr>
-                <w:sz w:val="12"/>
-                <w:szCs w:val="12"/>
-              </w:rPr>
-              <w:t>[0.4815</w:t>
-            </w:r>
-            <w:r>
-              <w:rPr>
-                <w:sz w:val="12"/>
-                <w:szCs w:val="12"/>
-              </w:rPr>
-              <w:t xml:space="preserve">, </w:t>
-            </w:r>
-            <w:r>
-              <w:rPr>
-                <w:sz w:val="12"/>
-                <w:szCs w:val="12"/>
-              </w:rPr>
-              <w:t>0.9719</w:t>
-            </w:r>
-            <w:r>
-              <w:rPr>
-                <w:sz w:val="12"/>
-                <w:szCs w:val="12"/>
-              </w:rPr>
-              <w:t xml:space="preserve">, </w:t>
-            </w:r>
-            <w:r>
-              <w:rPr>
-                <w:sz w:val="12"/>
-                <w:szCs w:val="12"/>
-              </w:rPr>
-              <w:t>0.9328]</w:t>
-            </w:r>
-          </w:p>
-        </w:tc>
-        <w:tc>
-          <w:tcPr>
-            <w:tcW w:w="1615" w:type="dxa"/>
-            <w:vAlign w:val="center"/>
-          </w:tcPr>
-          <w:p>
-            <w:pPr>
-              <w:rPr>
-                <w:sz w:val="12"/>
-                <w:szCs w:val="12"/>
-              </w:rPr>
-            </w:pPr>
-            <w:r>
-              <w:rPr>
-                <w:sz w:val="12"/>
-                <w:szCs w:val="12"/>
-              </w:rPr>
-              <w:t>[0.4057</w:t>
-            </w:r>
-            <w:r>
-              <w:rPr>
-                <w:sz w:val="12"/>
-                <w:szCs w:val="12"/>
-              </w:rPr>
-              <w:t xml:space="preserve">, </w:t>
-            </w:r>
-            <w:r>
-              <w:rPr>
-                <w:sz w:val="12"/>
-                <w:szCs w:val="12"/>
-              </w:rPr>
-              <w:t>0.9982</w:t>
-            </w:r>
-            <w:r>
-              <w:rPr>
-                <w:sz w:val="12"/>
-                <w:szCs w:val="12"/>
-              </w:rPr>
-              <w:t xml:space="preserve">, </w:t>
-            </w:r>
-            <w:r>
-              <w:rPr>
-                <w:sz w:val="12"/>
-                <w:szCs w:val="12"/>
-              </w:rPr>
-              <w:t>0.9999]</w:t>
-            </w:r>
-          </w:p>
-        </w:tc>
-      </w:tr>
-      <w:tr>
-        <w:tc>
-          <w:tcPr>
-            <w:tcW w:w="805" w:type="dxa"/>
-          </w:tcPr>
-          <w:p>
-            <w:pPr>
-              <w:rPr>
-                <w:sz w:val="20"/>
-                <w:szCs w:val="20"/>
-              </w:rPr>
-            </w:pPr>
-            <w:r>
-              <w:rPr>
-                <w:rStyle w:val="Strong"/>
-                <w:sz w:val="20"/>
-                <w:szCs w:val="20"/>
-              </w:rPr>
-              <w:t>Inst</w:t>
-            </w:r>
-            <w:r>
-              <w:rPr>
-                <w:rStyle w:val="Strong"/>
-                <w:sz w:val="20"/>
-                <w:szCs w:val="20"/>
-              </w:rPr>
-              <w:t xml:space="preserve"> </w:t>
-            </w:r>
-            <w:r>
-              <w:rPr>
-                <w:rStyle w:val="Strong"/>
-                <w:sz w:val="20"/>
-                <w:szCs w:val="20"/>
-              </w:rPr>
-              <w:t>2</w:t>
-            </w:r>
-          </w:p>
-        </w:tc>
-        <w:tc>
-          <w:tcPr>
-            <w:tcW w:w="1800" w:type="dxa"/>
-            <w:vAlign w:val="center"/>
-          </w:tcPr>
-          <w:p>
-            <w:pPr>
-              <w:rPr>
-                <w:sz w:val="12"/>
-                <w:szCs w:val="12"/>
-              </w:rPr>
-            </w:pPr>
-            <w:r>
-              <w:rPr>
-                <w:sz w:val="12"/>
-                <w:szCs w:val="12"/>
-              </w:rPr>
-              <w:t>[0.9889</w:t>
-            </w:r>
-            <w:r>
-              <w:rPr>
-                <w:sz w:val="12"/>
-                <w:szCs w:val="12"/>
-              </w:rPr>
-              <w:t xml:space="preserve">, </w:t>
-            </w:r>
-            <w:r>
-              <w:rPr>
-                <w:sz w:val="12"/>
-                <w:szCs w:val="12"/>
-              </w:rPr>
-              <w:t>0.7900</w:t>
-            </w:r>
-            <w:r>
-              <w:rPr>
-                <w:sz w:val="12"/>
-                <w:szCs w:val="12"/>
-              </w:rPr>
-              <w:t xml:space="preserve">, </w:t>
-            </w:r>
-            <w:r>
-              <w:rPr>
-                <w:sz w:val="12"/>
-                <w:szCs w:val="12"/>
-              </w:rPr>
-              <w:t>0.7981]</w:t>
-            </w:r>
-          </w:p>
-        </w:tc>
-        <w:tc>
-          <w:tcPr>
-            <w:tcW w:w="1710" w:type="dxa"/>
-            <w:vAlign w:val="center"/>
-          </w:tcPr>
-          <w:p>
-            <w:pPr>
-              <w:rPr>
-                <w:sz w:val="12"/>
-                <w:szCs w:val="12"/>
-              </w:rPr>
             </w:pPr>
             <w:r>
               <w:rPr>
@@ -14221,7 +15811,7 @@
         </w:tc>
         <w:tc>
           <w:tcPr>
-            <w:tcW w:w="1710" w:type="dxa"/>
+            <w:tcW w:w="1615" w:type="dxa"/>
             <w:vAlign w:val="center"/>
           </w:tcPr>
           <w:p>
@@ -14236,7 +15826,7 @@
                 <w:sz w:val="12"/>
                 <w:szCs w:val="12"/>
               </w:rPr>
-              <w:t>[0.7313</w:t>
+              <w:t>[0.9910</w:t>
             </w:r>
             <w:r>
               <w:rPr>
@@ -14250,7 +15840,7 @@
                 <w:sz w:val="12"/>
                 <w:szCs w:val="12"/>
               </w:rPr>
-              <w:t>0.6697</w:t>
+              <w:t>0.9564</w:t>
             </w:r>
             <w:r>
               <w:rPr>
@@ -14264,105 +15854,7 @@
                 <w:sz w:val="12"/>
                 <w:szCs w:val="12"/>
               </w:rPr>
-              <w:t>0.6246]</w:t>
-            </w:r>
-          </w:p>
-        </w:tc>
-        <w:tc>
-          <w:tcPr>
-            <w:tcW w:w="1710" w:type="dxa"/>
-            <w:vAlign w:val="center"/>
-          </w:tcPr>
-          <w:p>
-            <w:pPr>
-              <w:rPr>
-                <w:sz w:val="12"/>
-                <w:szCs w:val="12"/>
-              </w:rPr>
-            </w:pPr>
-            <w:r>
-              <w:rPr>
-                <w:sz w:val="12"/>
-                <w:szCs w:val="12"/>
-              </w:rPr>
-              <w:t>[0.5704</w:t>
-            </w:r>
-            <w:r>
-              <w:rPr>
-                <w:sz w:val="12"/>
-                <w:szCs w:val="12"/>
-              </w:rPr>
-              <w:t xml:space="preserve">, </w:t>
-            </w:r>
-            <w:r>
-              <w:rPr>
-                <w:sz w:val="12"/>
-                <w:szCs w:val="12"/>
-              </w:rPr>
-              <w:t>0.9046</w:t>
-            </w:r>
-            <w:r>
-              <w:rPr>
-                <w:sz w:val="12"/>
-                <w:szCs w:val="12"/>
-              </w:rPr>
-              <w:t xml:space="preserve">, </w:t>
-            </w:r>
-            <w:r>
-              <w:rPr>
-                <w:sz w:val="12"/>
-                <w:szCs w:val="12"/>
-              </w:rPr>
-              <w:t>0.9564]</w:t>
-            </w:r>
-          </w:p>
-        </w:tc>
-        <w:tc>
-          <w:tcPr>
-            <w:tcW w:w="1615" w:type="dxa"/>
-            <w:vAlign w:val="center"/>
-          </w:tcPr>
-          <w:p>
-            <w:pPr>
-              <w:rPr>
-                <w:sz w:val="12"/>
-                <w:szCs w:val="12"/>
-              </w:rPr>
-            </w:pPr>
-            <w:r>
-              <w:rPr>
-                <w:sz w:val="12"/>
-                <w:szCs w:val="12"/>
-              </w:rPr>
-              <w:t>[0.4902</w:t>
-            </w:r>
-            <w:r>
-              <w:rPr>
-                <w:sz w:val="12"/>
-                <w:szCs w:val="12"/>
-              </w:rPr>
-              <w:t xml:space="preserve">, </w:t>
-            </w:r>
-            <w:r>
-              <w:rPr>
-                <w:sz w:val="12"/>
-                <w:szCs w:val="12"/>
-              </w:rPr>
-              <w:t>0.7569</w:t>
-            </w:r>
-            <w:r>
-              <w:rPr>
-                <w:sz w:val="12"/>
-                <w:szCs w:val="12"/>
-              </w:rPr>
-              <w:t xml:space="preserve">, </w:t>
-            </w:r>
-            <w:r>
-              <w:rPr>
-                <w:sz w:val="12"/>
-                <w:szCs w:val="12"/>
-              </w:rPr>
-              <w:t>0.7900]</w:t>
+              <w:t>0.9275]</w:t>
             </w:r>
           </w:p>
         </w:tc>
@@ -14379,6 +15871,7 @@
                 <w:szCs w:val="20"/>
               </w:rPr>
             </w:pPr>
+            <w:proofErr w:type="gramStart"/>
             <w:r>
               <w:rPr>
                 <w:rStyle w:val="Strong"/>
@@ -14401,524 +15894,9 @@
                 <w:sz w:val="20"/>
                 <w:szCs w:val="20"/>
               </w:rPr>
-              <w:t>3</w:t>
-            </w:r>
-          </w:p>
-        </w:tc>
-        <w:tc>
-          <w:tcPr>
-            <w:tcW w:w="1800" w:type="dxa"/>
-            <w:vAlign w:val="center"/>
-          </w:tcPr>
-          <w:p>
-            <w:pPr>
-              <w:rPr>
-                <w:sz w:val="12"/>
-                <w:szCs w:val="12"/>
-              </w:rPr>
-            </w:pPr>
-            <w:r>
-              <w:rPr>
-                <w:sz w:val="12"/>
-                <w:szCs w:val="12"/>
-              </w:rPr>
-              <w:t>[0.6427</w:t>
-            </w:r>
-            <w:r>
-              <w:rPr>
-                <w:sz w:val="12"/>
-                <w:szCs w:val="12"/>
-              </w:rPr>
-              <w:t xml:space="preserve">, </w:t>
-            </w:r>
-            <w:r>
-              <w:rPr>
-                <w:sz w:val="12"/>
-                <w:szCs w:val="12"/>
-              </w:rPr>
-              <w:t>0.9784</w:t>
-            </w:r>
-            <w:r>
-              <w:rPr>
-                <w:sz w:val="12"/>
-                <w:szCs w:val="12"/>
-              </w:rPr>
-              <w:t xml:space="preserve">, </w:t>
-            </w:r>
-            <w:r>
-              <w:rPr>
-                <w:sz w:val="12"/>
-                <w:szCs w:val="12"/>
-              </w:rPr>
-              <w:t>0.9564]</w:t>
-            </w:r>
-          </w:p>
-        </w:tc>
-        <w:tc>
-          <w:tcPr>
-            <w:tcW w:w="1710" w:type="dxa"/>
-            <w:vAlign w:val="center"/>
-          </w:tcPr>
-          <w:p>
-            <w:pPr>
-              <w:rPr>
-                <w:sz w:val="12"/>
-                <w:szCs w:val="12"/>
-              </w:rPr>
-            </w:pPr>
-            <w:r>
-              <w:rPr>
-                <w:sz w:val="12"/>
-                <w:szCs w:val="12"/>
-              </w:rPr>
-              <w:t>[0.7313</w:t>
-            </w:r>
-            <w:r>
-              <w:rPr>
-                <w:sz w:val="12"/>
-                <w:szCs w:val="12"/>
-              </w:rPr>
-              <w:t xml:space="preserve">, </w:t>
-            </w:r>
-            <w:r>
-              <w:rPr>
-                <w:sz w:val="12"/>
-                <w:szCs w:val="12"/>
-              </w:rPr>
-              <w:t>0.6697</w:t>
-            </w:r>
-            <w:r>
-              <w:rPr>
-                <w:sz w:val="12"/>
-                <w:szCs w:val="12"/>
-              </w:rPr>
-              <w:t xml:space="preserve">, </w:t>
-            </w:r>
-            <w:r>
-              <w:rPr>
-                <w:sz w:val="12"/>
-                <w:szCs w:val="12"/>
-              </w:rPr>
-              <w:t>0.6246]</w:t>
-            </w:r>
-          </w:p>
-        </w:tc>
-        <w:tc>
-          <w:tcPr>
-            <w:tcW w:w="1710" w:type="dxa"/>
-            <w:vAlign w:val="center"/>
-          </w:tcPr>
-          <w:p>
-            <w:pPr>
-              <w:rPr>
-                <w:sz w:val="12"/>
-                <w:szCs w:val="12"/>
-                <w:highlight w:val="yellow"/>
-              </w:rPr>
-            </w:pPr>
-            <w:r>
-              <w:rPr>
-                <w:sz w:val="12"/>
-                <w:szCs w:val="12"/>
-                <w:highlight w:val="yellow"/>
-              </w:rPr>
-              <w:t>[1.0000, 1.0000, 1.0000]</w:t>
-            </w:r>
-          </w:p>
-        </w:tc>
-        <w:tc>
-          <w:tcPr>
-            <w:tcW w:w="1710" w:type="dxa"/>
-            <w:vAlign w:val="center"/>
-          </w:tcPr>
-          <w:p>
-            <w:pPr>
-              <w:rPr>
-                <w:sz w:val="12"/>
-                <w:szCs w:val="12"/>
-              </w:rPr>
-            </w:pPr>
-            <w:r>
-              <w:rPr>
-                <w:sz w:val="12"/>
-                <w:szCs w:val="12"/>
-              </w:rPr>
-              <w:t>[0.9646</w:t>
-            </w:r>
-            <w:r>
-              <w:rPr>
-                <w:sz w:val="12"/>
-                <w:szCs w:val="12"/>
-              </w:rPr>
-              <w:t xml:space="preserve">, </w:t>
-            </w:r>
-            <w:r>
-              <w:rPr>
-                <w:sz w:val="12"/>
-                <w:szCs w:val="12"/>
-              </w:rPr>
-              <w:t>0.9046</w:t>
-            </w:r>
-            <w:r>
-              <w:rPr>
-                <w:sz w:val="12"/>
-                <w:szCs w:val="12"/>
-              </w:rPr>
-              <w:t xml:space="preserve">, </w:t>
-            </w:r>
-            <w:r>
-              <w:rPr>
-                <w:sz w:val="12"/>
-                <w:szCs w:val="12"/>
-              </w:rPr>
-              <w:t>0.7981]</w:t>
-            </w:r>
-          </w:p>
-        </w:tc>
-        <w:tc>
-          <w:tcPr>
-            <w:tcW w:w="1615" w:type="dxa"/>
-            <w:vAlign w:val="center"/>
-          </w:tcPr>
-          <w:p>
-            <w:pPr>
-              <w:rPr>
-                <w:sz w:val="12"/>
-                <w:szCs w:val="12"/>
-              </w:rPr>
-            </w:pPr>
-            <w:r>
-              <w:rPr>
-                <w:sz w:val="12"/>
-                <w:szCs w:val="12"/>
-              </w:rPr>
-              <w:t>[0.9220</w:t>
-            </w:r>
-            <w:r>
-              <w:rPr>
-                <w:sz w:val="12"/>
-                <w:szCs w:val="12"/>
-              </w:rPr>
-              <w:t xml:space="preserve">, </w:t>
-            </w:r>
-            <w:r>
-              <w:rPr>
-                <w:sz w:val="12"/>
-                <w:szCs w:val="12"/>
-              </w:rPr>
-              <w:t>0.9889</w:t>
-            </w:r>
-            <w:r>
-              <w:rPr>
-                <w:sz w:val="12"/>
-                <w:szCs w:val="12"/>
-              </w:rPr>
-              <w:t xml:space="preserve">, </w:t>
-            </w:r>
-            <w:r>
-              <w:rPr>
-                <w:sz w:val="12"/>
-                <w:szCs w:val="12"/>
-              </w:rPr>
-              <w:t>0.9606]</w:t>
-            </w:r>
-          </w:p>
-        </w:tc>
-      </w:tr>
-      <w:tr>
-        <w:tc>
-          <w:tcPr>
-            <w:tcW w:w="805" w:type="dxa"/>
-          </w:tcPr>
-          <w:p>
-            <w:pPr>
-              <w:rPr>
-                <w:sz w:val="20"/>
-                <w:szCs w:val="20"/>
-              </w:rPr>
-            </w:pPr>
-            <w:r>
-              <w:rPr>
-                <w:rStyle w:val="Strong"/>
-                <w:sz w:val="20"/>
-                <w:szCs w:val="20"/>
-              </w:rPr>
-              <w:t>Inst</w:t>
-            </w:r>
-            <w:r>
-              <w:rPr>
-                <w:rStyle w:val="Strong"/>
-                <w:sz w:val="20"/>
-                <w:szCs w:val="20"/>
-              </w:rPr>
-              <w:t xml:space="preserve"> </w:t>
-            </w:r>
-            <w:r>
-              <w:rPr>
-                <w:rStyle w:val="Strong"/>
-                <w:sz w:val="20"/>
-                <w:szCs w:val="20"/>
-              </w:rPr>
-              <w:t>4</w:t>
-            </w:r>
-          </w:p>
-        </w:tc>
-        <w:tc>
-          <w:tcPr>
-            <w:tcW w:w="1800" w:type="dxa"/>
-            <w:vAlign w:val="center"/>
-          </w:tcPr>
-          <w:p>
-            <w:pPr>
-              <w:rPr>
-                <w:sz w:val="12"/>
-                <w:szCs w:val="12"/>
-              </w:rPr>
-            </w:pPr>
-            <w:r>
-              <w:rPr>
-                <w:sz w:val="12"/>
-                <w:szCs w:val="12"/>
-              </w:rPr>
-              <w:t>[0.4815</w:t>
-            </w:r>
-            <w:r>
-              <w:rPr>
-                <w:sz w:val="12"/>
-                <w:szCs w:val="12"/>
-              </w:rPr>
-              <w:t xml:space="preserve">, </w:t>
-            </w:r>
-            <w:r>
-              <w:rPr>
-                <w:sz w:val="12"/>
-                <w:szCs w:val="12"/>
-              </w:rPr>
-              <w:t>0.9719</w:t>
-            </w:r>
-            <w:r>
-              <w:rPr>
-                <w:sz w:val="12"/>
-                <w:szCs w:val="12"/>
-              </w:rPr>
-              <w:t xml:space="preserve">, </w:t>
-            </w:r>
-            <w:r>
-              <w:rPr>
-                <w:sz w:val="12"/>
-                <w:szCs w:val="12"/>
-              </w:rPr>
-              <w:t>0.9328]</w:t>
-            </w:r>
-          </w:p>
-        </w:tc>
-        <w:tc>
-          <w:tcPr>
-            <w:tcW w:w="1710" w:type="dxa"/>
-            <w:vAlign w:val="center"/>
-          </w:tcPr>
-          <w:p>
-            <w:pPr>
-              <w:rPr>
-                <w:sz w:val="12"/>
-                <w:szCs w:val="12"/>
-              </w:rPr>
-            </w:pPr>
-            <w:r>
-              <w:rPr>
-                <w:sz w:val="12"/>
-                <w:szCs w:val="12"/>
-              </w:rPr>
-              <w:t>[0.5704</w:t>
-            </w:r>
-            <w:r>
-              <w:rPr>
-                <w:sz w:val="12"/>
-                <w:szCs w:val="12"/>
-              </w:rPr>
-              <w:t xml:space="preserve">, </w:t>
-            </w:r>
-            <w:r>
-              <w:rPr>
-                <w:sz w:val="12"/>
-                <w:szCs w:val="12"/>
-              </w:rPr>
-              <w:t>0.9046</w:t>
-            </w:r>
-            <w:r>
-              <w:rPr>
-                <w:sz w:val="12"/>
-                <w:szCs w:val="12"/>
-              </w:rPr>
-              <w:t xml:space="preserve">, </w:t>
-            </w:r>
-            <w:r>
-              <w:rPr>
-                <w:sz w:val="12"/>
-                <w:szCs w:val="12"/>
-              </w:rPr>
-              <w:t>0.9564]</w:t>
-            </w:r>
-          </w:p>
-        </w:tc>
-        <w:tc>
-          <w:tcPr>
-            <w:tcW w:w="1710" w:type="dxa"/>
-            <w:vAlign w:val="center"/>
-          </w:tcPr>
-          <w:p>
-            <w:pPr>
-              <w:rPr>
-                <w:sz w:val="12"/>
-                <w:szCs w:val="12"/>
-              </w:rPr>
-            </w:pPr>
-            <w:r>
-              <w:rPr>
-                <w:sz w:val="12"/>
-                <w:szCs w:val="12"/>
-              </w:rPr>
-              <w:t>[0.9646</w:t>
-            </w:r>
-            <w:r>
-              <w:rPr>
-                <w:sz w:val="12"/>
-                <w:szCs w:val="12"/>
-              </w:rPr>
-              <w:t xml:space="preserve">, </w:t>
-            </w:r>
-            <w:r>
-              <w:rPr>
-                <w:sz w:val="12"/>
-                <w:szCs w:val="12"/>
-              </w:rPr>
-              <w:t>0.9046</w:t>
-            </w:r>
-            <w:r>
-              <w:rPr>
-                <w:sz w:val="12"/>
-                <w:szCs w:val="12"/>
-              </w:rPr>
-              <w:t xml:space="preserve">, </w:t>
-            </w:r>
-            <w:r>
-              <w:rPr>
-                <w:sz w:val="12"/>
-                <w:szCs w:val="12"/>
-              </w:rPr>
-              <w:t>0.7981]</w:t>
-            </w:r>
-          </w:p>
-        </w:tc>
-        <w:tc>
-          <w:tcPr>
-            <w:tcW w:w="1710" w:type="dxa"/>
-            <w:vAlign w:val="center"/>
-          </w:tcPr>
-          <w:p>
-            <w:pPr>
-              <w:rPr>
-                <w:sz w:val="12"/>
-                <w:szCs w:val="12"/>
-                <w:highlight w:val="yellow"/>
-              </w:rPr>
-            </w:pPr>
-            <w:r>
-              <w:rPr>
-                <w:sz w:val="12"/>
-                <w:szCs w:val="12"/>
-                <w:highlight w:val="yellow"/>
-              </w:rPr>
-              <w:t>[1.0000, 1.0000, 1.0000]</w:t>
-            </w:r>
-          </w:p>
-        </w:tc>
-        <w:tc>
-          <w:tcPr>
-            <w:tcW w:w="1615" w:type="dxa"/>
-            <w:vAlign w:val="center"/>
-          </w:tcPr>
-          <w:p>
-            <w:pPr>
-              <w:rPr>
-                <w:sz w:val="12"/>
-                <w:szCs w:val="12"/>
-              </w:rPr>
-            </w:pPr>
-            <w:r>
-              <w:rPr>
-                <w:sz w:val="12"/>
-                <w:szCs w:val="12"/>
-              </w:rPr>
-              <w:t>[0.9910</w:t>
-            </w:r>
-            <w:r>
-              <w:rPr>
-                <w:sz w:val="12"/>
-                <w:szCs w:val="12"/>
-              </w:rPr>
-              <w:t xml:space="preserve">, </w:t>
-            </w:r>
-            <w:r>
-              <w:rPr>
-                <w:sz w:val="12"/>
-                <w:szCs w:val="12"/>
-              </w:rPr>
-              <w:t>0.9564</w:t>
-            </w:r>
-            <w:r>
-              <w:rPr>
-                <w:sz w:val="12"/>
-                <w:szCs w:val="12"/>
-              </w:rPr>
-              <w:t xml:space="preserve">, </w:t>
-            </w:r>
-            <w:r>
-              <w:rPr>
-                <w:sz w:val="12"/>
-                <w:szCs w:val="12"/>
-              </w:rPr>
-              <w:t>0.9275]</w:t>
-            </w:r>
-          </w:p>
-        </w:tc>
-      </w:tr>
-      <w:tr>
-        <w:tc>
-          <w:tcPr>
-            <w:tcW w:w="805" w:type="dxa"/>
-          </w:tcPr>
-          <w:p>
-            <w:pPr>
-              <w:rPr>
-                <w:sz w:val="20"/>
-                <w:szCs w:val="20"/>
-              </w:rPr>
-            </w:pPr>
-            <w:r>
-              <w:rPr>
-                <w:rStyle w:val="Strong"/>
-                <w:sz w:val="20"/>
-                <w:szCs w:val="20"/>
-              </w:rPr>
-              <w:t>Inst</w:t>
-            </w:r>
-            <w:r>
-              <w:rPr>
-                <w:rStyle w:val="Strong"/>
-                <w:sz w:val="20"/>
-                <w:szCs w:val="20"/>
-              </w:rPr>
-              <w:t xml:space="preserve"> </w:t>
-            </w:r>
-            <w:r>
-              <w:rPr>
-                <w:rStyle w:val="Strong"/>
-                <w:sz w:val="20"/>
-                <w:szCs w:val="20"/>
-              </w:rPr>
               <w:t xml:space="preserve"> 5</w:t>
             </w:r>
+            <w:proofErr w:type="gramEnd"/>
           </w:p>
         </w:tc>
         <w:tc>
@@ -15147,9 +16125,16 @@
       <w:pPr>
         <w:pStyle w:val="Heading3"/>
       </w:pPr>
+      <w:bookmarkStart w:id="16" w:name="_Toc198908057"/>
       <w:r>
-        <w:t>Gaussian similarity with product tnorm</w:t>
+        <w:t xml:space="preserve">Gaussian similarity with product </w:t>
       </w:r>
+      <w:proofErr w:type="spellStart"/>
+      <w:r>
+        <w:t>tnorm</w:t>
+      </w:r>
+      <w:bookmarkEnd w:id="16"/>
+      <w:proofErr w:type="spellEnd"/>
     </w:p>
     <w:tbl>
       <w:tblPr>
@@ -15812,6 +16797,7 @@
                 <w:szCs w:val="20"/>
               </w:rPr>
             </w:pPr>
+            <w:proofErr w:type="gramStart"/>
             <w:r>
               <w:rPr>
                 <w:rStyle w:val="Strong"/>
@@ -15836,6 +16822,7 @@
               </w:rPr>
               <w:t xml:space="preserve"> 5</w:t>
             </w:r>
+            <w:proofErr w:type="gramEnd"/>
           </w:p>
         </w:tc>
         <w:tc>
@@ -15945,9 +16932,16 @@
       <w:pPr>
         <w:pStyle w:val="Heading3"/>
       </w:pPr>
+      <w:bookmarkStart w:id="17" w:name="_Toc198908058"/>
       <w:r>
-        <w:t>Gaussian similarity with minimum tnorm</w:t>
+        <w:t xml:space="preserve">Gaussian similarity with minimum </w:t>
       </w:r>
+      <w:proofErr w:type="spellStart"/>
+      <w:r>
+        <w:t>tnorm</w:t>
+      </w:r>
+      <w:bookmarkEnd w:id="17"/>
+      <w:proofErr w:type="spellEnd"/>
     </w:p>
     <w:tbl>
       <w:tblPr>
@@ -16615,6 +17609,7 @@
                 <w:szCs w:val="20"/>
               </w:rPr>
             </w:pPr>
+            <w:proofErr w:type="gramStart"/>
             <w:r>
               <w:rPr>
                 <w:rStyle w:val="Strong"/>
@@ -16639,6 +17634,7 @@
               </w:rPr>
               <w:t xml:space="preserve"> 5</w:t>
             </w:r>
+            <w:proofErr w:type="gramEnd"/>
           </w:p>
         </w:tc>
         <w:tc>
@@ -16751,16 +17747,25 @@
       <w:pPr>
         <w:pStyle w:val="Heading3"/>
       </w:pPr>
+      <w:bookmarkStart w:id="18" w:name="_Toc198908059"/>
       <w:r>
         <w:lastRenderedPageBreak/>
         <w:t xml:space="preserve">Gaussian similarity with </w:t>
       </w:r>
+      <w:proofErr w:type="spellStart"/>
       <w:r>
         <w:t>luk</w:t>
       </w:r>
+      <w:proofErr w:type="spellEnd"/>
       <w:r>
-        <w:t xml:space="preserve"> tnorm</w:t>
+        <w:t xml:space="preserve"> </w:t>
       </w:r>
+      <w:proofErr w:type="spellStart"/>
+      <w:r>
+        <w:t>tnorm</w:t>
+      </w:r>
+      <w:bookmarkEnd w:id="18"/>
+      <w:proofErr w:type="spellEnd"/>
     </w:p>
     <w:tbl>
       <w:tblPr>
@@ -17343,6 +18348,7 @@
                 <w:szCs w:val="20"/>
               </w:rPr>
             </w:pPr>
+            <w:proofErr w:type="gramStart"/>
             <w:r>
               <w:rPr>
                 <w:rStyle w:val="Strong"/>
@@ -17367,6 +18373,7 @@
               </w:rPr>
               <w:t xml:space="preserve"> 5</w:t>
             </w:r>
+            <w:proofErr w:type="gramEnd"/>
           </w:p>
         </w:tc>
         <w:tc>
@@ -17476,7 +18483,7 @@
       <w:pPr>
         <w:pStyle w:val="Heading1"/>
       </w:pPr>
-      <w:bookmarkStart w:id="11" w:name="_Toc198568968"/>
+      <w:bookmarkStart w:id="19" w:name="_Toc198908060"/>
       <w:r>
         <w:lastRenderedPageBreak/>
         <w:t>Lower and Upper approximations</w:t>
@@ -17484,17 +18491,17 @@
       <w:r>
         <w:t xml:space="preserve"> (ITFRS)</w:t>
       </w:r>
-      <w:bookmarkEnd w:id="11"/>
+      <w:bookmarkEnd w:id="19"/>
     </w:p>
     <w:p>
       <w:pPr>
         <w:pStyle w:val="Heading2"/>
       </w:pPr>
-      <w:bookmarkStart w:id="12" w:name="_Toc198568969"/>
+      <w:bookmarkStart w:id="20" w:name="_Toc198908061"/>
       <w:r>
         <w:t>y (labels)</w:t>
       </w:r>
-      <w:bookmarkEnd w:id="12"/>
+      <w:bookmarkEnd w:id="20"/>
     </w:p>
     <w:tbl>
       <w:tblPr>
@@ -17686,17 +18693,19 @@
       <w:r>
         <w:t> </w:t>
       </w:r>
-      <w:bookmarkStart w:id="13" w:name="_Toc198568970"/>
+      <w:bookmarkStart w:id="21" w:name="_Toc198908062"/>
+      <w:proofErr w:type="spellStart"/>
       <w:r>
         <w:t>label_mask</w:t>
       </w:r>
       <w:r>
         <w:t>s</w:t>
       </w:r>
+      <w:proofErr w:type="spellEnd"/>
       <w:r>
         <w:t xml:space="preserve"> (b)</w:t>
       </w:r>
-      <w:bookmarkEnd w:id="13"/>
+      <w:bookmarkEnd w:id="21"/>
     </w:p>
     <w:p/>
     <w:tbl>
@@ -18168,14 +19177,16 @@
       <w:pPr>
         <w:pStyle w:val="Heading2"/>
       </w:pPr>
-      <w:bookmarkStart w:id="14" w:name="_Toc198568971"/>
+      <w:bookmarkStart w:id="22" w:name="_Toc198908063"/>
+      <w:proofErr w:type="spellStart"/>
       <w:r>
         <w:t>similarity_matrix</w:t>
       </w:r>
+      <w:proofErr w:type="spellEnd"/>
       <w:r>
         <w:t xml:space="preserve"> (a)</w:t>
       </w:r>
-      <w:bookmarkEnd w:id="14"/>
+      <w:bookmarkEnd w:id="22"/>
     </w:p>
     <w:tbl>
       <w:tblPr>
@@ -18670,7 +19681,7 @@
       <w:pPr>
         <w:pStyle w:val="Heading2"/>
       </w:pPr>
-      <w:bookmarkStart w:id="15" w:name="_Toc198568972"/>
+      <w:bookmarkStart w:id="23" w:name="_Toc198908064"/>
       <w:r>
         <w:t>Interim 1</w:t>
       </w:r>
@@ -18686,7 +19697,7 @@
       <w:r>
         <w:t>sim</w:t>
       </w:r>
-      <w:bookmarkEnd w:id="15"/>
+      <w:bookmarkEnd w:id="23"/>
     </w:p>
     <w:tbl>
       <w:tblPr>
@@ -19183,7 +20194,7 @@
       <w:pPr>
         <w:pStyle w:val="Heading2"/>
       </w:pPr>
-      <w:bookmarkStart w:id="16" w:name="_Toc198568973"/>
+      <w:bookmarkStart w:id="24" w:name="_Toc198908065"/>
       <w:r>
         <w:t xml:space="preserve">Interim </w:t>
       </w:r>
@@ -19202,7 +20213,7 @@
       <w:r>
         <w:t>A(y)</w:t>
       </w:r>
-      <w:bookmarkEnd w:id="16"/>
+      <w:bookmarkEnd w:id="24"/>
     </w:p>
     <w:tbl>
       <w:tblPr>
@@ -19696,11 +20707,11 @@
       <w:pPr>
         <w:pStyle w:val="Heading2"/>
       </w:pPr>
-      <w:bookmarkStart w:id="17" w:name="_Toc198568974"/>
+      <w:bookmarkStart w:id="25" w:name="_Toc198908066"/>
       <w:r>
         <w:t>Interim 1 - sim + A(y)</w:t>
       </w:r>
-      <w:bookmarkEnd w:id="17"/>
+      <w:bookmarkEnd w:id="25"/>
     </w:p>
     <w:tbl>
       <w:tblPr>
@@ -20195,11 +21206,24 @@
       <w:pPr>
         <w:pStyle w:val="Heading2"/>
       </w:pPr>
-      <w:bookmarkStart w:id="18" w:name="_Toc198568975"/>
+      <w:bookmarkStart w:id="26" w:name="_Toc198908067"/>
+      <w:proofErr w:type="gramStart"/>
       <w:r>
-        <w:t>Luk Implicator results</w:t>
+        <w:t>Luk</w:t>
       </w:r>
-      <w:bookmarkEnd w:id="18"/>
+      <w:proofErr w:type="gramEnd"/>
+      <w:r>
+        <w:t xml:space="preserve"> </w:t>
+      </w:r>
+      <w:proofErr w:type="spellStart"/>
+      <w:r>
+        <w:t>Implicator</w:t>
+      </w:r>
+      <w:proofErr w:type="spellEnd"/>
+      <w:r>
+        <w:t xml:space="preserve"> results</w:t>
+      </w:r>
+      <w:bookmarkEnd w:id="26"/>
     </w:p>
     <w:tbl>
       <w:tblPr>
@@ -20694,12 +21718,20 @@
       <w:pPr>
         <w:pStyle w:val="Heading2"/>
       </w:pPr>
-      <w:bookmarkStart w:id="19" w:name="_Toc198568976"/>
+      <w:bookmarkStart w:id="27" w:name="_Toc198908068"/>
       <w:r>
         <w:lastRenderedPageBreak/>
-        <w:t>KD Implicator results</w:t>
+        <w:t xml:space="preserve">KD </w:t>
       </w:r>
-      <w:bookmarkEnd w:id="19"/>
+      <w:proofErr w:type="spellStart"/>
+      <w:r>
+        <w:t>Implicator</w:t>
+      </w:r>
+      <w:proofErr w:type="spellEnd"/>
+      <w:r>
+        <w:t xml:space="preserve"> results</w:t>
+      </w:r>
+      <w:bookmarkEnd w:id="27"/>
     </w:p>
     <w:tbl>
       <w:tblPr>
@@ -21206,11 +22238,19 @@
       <w:pPr>
         <w:pStyle w:val="Heading2"/>
       </w:pPr>
-      <w:bookmarkStart w:id="20" w:name="_Toc198568977"/>
+      <w:bookmarkStart w:id="28" w:name="_Toc198908069"/>
       <w:r>
-        <w:t>Reichenbach Implicator results</w:t>
+        <w:t xml:space="preserve">Reichenbach </w:t>
       </w:r>
-      <w:bookmarkEnd w:id="20"/>
+      <w:proofErr w:type="spellStart"/>
+      <w:r>
+        <w:t>Implicator</w:t>
+      </w:r>
+      <w:proofErr w:type="spellEnd"/>
+      <w:r>
+        <w:t xml:space="preserve"> results</w:t>
+      </w:r>
+      <w:bookmarkEnd w:id="28"/>
     </w:p>
     <w:tbl>
       <w:tblPr>
@@ -21772,11 +22812,19 @@
       <w:pPr>
         <w:pStyle w:val="Heading2"/>
       </w:pPr>
-      <w:bookmarkStart w:id="21" w:name="_Toc198568978"/>
+      <w:bookmarkStart w:id="29" w:name="_Toc198908070"/>
       <w:r>
-        <w:t>Goedel Implicator results</w:t>
+        <w:t xml:space="preserve">Goedel </w:t>
       </w:r>
-      <w:bookmarkEnd w:id="21"/>
+      <w:proofErr w:type="spellStart"/>
+      <w:r>
+        <w:t>Implicator</w:t>
+      </w:r>
+      <w:proofErr w:type="spellEnd"/>
+      <w:r>
+        <w:t xml:space="preserve"> results</w:t>
+      </w:r>
+      <w:bookmarkEnd w:id="29"/>
     </w:p>
     <w:tbl>
       <w:tblPr>
@@ -22319,11 +23367,19 @@
       <w:pPr>
         <w:pStyle w:val="Heading2"/>
       </w:pPr>
-      <w:bookmarkStart w:id="22" w:name="_Toc198568979"/>
+      <w:bookmarkStart w:id="30" w:name="_Toc198908071"/>
       <w:r>
-        <w:t>Gaines Implicator results</w:t>
+        <w:t xml:space="preserve">Gaines </w:t>
       </w:r>
-      <w:bookmarkEnd w:id="22"/>
+      <w:proofErr w:type="spellStart"/>
+      <w:r>
+        <w:t>Implicator</w:t>
+      </w:r>
+      <w:proofErr w:type="spellEnd"/>
+      <w:r>
+        <w:t xml:space="preserve"> results</w:t>
+      </w:r>
+      <w:bookmarkEnd w:id="30"/>
     </w:p>
     <w:tbl>
       <w:tblPr>
@@ -22857,7 +23913,15 @@
         <w:t>Inf</w:t>
       </w:r>
       <w:r>
-        <w:t xml:space="preserve"> which is basically a minimum, to exclude the same instance from calculations we don’t need anything because the diagonal is set to 1.0 which is ignored by min operator. </w:t>
+        <w:t xml:space="preserve"> which is basically a minimum, to exclude the same instance from calculations we don’t need anything because the diagonal is set to 1.0 which is ignored by </w:t>
+      </w:r>
+      <w:proofErr w:type="gramStart"/>
+      <w:r>
+        <w:t>min</w:t>
+      </w:r>
+      <w:proofErr w:type="gramEnd"/>
+      <w:r>
+        <w:t xml:space="preserve"> operator. </w:t>
       </w:r>
       <w:r>
         <w:t>To be sure all is correct, inside code, we set main diagonal to 1.0</w:t>
@@ -22872,17 +23936,38 @@
         <w:t xml:space="preserve"> </w:t>
       </w:r>
       <w:r>
-        <w:t>approximation, we calculate sup which is basically a maximum, to exclude the same instance from calculations we need to set the main diagonal to 0.0 which is ignored by max operator.</w:t>
+        <w:t xml:space="preserve">approximation, we calculate </w:t>
+      </w:r>
+      <w:proofErr w:type="gramStart"/>
+      <w:r>
+        <w:t>sup</w:t>
+      </w:r>
+      <w:proofErr w:type="gramEnd"/>
+      <w:r>
+        <w:t xml:space="preserve"> which is basically a maximum, to exclude the same instance from calculations we need to set the main diagonal to 0.0 which is ignored by max operator.</w:t>
       </w:r>
       <w:r>
         <w:t xml:space="preserve"> </w:t>
       </w:r>
       <w:r>
-        <w:t xml:space="preserve"> Otherwise all upper approxamation</w:t>
+        <w:t xml:space="preserve"> </w:t>
+      </w:r>
+      <w:proofErr w:type="gramStart"/>
+      <w:r>
+        <w:t>Otherwise</w:t>
+      </w:r>
+      <w:proofErr w:type="gramEnd"/>
+      <w:r>
+        <w:t xml:space="preserve"> all upper </w:t>
+      </w:r>
+      <w:proofErr w:type="spellStart"/>
+      <w:r>
+        <w:t>approxamation</w:t>
       </w:r>
       <w:r>
         <w:t>s</w:t>
       </w:r>
+      <w:proofErr w:type="spellEnd"/>
       <w:r>
         <w:t xml:space="preserve"> will be 1.0</w:t>
       </w:r>
@@ -22896,11 +23981,16 @@
       <w:pPr>
         <w:pStyle w:val="Heading2"/>
       </w:pPr>
-      <w:bookmarkStart w:id="23" w:name="_Toc198568980"/>
+      <w:bookmarkStart w:id="31" w:name="_Toc198908072"/>
       <w:r>
-        <w:t>Lower approximation with all Implicators</w:t>
+        <w:t xml:space="preserve">Lower approximation with all </w:t>
       </w:r>
-      <w:bookmarkEnd w:id="23"/>
+      <w:proofErr w:type="spellStart"/>
+      <w:r>
+        <w:t>Implicators</w:t>
+      </w:r>
+      <w:bookmarkEnd w:id="31"/>
+      <w:proofErr w:type="spellEnd"/>
     </w:p>
     <w:tbl>
       <w:tblPr>
@@ -23007,6 +24097,7 @@
             <w:vAlign w:val="center"/>
           </w:tcPr>
           <w:p>
+            <w:proofErr w:type="spellStart"/>
             <w:r>
               <w:rPr>
                 <w:rStyle w:val="Strong"/>
@@ -23019,6 +24110,7 @@
               </w:rPr>
               <w:t>ichenbach</w:t>
             </w:r>
+            <w:proofErr w:type="spellEnd"/>
           </w:p>
         </w:tc>
         <w:tc>
@@ -23401,26 +24493,38 @@
       <w:pPr>
         <w:pStyle w:val="Heading2"/>
       </w:pPr>
-      <w:bookmarkStart w:id="24" w:name="_Toc198568981"/>
+      <w:bookmarkStart w:id="32" w:name="_Toc198908073"/>
       <w:r>
         <w:t xml:space="preserve">Min and product </w:t>
       </w:r>
       <w:r>
-        <w:t>t-norm(</w:t>
+        <w:t>t-</w:t>
       </w:r>
+      <w:proofErr w:type="gramStart"/>
+      <w:r>
+        <w:t>norm(</w:t>
+      </w:r>
+      <w:proofErr w:type="spellStart"/>
+      <w:proofErr w:type="gramEnd"/>
       <w:r>
         <w:t>similarity_matrix</w:t>
       </w:r>
+      <w:proofErr w:type="spellEnd"/>
       <w:r>
         <w:t xml:space="preserve">, </w:t>
       </w:r>
+      <w:proofErr w:type="spellStart"/>
       <w:r>
         <w:t>label_mask</w:t>
       </w:r>
       <w:r>
-        <w:t>s)</w:t>
+        <w:t>s</w:t>
       </w:r>
-      <w:bookmarkEnd w:id="24"/>
+      <w:proofErr w:type="spellEnd"/>
+      <w:r>
+        <w:t>)</w:t>
+      </w:r>
+      <w:bookmarkEnd w:id="32"/>
     </w:p>
     <w:tbl>
       <w:tblPr>
@@ -23982,7 +25086,25 @@
           <w:bCs/>
           <w:highlight w:val="yellow"/>
         </w:rPr>
-        <w:t>NOTE: min and product tnorm give the same results</w:t>
+        <w:t xml:space="preserve">NOTE: min and product </w:t>
+      </w:r>
+      <w:proofErr w:type="spellStart"/>
+      <w:r>
+        <w:rPr>
+          <w:b/>
+          <w:bCs/>
+          <w:highlight w:val="yellow"/>
+        </w:rPr>
+        <w:t>tnorm</w:t>
+      </w:r>
+      <w:proofErr w:type="spellEnd"/>
+      <w:r>
+        <w:rPr>
+          <w:b/>
+          <w:bCs/>
+          <w:highlight w:val="yellow"/>
+        </w:rPr>
+        <w:t xml:space="preserve"> give the same results</w:t>
       </w:r>
     </w:p>
     <w:p>
@@ -23998,7 +25120,25 @@
           <w:bCs/>
           <w:highlight w:val="yellow"/>
         </w:rPr>
-        <w:t>Main diagonal is set to 0.0 so that sup operator ignores the information of the same instance</w:t>
+        <w:t xml:space="preserve">Main diagonal is set to 0.0 so that </w:t>
+      </w:r>
+      <w:proofErr w:type="gramStart"/>
+      <w:r>
+        <w:rPr>
+          <w:b/>
+          <w:bCs/>
+          <w:highlight w:val="yellow"/>
+        </w:rPr>
+        <w:t>sup</w:t>
+      </w:r>
+      <w:proofErr w:type="gramEnd"/>
+      <w:r>
+        <w:rPr>
+          <w:b/>
+          <w:bCs/>
+          <w:highlight w:val="yellow"/>
+        </w:rPr>
+        <w:t xml:space="preserve"> operator ignores the information of the same instance</w:t>
       </w:r>
     </w:p>
     <w:p/>
@@ -24007,11 +25147,11 @@
       <w:pPr>
         <w:pStyle w:val="Heading2"/>
       </w:pPr>
-      <w:bookmarkStart w:id="25" w:name="_Toc198568982"/>
+      <w:bookmarkStart w:id="33" w:name="_Toc198908074"/>
       <w:r>
         <w:t>Upper approximations</w:t>
       </w:r>
-      <w:bookmarkEnd w:id="25"/>
+      <w:bookmarkEnd w:id="33"/>
     </w:p>
     <w:tbl>
       <w:tblPr>
@@ -24432,6 +25572,123 @@
         </w:tc>
       </w:tr>
     </w:tbl>
+    <w:p/>
+    <w:p/>
+    <w:p>
+      <w:pPr>
+        <w:pStyle w:val="Heading1"/>
+      </w:pPr>
+      <w:proofErr w:type="spellStart"/>
+      <w:r>
+        <w:t>OWA_weights</w:t>
+      </w:r>
+      <w:proofErr w:type="spellEnd"/>
+      <w:r>
+        <w:t xml:space="preserve"> data for test</w:t>
+      </w:r>
+    </w:p>
+    <w:p>
+      <w:r>
+        <w:t xml:space="preserve"> owa_infimum_weights_linear_len_5 = </w:t>
+      </w:r>
+      <w:proofErr w:type="spellStart"/>
+      <w:proofErr w:type="gramStart"/>
+      <w:r>
+        <w:t>np.array</w:t>
+      </w:r>
+      <w:proofErr w:type="spellEnd"/>
+      <w:proofErr w:type="gramEnd"/>
+      <w:r>
+        <w:t>([0.06666667, 0.13333333, 0.2, 0.26666667, 0.33333333])</w:t>
+      </w:r>
+    </w:p>
+    <w:p>
+      <w:r>
+        <w:t xml:space="preserve">        owa_infimum_weights_linear_len_10 = </w:t>
+      </w:r>
+      <w:proofErr w:type="spellStart"/>
+      <w:proofErr w:type="gramStart"/>
+      <w:r>
+        <w:t>np.array</w:t>
+      </w:r>
+      <w:proofErr w:type="spellEnd"/>
+      <w:proofErr w:type="gramEnd"/>
+      <w:r>
+        <w:t xml:space="preserve">([0.01818182, 0.03636364, 0.05454545, </w:t>
+      </w:r>
+      <w:proofErr w:type="gramStart"/>
+      <w:r>
+        <w:t>0.07272727, 0.09090909, 0.10909091, 0.12727273, 0.14545455, 0.16363636, 0.18181818</w:t>
+      </w:r>
+      <w:proofErr w:type="gramEnd"/>
+      <w:r>
+        <w:t>])</w:t>
+      </w:r>
+    </w:p>
+    <w:p>
+      <w:r>
+        <w:t xml:space="preserve">        </w:t>
+      </w:r>
+    </w:p>
+    <w:p>
+      <w:r>
+        <w:t xml:space="preserve">        owa_suprimum_weights_linear_len_8 = </w:t>
+      </w:r>
+      <w:proofErr w:type="spellStart"/>
+      <w:proofErr w:type="gramStart"/>
+      <w:r>
+        <w:t>np.array</w:t>
+      </w:r>
+      <w:proofErr w:type="spellEnd"/>
+      <w:proofErr w:type="gramEnd"/>
+      <w:r>
+        <w:t xml:space="preserve">([0.22222222, </w:t>
+      </w:r>
+      <w:proofErr w:type="gramStart"/>
+      <w:r>
+        <w:t>0.19444444, 0.16666667, 0.13888889, 0.11111111, 0.08333333, 0.05555556, 0.02777778</w:t>
+      </w:r>
+      <w:proofErr w:type="gramEnd"/>
+      <w:r>
+        <w:t>])</w:t>
+      </w:r>
+    </w:p>
+    <w:p>
+      <w:r>
+        <w:t xml:space="preserve">        owa_supriimum_weights_linear_len_13 = </w:t>
+      </w:r>
+      <w:proofErr w:type="spellStart"/>
+      <w:proofErr w:type="gramStart"/>
+      <w:r>
+        <w:t>np.array</w:t>
+      </w:r>
+      <w:proofErr w:type="spellEnd"/>
+      <w:proofErr w:type="gramEnd"/>
+      <w:r>
+        <w:t>([0.14285714, 0.13186813, 0.12087912, 0.10989011, 0.0989011</w:t>
+      </w:r>
+      <w:proofErr w:type="gramStart"/>
+      <w:r>
+        <w:t>,  0.08791209</w:t>
+      </w:r>
+      <w:proofErr w:type="gramEnd"/>
+      <w:r>
+        <w:t>, 0.07692308, 0.06593407, 0.05494505, 0.04395604, 0.03296703, 0.02197802, 0.01098901])</w:t>
+      </w:r>
+    </w:p>
+    <w:p/>
+    <w:p/>
+    <w:p/>
+    <w:p>
+      <w:r>
+        <w:t xml:space="preserve">        </w:t>
+      </w:r>
+    </w:p>
+    <w:p/>
+    <w:p/>
+    <w:p/>
+    <w:p/>
+    <w:p/>
     <w:p/>
     <w:p/>
     <w:sectPr>
@@ -25143,7 +26400,6 @@
   <w:style w:type="character" w:default="1" w:styleId="DefaultParagraphFont">
     <w:name w:val="Default Paragraph Font"/>
     <w:uiPriority w:val="1"/>
-    <w:semiHidden/>
     <w:unhideWhenUsed/>
   </w:style>
   <w:style w:type="table" w:default="1" w:styleId="TableNormal">
@@ -25540,6 +26796,19 @@
       <w:ind w:left="240"/>
     </w:pPr>
   </w:style>
+  <w:style w:type="paragraph" w:styleId="TOC3">
+    <w:name w:val="toc 3"/>
+    <w:basedOn w:val="Normal"/>
+    <w:next w:val="Normal"/>
+    <w:autoRedefine/>
+    <w:uiPriority w:val="39"/>
+    <w:unhideWhenUsed/>
+    <w:rsid w:val="00044E01"/>
+    <w:pPr>
+      <w:spacing w:after="100"/>
+      <w:ind w:left="480"/>
+    </w:pPr>
+  </w:style>
 </w:styles>
 </file>
 

</xml_diff>

<commit_message>
interim commit for FRSMOTE
</commit_message>
<xml_diff>
--- a/tests/Data_calculations.docx
+++ b/tests/Data_calculations.docx
@@ -17,21 +17,13 @@
     </w:p>
     <w:p>
       <w:r>
-        <w:t xml:space="preserve">For </w:t>
-      </w:r>
-      <w:proofErr w:type="spellStart"/>
-      <w:r>
-        <w:t>F</w:t>
+        <w:t>For F</w:t>
       </w:r>
       <w:r>
         <w:t>Rs</w:t>
       </w:r>
       <w:r>
-        <w:t>utils</w:t>
-      </w:r>
-      <w:proofErr w:type="spellEnd"/>
-      <w:r>
-        <w:t xml:space="preserve"> library (</w:t>
+        <w:t>utils library (</w:t>
       </w:r>
       <w:r>
         <w:t>https://github.com/mehi64/FR</w:t>
@@ -120,7 +112,6 @@
               </w:rPr>
               <w:t>Date (</w:t>
             </w:r>
-            <w:proofErr w:type="spellStart"/>
             <w:proofErr w:type="gramStart"/>
             <w:r>
               <w:rPr>
@@ -131,7 +122,6 @@
               </w:rPr>
               <w:t>dd.mm.YYYY</w:t>
             </w:r>
-            <w:proofErr w:type="spellEnd"/>
             <w:proofErr w:type="gramEnd"/>
             <w:r>
               <w:rPr>
@@ -233,13 +223,8 @@
               <w:t>-</w:t>
             </w:r>
             <w:r>
-              <w:t xml:space="preserve">norm, </w:t>
-            </w:r>
-            <w:proofErr w:type="spellStart"/>
-            <w:r>
-              <w:t>implicator</w:t>
-            </w:r>
-            <w:proofErr w:type="spellEnd"/>
+              <w:t>norm, implicator</w:t>
+            </w:r>
             <w:r>
               <w:t xml:space="preserve"> test</w:t>
             </w:r>
@@ -417,10 +402,7 @@
               <w:jc w:val="center"/>
             </w:pPr>
             <w:r>
-              <w:t xml:space="preserve">Added data for </w:t>
-            </w:r>
-            <w:r>
-              <w:t>VQRS</w:t>
+              <w:t>Added data for VQRS</w:t>
             </w:r>
           </w:p>
         </w:tc>
@@ -5472,13 +5454,11 @@
         <w:pStyle w:val="Heading1"/>
       </w:pPr>
       <w:bookmarkStart w:id="0" w:name="_Toc199076017"/>
-      <w:proofErr w:type="spellStart"/>
       <w:r>
         <w:lastRenderedPageBreak/>
         <w:t>Implicators</w:t>
       </w:r>
       <w:bookmarkEnd w:id="0"/>
-      <w:proofErr w:type="spellEnd"/>
     </w:p>
     <w:p>
       <w:pPr>
@@ -5782,7 +5762,6 @@
                 <w:szCs w:val="16"/>
               </w:rPr>
             </w:pPr>
-            <w:proofErr w:type="spellStart"/>
             <w:r>
               <w:rPr>
                 <w:b/>
@@ -5792,7 +5771,6 @@
               </w:rPr>
               <w:t>reichenbach</w:t>
             </w:r>
-            <w:proofErr w:type="spellEnd"/>
           </w:p>
           <w:p>
             <w:pPr>
@@ -7689,13 +7667,8 @@
         <w:pStyle w:val="Heading1"/>
       </w:pPr>
       <w:bookmarkStart w:id="3" w:name="_Toc199076019"/>
-      <w:proofErr w:type="spellStart"/>
       <w:r>
-        <w:t>OWA_weights</w:t>
-      </w:r>
-      <w:proofErr w:type="spellEnd"/>
-      <w:r>
-        <w:t xml:space="preserve"> data for test</w:t>
+        <w:t>OWA_weights data for test</w:t>
       </w:r>
       <w:bookmarkEnd w:id="3"/>
     </w:p>
@@ -7703,12 +7676,10 @@
       <w:r>
         <w:t xml:space="preserve"> owa_infimum_weights_linear_len_5 = </w:t>
       </w:r>
-      <w:proofErr w:type="spellStart"/>
       <w:proofErr w:type="gramStart"/>
       <w:r>
         <w:t>np.array</w:t>
       </w:r>
-      <w:proofErr w:type="spellEnd"/>
       <w:proofErr w:type="gramEnd"/>
       <w:r>
         <w:t>([0.06666667, 0.13333333, 0.2, 0.26666667, 0.33333333])</w:t>
@@ -7718,12 +7689,10 @@
       <w:r>
         <w:t xml:space="preserve">        owa_infimum_weights_linear_len_10 = </w:t>
       </w:r>
-      <w:proofErr w:type="spellStart"/>
       <w:proofErr w:type="gramStart"/>
       <w:r>
         <w:t>np.array</w:t>
       </w:r>
-      <w:proofErr w:type="spellEnd"/>
       <w:proofErr w:type="gramEnd"/>
       <w:r>
         <w:t xml:space="preserve">([0.01818182, 0.03636364, 0.05454545, </w:t>
@@ -7746,12 +7715,10 @@
       <w:r>
         <w:t xml:space="preserve">        owa_suprimum_weights_linear_len_8 = </w:t>
       </w:r>
-      <w:proofErr w:type="spellStart"/>
       <w:proofErr w:type="gramStart"/>
       <w:r>
         <w:t>np.array</w:t>
       </w:r>
-      <w:proofErr w:type="spellEnd"/>
       <w:proofErr w:type="gramEnd"/>
       <w:r>
         <w:t xml:space="preserve">([0.22222222, </w:t>
@@ -7769,12 +7736,10 @@
       <w:r>
         <w:t xml:space="preserve">        owa_supriimum_weights_linear_len_13 = </w:t>
       </w:r>
-      <w:proofErr w:type="spellStart"/>
       <w:proofErr w:type="gramStart"/>
       <w:r>
         <w:t>np.array</w:t>
       </w:r>
-      <w:proofErr w:type="spellEnd"/>
       <w:proofErr w:type="gramEnd"/>
       <w:r>
         <w:t>([0.14285714, 0.13186813, 0.12087912, 0.10989011, 0.0989011</w:t>
@@ -7906,7 +7871,6 @@
                 <w:szCs w:val="16"/>
               </w:rPr>
             </w:pPr>
-            <w:proofErr w:type="spellStart"/>
             <w:r>
               <w:rPr>
                 <w:sz w:val="16"/>
@@ -7914,7 +7878,6 @@
               </w:rPr>
               <w:t>a+b</w:t>
             </w:r>
-            <w:proofErr w:type="spellEnd"/>
           </w:p>
         </w:tc>
         <w:tc>
@@ -7985,44 +7948,47 @@
                 <w:sz w:val="16"/>
                 <w:szCs w:val="16"/>
               </w:rPr>
-              <w:t xml:space="preserve">Min </w:t>
-            </w:r>
-            <w:proofErr w:type="spellStart"/>
-            <w:r>
+              <w:t>Min tnorm</w:t>
+            </w:r>
+          </w:p>
+        </w:tc>
+        <w:tc>
+          <w:tcPr>
+            <w:tcW w:w="1096" w:type="dxa"/>
+          </w:tcPr>
+          <w:p>
+            <w:pPr>
               <w:rPr>
                 <w:b/>
                 <w:bCs/>
                 <w:sz w:val="16"/>
                 <w:szCs w:val="16"/>
               </w:rPr>
-              <w:t>tnorm</w:t>
-            </w:r>
-            <w:proofErr w:type="spellEnd"/>
-          </w:p>
-        </w:tc>
-        <w:tc>
-          <w:tcPr>
-            <w:tcW w:w="1096" w:type="dxa"/>
-          </w:tcPr>
-          <w:p>
-            <w:pPr>
+            </w:pPr>
+            <w:r>
               <w:rPr>
                 <w:b/>
                 <w:bCs/>
                 <w:sz w:val="16"/>
                 <w:szCs w:val="16"/>
               </w:rPr>
-            </w:pPr>
-            <w:r>
+              <w:t>Product tnorn</w:t>
+            </w:r>
+          </w:p>
+        </w:tc>
+        <w:tc>
+          <w:tcPr>
+            <w:tcW w:w="1170" w:type="dxa"/>
+          </w:tcPr>
+          <w:p>
+            <w:pPr>
               <w:rPr>
                 <w:b/>
                 <w:bCs/>
                 <w:sz w:val="16"/>
                 <w:szCs w:val="16"/>
               </w:rPr>
-              <w:t xml:space="preserve">Product </w:t>
-            </w:r>
-            <w:proofErr w:type="spellStart"/>
+            </w:pPr>
             <w:r>
               <w:rPr>
                 <w:b/>
@@ -8030,44 +7996,8 @@
                 <w:sz w:val="16"/>
                 <w:szCs w:val="16"/>
               </w:rPr>
-              <w:t>tnorn</w:t>
-            </w:r>
-            <w:proofErr w:type="spellEnd"/>
-          </w:p>
-        </w:tc>
-        <w:tc>
-          <w:tcPr>
-            <w:tcW w:w="1170" w:type="dxa"/>
-          </w:tcPr>
-          <w:p>
-            <w:pPr>
-              <w:rPr>
-                <w:b/>
-                <w:bCs/>
-                <w:sz w:val="16"/>
-                <w:szCs w:val="16"/>
-              </w:rPr>
-            </w:pPr>
-            <w:r>
-              <w:rPr>
-                <w:b/>
-                <w:bCs/>
-                <w:sz w:val="16"/>
-                <w:szCs w:val="16"/>
-              </w:rPr>
-              <w:t xml:space="preserve">Lukasiewicz </w:t>
-            </w:r>
-            <w:proofErr w:type="spellStart"/>
-            <w:r>
-              <w:rPr>
-                <w:b/>
-                <w:bCs/>
-                <w:sz w:val="16"/>
-                <w:szCs w:val="16"/>
-              </w:rPr>
-              <w:t>tnorm</w:t>
-            </w:r>
-            <w:proofErr w:type="spellEnd"/>
+              <w:t>Lukasiewicz tnorm</w:t>
+            </w:r>
           </w:p>
         </w:tc>
         <w:tc>
@@ -10344,13 +10274,8 @@
     <w:p/>
     <w:p>
       <w:r>
-        <w:t xml:space="preserve">Output of product </w:t>
+        <w:t>Output of product tnorm</w:t>
       </w:r>
-      <w:proofErr w:type="spellStart"/>
-      <w:r>
-        <w:t>tnorm</w:t>
-      </w:r>
-      <w:proofErr w:type="spellEnd"/>
     </w:p>
     <w:tbl>
       <w:tblPr>
@@ -10629,13 +10554,8 @@
     <w:p/>
     <w:p>
       <w:r>
-        <w:t xml:space="preserve">Output of minimum </w:t>
+        <w:t>Output of minimum tnorm</w:t>
       </w:r>
-      <w:proofErr w:type="spellStart"/>
-      <w:r>
-        <w:t>tnorm</w:t>
-      </w:r>
-      <w:proofErr w:type="spellEnd"/>
     </w:p>
     <w:tbl>
       <w:tblPr>
@@ -10914,13 +10834,8 @@
     <w:p/>
     <w:p>
       <w:r>
-        <w:t xml:space="preserve">Output of Luk </w:t>
+        <w:t>Output of Luk tnorm</w:t>
       </w:r>
-      <w:proofErr w:type="spellStart"/>
-      <w:r>
-        <w:t>tnorm</w:t>
-      </w:r>
-      <w:proofErr w:type="spellEnd"/>
     </w:p>
     <w:tbl>
       <w:tblPr>
@@ -13913,7 +13828,6 @@
       <w:r>
         <w:t xml:space="preserve">Final </w:t>
       </w:r>
-      <w:proofErr w:type="spellStart"/>
       <w:r>
         <w:t>similarity_matrix_with_linear_similarity_</w:t>
       </w:r>
@@ -13924,7 +13838,6 @@
         <w:t>_tnorm</w:t>
       </w:r>
       <w:bookmarkEnd w:id="11"/>
-      <w:proofErr w:type="spellEnd"/>
     </w:p>
     <w:tbl>
       <w:tblPr>
@@ -14458,12 +14371,10 @@
         <w:lastRenderedPageBreak/>
         <w:t xml:space="preserve">Final </w:t>
       </w:r>
-      <w:proofErr w:type="spellStart"/>
       <w:r>
         <w:t>similarity_matrix_with_linear_similarity_product_tnorm</w:t>
       </w:r>
       <w:bookmarkEnd w:id="12"/>
-      <w:proofErr w:type="spellEnd"/>
     </w:p>
     <w:tbl>
       <w:tblPr>
@@ -15021,7 +14932,6 @@
       <w:r>
         <w:t xml:space="preserve">Final </w:t>
       </w:r>
-      <w:proofErr w:type="spellStart"/>
       <w:r>
         <w:t>similarity_matrix_with_linear_similarity_</w:t>
       </w:r>
@@ -15032,7 +14942,6 @@
         <w:t>_tnorm</w:t>
       </w:r>
       <w:bookmarkEnd w:id="13"/>
-      <w:proofErr w:type="spellEnd"/>
     </w:p>
     <w:tbl>
       <w:tblPr>
@@ -17809,14 +17718,9 @@
       </w:pPr>
       <w:bookmarkStart w:id="17" w:name="_Toc199076033"/>
       <w:r>
-        <w:t xml:space="preserve">Gaussian similarity with product </w:t>
-      </w:r>
-      <w:proofErr w:type="spellStart"/>
-      <w:r>
-        <w:t>tnorm</w:t>
+        <w:t>Gaussian similarity with product tnorm</w:t>
       </w:r>
       <w:bookmarkEnd w:id="17"/>
-      <w:proofErr w:type="spellEnd"/>
     </w:p>
     <w:tbl>
       <w:tblPr>
@@ -18616,14 +18520,9 @@
       </w:pPr>
       <w:bookmarkStart w:id="18" w:name="_Toc199076034"/>
       <w:r>
-        <w:t xml:space="preserve">Gaussian similarity with minimum </w:t>
-      </w:r>
-      <w:proofErr w:type="spellStart"/>
-      <w:r>
-        <w:t>tnorm</w:t>
+        <w:t>Gaussian similarity with minimum tnorm</w:t>
       </w:r>
       <w:bookmarkEnd w:id="18"/>
-      <w:proofErr w:type="spellEnd"/>
     </w:p>
     <w:tbl>
       <w:tblPr>
@@ -19434,20 +19333,13 @@
         <w:lastRenderedPageBreak/>
         <w:t xml:space="preserve">Gaussian similarity with </w:t>
       </w:r>
-      <w:proofErr w:type="spellStart"/>
       <w:r>
         <w:t>luk</w:t>
       </w:r>
-      <w:proofErr w:type="spellEnd"/>
       <w:r>
-        <w:t xml:space="preserve"> </w:t>
-      </w:r>
-      <w:proofErr w:type="spellStart"/>
-      <w:r>
-        <w:t>tnorm</w:t>
+        <w:t xml:space="preserve"> tnorm</w:t>
       </w:r>
       <w:bookmarkEnd w:id="19"/>
-      <w:proofErr w:type="spellEnd"/>
     </w:p>
     <w:tbl>
       <w:tblPr>
@@ -20382,14 +20274,12 @@
         <w:t> </w:t>
       </w:r>
       <w:bookmarkStart w:id="22" w:name="_Toc199076038"/>
-      <w:proofErr w:type="spellStart"/>
       <w:r>
         <w:t>label_mask</w:t>
       </w:r>
       <w:r>
         <w:t>s</w:t>
       </w:r>
-      <w:proofErr w:type="spellEnd"/>
       <w:r>
         <w:t xml:space="preserve"> (b)</w:t>
       </w:r>
@@ -20866,11 +20756,9 @@
         <w:pStyle w:val="Heading2"/>
       </w:pPr>
       <w:bookmarkStart w:id="23" w:name="_Toc199076039"/>
-      <w:proofErr w:type="spellStart"/>
       <w:r>
         <w:t>similarity_matrix</w:t>
       </w:r>
-      <w:proofErr w:type="spellEnd"/>
       <w:r>
         <w:t xml:space="preserve"> (a)</w:t>
       </w:r>
@@ -22901,15 +22789,7 @@
       </w:r>
       <w:proofErr w:type="gramEnd"/>
       <w:r>
-        <w:t xml:space="preserve"> </w:t>
-      </w:r>
-      <w:proofErr w:type="spellStart"/>
-      <w:r>
-        <w:t>Implicator</w:t>
-      </w:r>
-      <w:proofErr w:type="spellEnd"/>
-      <w:r>
-        <w:t xml:space="preserve"> results</w:t>
+        <w:t xml:space="preserve"> Implicator results</w:t>
       </w:r>
       <w:bookmarkEnd w:id="27"/>
     </w:p>
@@ -23409,15 +23289,7 @@
       <w:bookmarkStart w:id="28" w:name="_Toc199076044"/>
       <w:r>
         <w:lastRenderedPageBreak/>
-        <w:t xml:space="preserve">KD </w:t>
-      </w:r>
-      <w:proofErr w:type="spellStart"/>
-      <w:r>
-        <w:t>Implicator</w:t>
-      </w:r>
-      <w:proofErr w:type="spellEnd"/>
-      <w:r>
-        <w:t xml:space="preserve"> results</w:t>
+        <w:t>KD Implicator results</w:t>
       </w:r>
       <w:bookmarkEnd w:id="28"/>
     </w:p>
@@ -23928,15 +23800,7 @@
       </w:pPr>
       <w:bookmarkStart w:id="29" w:name="_Toc199076045"/>
       <w:r>
-        <w:t xml:space="preserve">Reichenbach </w:t>
-      </w:r>
-      <w:proofErr w:type="spellStart"/>
-      <w:r>
-        <w:t>Implicator</w:t>
-      </w:r>
-      <w:proofErr w:type="spellEnd"/>
-      <w:r>
-        <w:t xml:space="preserve"> results</w:t>
+        <w:t>Reichenbach Implicator results</w:t>
       </w:r>
       <w:bookmarkEnd w:id="29"/>
     </w:p>
@@ -24447,15 +24311,7 @@
       </w:pPr>
       <w:bookmarkStart w:id="30" w:name="_Toc199076046"/>
       <w:r>
-        <w:t xml:space="preserve">Goedel </w:t>
-      </w:r>
-      <w:proofErr w:type="spellStart"/>
-      <w:r>
-        <w:t>Implicator</w:t>
-      </w:r>
-      <w:proofErr w:type="spellEnd"/>
-      <w:r>
-        <w:t xml:space="preserve"> results</w:t>
+        <w:t>Goedel Implicator results</w:t>
       </w:r>
       <w:bookmarkEnd w:id="30"/>
     </w:p>
@@ -25002,15 +24858,7 @@
       </w:pPr>
       <w:bookmarkStart w:id="31" w:name="_Toc199076047"/>
       <w:r>
-        <w:t xml:space="preserve">Gaines </w:t>
-      </w:r>
-      <w:proofErr w:type="spellStart"/>
-      <w:r>
-        <w:t>Implicator</w:t>
-      </w:r>
-      <w:proofErr w:type="spellEnd"/>
-      <w:r>
-        <w:t xml:space="preserve"> results</w:t>
+        <w:t>Gaines Implicator results</w:t>
       </w:r>
       <w:bookmarkEnd w:id="31"/>
     </w:p>
@@ -25533,13 +25381,8 @@
         <w:t>KD</w:t>
       </w:r>
       <w:r>
-        <w:t xml:space="preserve">, </w:t>
+        <w:t>, luk</w:t>
       </w:r>
-      <w:proofErr w:type="spellStart"/>
-      <w:r>
-        <w:t>luk</w:t>
-      </w:r>
-      <w:proofErr w:type="spellEnd"/>
       <w:r>
         <w:t xml:space="preserve"> and Reichenbach results are the same for this example.</w:t>
       </w:r>
@@ -25602,16 +25445,11 @@
       </w:r>
       <w:proofErr w:type="gramEnd"/>
       <w:r>
-        <w:t xml:space="preserve"> all upper </w:t>
-      </w:r>
-      <w:proofErr w:type="spellStart"/>
-      <w:r>
-        <w:t>approxamation</w:t>
+        <w:t xml:space="preserve"> all upper approxamation</w:t>
       </w:r>
       <w:r>
         <w:t>s</w:t>
       </w:r>
-      <w:proofErr w:type="spellEnd"/>
       <w:r>
         <w:t xml:space="preserve"> will be 1.0</w:t>
       </w:r>
@@ -25627,14 +25465,9 @@
       </w:pPr>
       <w:bookmarkStart w:id="32" w:name="_Toc199076048"/>
       <w:r>
-        <w:t xml:space="preserve">Lower approximation with all </w:t>
-      </w:r>
-      <w:proofErr w:type="spellStart"/>
-      <w:r>
-        <w:t>Implicators</w:t>
+        <w:t>Lower approximation with all Implicators</w:t>
       </w:r>
       <w:bookmarkEnd w:id="32"/>
-      <w:proofErr w:type="spellEnd"/>
     </w:p>
     <w:tbl>
       <w:tblPr>
@@ -25741,7 +25574,6 @@
             <w:vAlign w:val="center"/>
           </w:tcPr>
           <w:p>
-            <w:proofErr w:type="spellStart"/>
             <w:r>
               <w:rPr>
                 <w:rStyle w:val="Strong"/>
@@ -25754,7 +25586,6 @@
               </w:rPr>
               <w:t>ichenbach</w:t>
             </w:r>
-            <w:proofErr w:type="spellEnd"/>
           </w:p>
         </w:tc>
         <w:tc>
@@ -26148,25 +25979,18 @@
       <w:r>
         <w:t>norm(</w:t>
       </w:r>
-      <w:proofErr w:type="spellStart"/>
       <w:proofErr w:type="gramEnd"/>
       <w:r>
         <w:t>similarity_matrix</w:t>
       </w:r>
-      <w:proofErr w:type="spellEnd"/>
       <w:r>
         <w:t xml:space="preserve">, </w:t>
       </w:r>
-      <w:proofErr w:type="spellStart"/>
       <w:r>
         <w:t>label_mask</w:t>
       </w:r>
       <w:r>
-        <w:t>s</w:t>
-      </w:r>
-      <w:proofErr w:type="spellEnd"/>
-      <w:r>
-        <w:t>)</w:t>
+        <w:t>s)</w:t>
       </w:r>
       <w:bookmarkEnd w:id="33"/>
     </w:p>
@@ -26730,25 +26554,7 @@
           <w:bCs/>
           <w:highlight w:val="yellow"/>
         </w:rPr>
-        <w:t xml:space="preserve">NOTE: min and product </w:t>
-      </w:r>
-      <w:proofErr w:type="spellStart"/>
-      <w:r>
-        <w:rPr>
-          <w:b/>
-          <w:bCs/>
-          <w:highlight w:val="yellow"/>
-        </w:rPr>
-        <w:t>tnorm</w:t>
-      </w:r>
-      <w:proofErr w:type="spellEnd"/>
-      <w:r>
-        <w:rPr>
-          <w:b/>
-          <w:bCs/>
-          <w:highlight w:val="yellow"/>
-        </w:rPr>
-        <w:t xml:space="preserve"> give the same results</w:t>
+        <w:t>NOTE: min and product tnorm give the same results</w:t>
       </w:r>
     </w:p>
     <w:p>
@@ -26764,25 +26570,7 @@
           <w:bCs/>
           <w:highlight w:val="yellow"/>
         </w:rPr>
-        <w:t xml:space="preserve">Main diagonal is set to 0.0 so that </w:t>
-      </w:r>
-      <w:proofErr w:type="gramStart"/>
-      <w:r>
-        <w:rPr>
-          <w:b/>
-          <w:bCs/>
-          <w:highlight w:val="yellow"/>
-        </w:rPr>
-        <w:t>sup</w:t>
-      </w:r>
-      <w:proofErr w:type="gramEnd"/>
-      <w:r>
-        <w:rPr>
-          <w:b/>
-          <w:bCs/>
-          <w:highlight w:val="yellow"/>
-        </w:rPr>
-        <w:t xml:space="preserve"> operator ignores the information of the same instance</w:t>
+        <w:t>Main diagonal is set to 0.0 so that sup operator ignores the information of the same instance</w:t>
       </w:r>
     </w:p>
     <w:p/>
@@ -27268,11 +27056,9 @@
             <w:tcW w:w="3339" w:type="dxa"/>
           </w:tcPr>
           <w:p>
-            <w:proofErr w:type="spellStart"/>
             <w:r>
               <w:t>lower_approximation_weights</w:t>
             </w:r>
-            <w:proofErr w:type="spellEnd"/>
           </w:p>
         </w:tc>
         <w:tc>
@@ -27324,15 +27110,7 @@
       </w:pPr>
       <w:bookmarkStart w:id="36" w:name="_Toc199076052"/>
       <w:r>
-        <w:t xml:space="preserve">KD </w:t>
-      </w:r>
-      <w:proofErr w:type="spellStart"/>
-      <w:r>
-        <w:t>Implicator</w:t>
-      </w:r>
-      <w:proofErr w:type="spellEnd"/>
-      <w:r>
-        <w:t xml:space="preserve"> results with making main diagonal 0.0</w:t>
+        <w:t>KD Implicator results with making main diagonal 0.0</w:t>
       </w:r>
       <w:bookmarkEnd w:id="36"/>
     </w:p>
@@ -27876,15 +27654,7 @@
       </w:pPr>
       <w:bookmarkStart w:id="37" w:name="_Toc199076053"/>
       <w:r>
-        <w:t xml:space="preserve">Descending sorted KD </w:t>
-      </w:r>
-      <w:proofErr w:type="spellStart"/>
-      <w:r>
-        <w:t>Implicator</w:t>
-      </w:r>
-      <w:proofErr w:type="spellEnd"/>
-      <w:r>
-        <w:t xml:space="preserve"> results after making main diagonal 0.0</w:t>
+        <w:t>Descending sorted KD Implicator results after making main diagonal 0.0</w:t>
       </w:r>
       <w:bookmarkEnd w:id="37"/>
     </w:p>
@@ -28700,7 +28470,6 @@
           </mc:Fallback>
         </mc:AlternateContent>
       </w:r>
-      <w:proofErr w:type="spellStart"/>
       <w:proofErr w:type="gramStart"/>
       <w:r>
         <w:t>OWA</w:t>
@@ -28711,7 +28480,6 @@
         </w:rPr>
         <w:t>inf</w:t>
       </w:r>
-      <w:proofErr w:type="spellEnd"/>
       <w:r>
         <w:t xml:space="preserve">  calculations</w:t>
       </w:r>
@@ -28720,14 +28488,9 @@
         <w:t xml:space="preserve"> </w:t>
       </w:r>
       <w:r>
-        <w:t xml:space="preserve">for KD </w:t>
-      </w:r>
-      <w:proofErr w:type="spellStart"/>
-      <w:r>
-        <w:t>Implicator</w:t>
+        <w:t>for KD Implicator</w:t>
       </w:r>
       <w:bookmarkEnd w:id="38"/>
-      <w:proofErr w:type="spellEnd"/>
     </w:p>
     <w:p>
       <w:r>
@@ -30394,13 +30157,8 @@
         <w:t>The results of Reichenbach</w:t>
       </w:r>
       <w:r>
-        <w:t xml:space="preserve">, </w:t>
+        <w:t>, luk</w:t>
       </w:r>
-      <w:proofErr w:type="spellStart"/>
-      <w:r>
-        <w:t>luk</w:t>
-      </w:r>
-      <w:proofErr w:type="spellEnd"/>
       <w:r>
         <w:t xml:space="preserve"> and KD are the same</w:t>
       </w:r>
@@ -30419,15 +30177,7 @@
       <w:bookmarkStart w:id="39" w:name="_Toc199076055"/>
       <w:r>
         <w:lastRenderedPageBreak/>
-        <w:t xml:space="preserve">Goedel </w:t>
-      </w:r>
-      <w:proofErr w:type="spellStart"/>
-      <w:r>
-        <w:t>Implicator</w:t>
-      </w:r>
-      <w:proofErr w:type="spellEnd"/>
-      <w:r>
-        <w:t xml:space="preserve"> results with making main diagonal 0.0</w:t>
+        <w:t>Goedel Implicator results with making main diagonal 0.0</w:t>
       </w:r>
       <w:bookmarkEnd w:id="39"/>
     </w:p>
@@ -30971,15 +30721,7 @@
       </w:pPr>
       <w:bookmarkStart w:id="40" w:name="_Toc199076056"/>
       <w:r>
-        <w:t xml:space="preserve">Descending sorted Goedel </w:t>
-      </w:r>
-      <w:proofErr w:type="spellStart"/>
-      <w:r>
-        <w:t>Implicator</w:t>
-      </w:r>
-      <w:proofErr w:type="spellEnd"/>
-      <w:r>
-        <w:t xml:space="preserve"> results after making main diagonal 0.0</w:t>
+        <w:t>Descending sorted Goedel Implicator results after making main diagonal 0.0</w:t>
       </w:r>
       <w:bookmarkEnd w:id="40"/>
     </w:p>
@@ -31865,7 +31607,6 @@
           </mc:Fallback>
         </mc:AlternateContent>
       </w:r>
-      <w:proofErr w:type="spellStart"/>
       <w:proofErr w:type="gramStart"/>
       <w:r>
         <w:t>OWA</w:t>
@@ -31876,20 +31617,14 @@
         </w:rPr>
         <w:t>inf</w:t>
       </w:r>
-      <w:proofErr w:type="spellEnd"/>
       <w:r>
         <w:t xml:space="preserve">  calculations</w:t>
       </w:r>
       <w:proofErr w:type="gramEnd"/>
       <w:r>
-        <w:t xml:space="preserve"> for Goedel </w:t>
-      </w:r>
-      <w:proofErr w:type="spellStart"/>
-      <w:r>
-        <w:t>Implicator</w:t>
+        <w:t xml:space="preserve"> for Goedel Implicator</w:t>
       </w:r>
       <w:bookmarkEnd w:id="41"/>
-      <w:proofErr w:type="spellEnd"/>
     </w:p>
     <w:p>
       <w:r>
@@ -33594,31 +33329,7 @@
     <w:p/>
     <w:p>
       <w:r>
-        <w:t xml:space="preserve">The results of </w:t>
-      </w:r>
-      <w:proofErr w:type="spellStart"/>
-      <w:r>
-        <w:t>goedel</w:t>
-      </w:r>
-      <w:proofErr w:type="spellEnd"/>
-      <w:r>
-        <w:t xml:space="preserve"> and </w:t>
-      </w:r>
-      <w:proofErr w:type="spellStart"/>
-      <w:r>
-        <w:t>gaines</w:t>
-      </w:r>
-      <w:proofErr w:type="spellEnd"/>
-      <w:r>
-        <w:t xml:space="preserve"> </w:t>
-      </w:r>
-      <w:proofErr w:type="spellStart"/>
-      <w:r>
-        <w:t>implicators</w:t>
-      </w:r>
-      <w:proofErr w:type="spellEnd"/>
-      <w:r>
-        <w:t xml:space="preserve"> are the same.</w:t>
+        <w:t>The results of goedel and gaines implicators are the same.</w:t>
       </w:r>
     </w:p>
     <w:p/>
@@ -33658,14 +33369,12 @@
             <w:tcW w:w="3339" w:type="dxa"/>
           </w:tcPr>
           <w:p>
-            <w:proofErr w:type="spellStart"/>
             <w:r>
               <w:t>upp</w:t>
             </w:r>
             <w:r>
               <w:t>er_approximation_weights</w:t>
             </w:r>
-            <w:proofErr w:type="spellEnd"/>
           </w:p>
         </w:tc>
         <w:tc>
@@ -33723,25 +33432,18 @@
       <w:r>
         <w:t>norm(</w:t>
       </w:r>
-      <w:proofErr w:type="spellStart"/>
       <w:proofErr w:type="gramEnd"/>
       <w:r>
         <w:t>similarity_matrix</w:t>
       </w:r>
-      <w:proofErr w:type="spellEnd"/>
       <w:r>
         <w:t xml:space="preserve">, </w:t>
       </w:r>
-      <w:proofErr w:type="spellStart"/>
       <w:r>
         <w:t>label_mask</w:t>
       </w:r>
       <w:r>
-        <w:t>s</w:t>
-      </w:r>
-      <w:proofErr w:type="spellEnd"/>
-      <w:r>
-        <w:t>)</w:t>
+        <w:t>s)</w:t>
       </w:r>
       <w:bookmarkEnd w:id="43"/>
     </w:p>
@@ -35069,7 +34771,6 @@
           </mc:Fallback>
         </mc:AlternateContent>
       </w:r>
-      <w:proofErr w:type="spellStart"/>
       <w:proofErr w:type="gramStart"/>
       <w:r>
         <w:t>OWA</w:t>
@@ -35080,20 +34781,14 @@
         </w:rPr>
         <w:t>sup</w:t>
       </w:r>
-      <w:proofErr w:type="spellEnd"/>
       <w:r>
         <w:t xml:space="preserve">  calculations</w:t>
       </w:r>
       <w:proofErr w:type="gramEnd"/>
       <w:r>
-        <w:t xml:space="preserve"> for min </w:t>
-      </w:r>
-      <w:proofErr w:type="spellStart"/>
-      <w:r>
-        <w:t>tnorm</w:t>
+        <w:t xml:space="preserve"> for min tnorm</w:t>
       </w:r>
       <w:bookmarkEnd w:id="45"/>
-      <w:proofErr w:type="spellEnd"/>
     </w:p>
     <w:p>
       <w:r>
@@ -36575,13 +36270,8 @@
         <w:t xml:space="preserve"> and </w:t>
       </w:r>
       <w:r>
-        <w:t xml:space="preserve">product </w:t>
+        <w:t>product tnorm</w:t>
       </w:r>
-      <w:proofErr w:type="spellStart"/>
-      <w:r>
-        <w:t>tnorm</w:t>
-      </w:r>
-      <w:proofErr w:type="spellEnd"/>
       <w:r>
         <w:t xml:space="preserve"> are the same.</w:t>
       </w:r>
@@ -36596,10 +36286,7 @@
       <w:bookmarkStart w:id="46" w:name="_Toc199076062"/>
       <w:r>
         <w:lastRenderedPageBreak/>
-        <w:t xml:space="preserve">Lower and Upper approximations </w:t>
-      </w:r>
-      <w:r>
-        <w:t>(VQRS)</w:t>
+        <w:t>Lower and Upper approximations (VQRS)</w:t>
       </w:r>
       <w:bookmarkEnd w:id="46"/>
     </w:p>
@@ -36787,7 +36474,6 @@
         <w:t> </w:t>
       </w:r>
       <w:bookmarkStart w:id="48" w:name="_Toc199076064"/>
-      <w:proofErr w:type="spellStart"/>
       <w:r>
         <w:t>label_mask</w:t>
       </w:r>
@@ -36795,7 +36481,6 @@
         <w:t>s</w:t>
       </w:r>
       <w:bookmarkEnd w:id="48"/>
-      <w:proofErr w:type="spellEnd"/>
       <w:r>
         <w:t xml:space="preserve"> </w:t>
       </w:r>
@@ -37268,11 +36953,9 @@
         <w:pStyle w:val="Heading2"/>
       </w:pPr>
       <w:bookmarkStart w:id="49" w:name="_Toc199076065"/>
-      <w:proofErr w:type="spellStart"/>
       <w:r>
         <w:t>similarity_matrix</w:t>
       </w:r>
-      <w:proofErr w:type="spellEnd"/>
       <w:r>
         <w:t xml:space="preserve"> </w:t>
       </w:r>
@@ -37810,14 +37493,9 @@
       <w:r>
         <w:t xml:space="preserve"> (min[R(</w:t>
       </w:r>
-      <w:proofErr w:type="spellStart"/>
       <w:proofErr w:type="gramStart"/>
       <w:r>
-        <w:t>x,y</w:t>
-      </w:r>
-      <w:proofErr w:type="spellEnd"/>
-      <w:r>
-        <w:t>),A</w:t>
+        <w:t>x,y),A</w:t>
       </w:r>
       <w:proofErr w:type="gramEnd"/>
       <w:r>
@@ -38374,19 +38052,11 @@
         <w:t>ominator</w:t>
       </w:r>
       <w:r>
-        <w:t xml:space="preserve"> {sum</w:t>
+        <w:t xml:space="preserve"> {sum(min[R(</w:t>
       </w:r>
-      <w:r>
-        <w:t>(min[R(</w:t>
-      </w:r>
-      <w:proofErr w:type="spellStart"/>
       <w:proofErr w:type="gramStart"/>
       <w:r>
-        <w:t>x,y</w:t>
-      </w:r>
-      <w:proofErr w:type="spellEnd"/>
-      <w:r>
-        <w:t>),A</w:t>
+        <w:t>x,y),A</w:t>
       </w:r>
       <w:proofErr w:type="gramEnd"/>
       <w:r>
@@ -38394,10 +38064,7 @@
       </w:r>
       <w:proofErr w:type="gramStart"/>
       <w:r>
-        <w:t>])</w:t>
-      </w:r>
-      <w:r>
-        <w:t>}</w:t>
+        <w:t>])}</w:t>
       </w:r>
       <w:bookmarkEnd w:id="51"/>
       <w:proofErr w:type="gramEnd"/>
@@ -38480,12 +38147,10 @@
       <w:r>
         <w:t>enominator (sum [R(</w:t>
       </w:r>
-      <w:proofErr w:type="spellStart"/>
       <w:proofErr w:type="gramStart"/>
       <w:r>
         <w:t>x,y</w:t>
       </w:r>
-      <w:proofErr w:type="spellEnd"/>
       <w:proofErr w:type="gramEnd"/>
       <w:r>
         <w:t>)])</w:t>
@@ -38668,41 +38333,27 @@
       </w:pPr>
       <w:bookmarkStart w:id="54" w:name="_Toc199076070"/>
       <w:r>
-        <w:t>Upper approximation (alpha =0.2, beta = 1.0</w:t>
-      </w:r>
-      <w:proofErr w:type="gramStart"/>
-      <w:r>
-        <w:t>)</w:t>
+        <w:t>Upper approximation (alpha =0.2, beta = 1.0)</w:t>
       </w:r>
       <w:r>
-        <w:t xml:space="preserve">  with</w:t>
+        <w:t xml:space="preserve"> with </w:t>
       </w:r>
-      <w:proofErr w:type="gramEnd"/>
       <w:r>
-        <w:t xml:space="preserve"> quad fuzzy quantifier</w:t>
+        <w:rPr>
+          <w:highlight w:val="yellow"/>
+        </w:rPr>
+        <w:t>quad fuzzy quantifier</w:t>
       </w:r>
       <w:bookmarkEnd w:id="54"/>
     </w:p>
     <w:p>
       <w:r>
-        <w:t xml:space="preserve">For </w:t>
-      </w:r>
-      <w:r>
-        <w:t>0.608333</w:t>
-      </w:r>
-      <w:r>
-        <w:t>:</w:t>
+        <w:t>For 0.608333:</w:t>
       </w:r>
     </w:p>
     <w:p>
       <w:r>
-        <w:t>2 * (</w:t>
-      </w:r>
-      <w:r>
-        <w:t>0.608333</w:t>
-      </w:r>
-      <w:r>
-        <w:t xml:space="preserve"> - 0.2)</w:t>
+        <w:t>2 * (0.608333 - 0.2)</w:t>
       </w:r>
       <w:r>
         <w:rPr>
@@ -38720,22 +38371,7 @@
         <w:t xml:space="preserve">2 </w:t>
       </w:r>
       <w:r>
-        <w:t>= 2*(</w:t>
-      </w:r>
-      <w:r>
-        <w:t>0.166735838889</w:t>
-      </w:r>
-      <w:r>
-        <w:t xml:space="preserve"> / 0.64) = 2 * </w:t>
-      </w:r>
-      <w:r>
-        <w:t>0.2605247482640625</w:t>
-      </w:r>
-      <w:r>
-        <w:t xml:space="preserve"> =</w:t>
-      </w:r>
-      <w:r>
-        <w:t>0.521049496528125</w:t>
+        <w:t>= 2*(0.166735838889 / 0.64) = 2 * 0.2605247482640625 =0.521049496528125</w:t>
       </w:r>
     </w:p>
     <w:p>
@@ -38768,13 +38404,7 @@
         <w:t xml:space="preserve">2 </w:t>
       </w:r>
       <w:r>
-        <w:t>= 2*(0.1611615244125184/ 0.64) = 2 * 0.25181488189456</w:t>
-      </w:r>
-      <w:r>
-        <w:t xml:space="preserve"> </w:t>
-      </w:r>
-      <w:r>
-        <w:t>=0.50362976378912</w:t>
+        <w:t>= 2*(0.1611615244125184/ 0.64) = 2 * 0.25181488189456 =0.50362976378912</w:t>
       </w:r>
     </w:p>
     <w:p>
@@ -38784,13 +38414,7 @@
     </w:p>
     <w:p>
       <w:r>
-        <w:t>For 0</w:t>
-      </w:r>
-      <w:r>
-        <w:t>.</w:t>
-      </w:r>
-      <w:r>
-        <w:t>365:</w:t>
+        <w:t>For 0.365:</w:t>
       </w:r>
     </w:p>
     <w:p>
@@ -38910,20 +38534,11 @@
       </w:r>
       <w:proofErr w:type="gramStart"/>
       <w:r>
-        <w:t xml:space="preserve">* </w:t>
-      </w:r>
-      <w:r>
-        <w:t xml:space="preserve"> </w:t>
-      </w:r>
-      <w:r>
-        <w:t>0.0705097516598838140625</w:t>
+        <w:t>*  0.0705097516598838140625</w:t>
       </w:r>
       <w:proofErr w:type="gramEnd"/>
       <w:r>
-        <w:t xml:space="preserve"> </w:t>
-      </w:r>
-      <w:r>
-        <w:t>=0.141019503319767628125</w:t>
+        <w:t xml:space="preserve"> =0.141019503319767628125</w:t>
       </w:r>
     </w:p>
     <w:p>
@@ -39069,10 +38684,7 @@
       <w:bookmarkStart w:id="55" w:name="_Toc199076071"/>
       <w:r>
         <w:lastRenderedPageBreak/>
-        <w:t>Low</w:t>
-      </w:r>
-      <w:r>
-        <w:t>er approximation (alpha =0.</w:t>
+        <w:t>Lower approximation (alpha =0.</w:t>
       </w:r>
       <w:r>
         <w:t>1</w:t>
@@ -39226,10 +38838,7 @@
         <w:t xml:space="preserve">4418 </w:t>
       </w:r>
       <w:r>
-        <w:t>=</w:t>
-      </w:r>
-      <w:r>
-        <w:t>0.5582</w:t>
+        <w:t>=0.5582</w:t>
       </w:r>
     </w:p>
     <w:p>

</xml_diff>